<commit_message>
enlaces de repositorio y juego subido a itch.io
</commit_message>
<xml_diff>
--- a/CAPÍTULO III.docx
+++ b/CAPÍTULO III.docx
@@ -1,81 +1,90 @@
 
 <file path=word/document.xml><?xml version="1.0" encoding="utf-8"?>
-<w:document xmlns:r="http://schemas.openxmlformats.org/officeDocument/2006/relationships" xmlns:wp="http://schemas.openxmlformats.org/drawingml/2006/wordprocessingDrawing" xmlns:w="http://schemas.openxmlformats.org/wordprocessingml/2006/main" xmlns:w10="urn:schemas-microsoft-com:office:word" xmlns:w14="http://schemas.microsoft.com/office/word/2010/wordml" xmlns:wps="http://schemas.microsoft.com/office/word/2010/wordprocessingShape" xmlns:wpg="http://schemas.microsoft.com/office/word/2010/wordprocessingGroup" xmlns:mc="http://schemas.openxmlformats.org/markup-compatibility/2006" xmlns:v="urn:schemas-microsoft-com:vml" xmlns:o="urn:schemas-microsoft-com:office:office" xmlns:m="http://schemas.openxmlformats.org/officeDocument/2006/math" mc:Ignorable="w14">
+<w:document xmlns:wpc="http://schemas.microsoft.com/office/word/2010/wordprocessingCanvas" xmlns:cx="http://schemas.microsoft.com/office/drawing/2014/chartex" xmlns:mc="http://schemas.openxmlformats.org/markup-compatibility/2006" xmlns:o="urn:schemas-microsoft-com:office:office" xmlns:r="http://schemas.openxmlformats.org/officeDocument/2006/relationships" xmlns:m="http://schemas.openxmlformats.org/officeDocument/2006/math" xmlns:v="urn:schemas-microsoft-com:vml" xmlns:wp14="http://schemas.microsoft.com/office/word/2010/wordprocessingDrawing" xmlns:wp="http://schemas.openxmlformats.org/drawingml/2006/wordprocessingDrawing" xmlns:w10="urn:schemas-microsoft-com:office:word" xmlns:w="http://schemas.openxmlformats.org/wordprocessingml/2006/main" xmlns:w14="http://schemas.microsoft.com/office/word/2010/wordml" xmlns:w15="http://schemas.microsoft.com/office/word/2012/wordml" xmlns:w16se="http://schemas.microsoft.com/office/word/2015/wordml/symex" xmlns:wpg="http://schemas.microsoft.com/office/word/2010/wordprocessingGroup" xmlns:wpi="http://schemas.microsoft.com/office/word/2010/wordprocessingInk" xmlns:wne="http://schemas.microsoft.com/office/word/2006/wordml" xmlns:wps="http://schemas.microsoft.com/office/word/2010/wordprocessingShape" mc:Ignorable="w14 w15 w16se wp14">
   <w:body>
     <w:p>
       <w:pPr>
-        <w:pStyle w:val="Body A"/>
-        <w:tabs>
-          <w:tab w:val="left" w:pos="7800"/>
-        </w:tabs>
-        <w:spacing w:after="0" w:line="240" w:lineRule="auto"/>
-        <w:jc w:val="both"/>
-        <w:rPr>
-          <w:rFonts w:ascii="Times New Roman" w:cs="Times New Roman" w:hAnsi="Times New Roman" w:eastAsia="Times New Roman"/>
+        <w:pStyle w:val="BodyA"/>
+        <w:tabs>
+          <w:tab w:val="left" w:pos="7800"/>
+        </w:tabs>
+        <w:spacing w:after="0" w:line="240" w:lineRule="auto"/>
+        <w:jc w:val="both"/>
+        <w:rPr>
+          <w:rFonts w:ascii="Times New Roman" w:eastAsia="Times New Roman" w:hAnsi="Times New Roman" w:cs="Times New Roman"/>
           <w:sz w:val="24"/>
           <w:szCs w:val="24"/>
-        </w:rPr>
-      </w:pPr>
-      <w:r>
-        <w:rPr>
-          <w:rFonts w:ascii="Times New Roman" w:hAnsi="Times New Roman"/>
-          <w:b w:val="1"/>
-          <w:bCs w:val="1"/>
+          <w:lang w:val="es-DO"/>
+        </w:rPr>
+      </w:pPr>
+      <w:r>
+        <w:rPr>
+          <w:rFonts w:ascii="Times New Roman" w:hAnsi="Times New Roman"/>
+          <w:b/>
+          <w:bCs/>
           <w:sz w:val="24"/>
           <w:szCs w:val="24"/>
-          <w:rtl w:val="0"/>
+          <w:lang w:val="es-DO"/>
         </w:rPr>
         <w:t>CAP</w:t>
       </w:r>
       <w:r>
         <w:rPr>
-          <w:rFonts w:ascii="Times New Roman" w:hAnsi="Times New Roman" w:hint="default"/>
-          <w:b w:val="1"/>
-          <w:bCs w:val="1"/>
+          <w:rFonts w:ascii="Times New Roman" w:hAnsi="Times New Roman"/>
+          <w:b/>
+          <w:bCs/>
           <w:sz w:val="24"/>
           <w:szCs w:val="24"/>
-          <w:rtl w:val="0"/>
+          <w:lang w:val="es-DO"/>
         </w:rPr>
         <w:t>Í</w:t>
       </w:r>
       <w:r>
         <w:rPr>
           <w:rFonts w:ascii="Times New Roman" w:hAnsi="Times New Roman"/>
-          <w:b w:val="1"/>
-          <w:bCs w:val="1"/>
+          <w:b/>
+          <w:bCs/>
           <w:sz w:val="24"/>
           <w:szCs w:val="24"/>
-          <w:rtl w:val="0"/>
           <w:lang w:val="es-ES_tradnl"/>
         </w:rPr>
         <w:t>TULO III: DESARROLLO</w:t>
+      </w:r>
+      <w:r>
+        <w:rPr>
+          <w:rFonts w:ascii="Times New Roman" w:hAnsi="Times New Roman"/>
+          <w:b/>
+          <w:bCs/>
+          <w:sz w:val="24"/>
+          <w:szCs w:val="24"/>
+          <w:lang w:val="es-ES_tradnl"/>
+        </w:rPr>
         <w:tab/>
       </w:r>
     </w:p>
     <w:p>
       <w:pPr>
-        <w:pStyle w:val="Body A"/>
-        <w:tabs>
-          <w:tab w:val="left" w:pos="7800"/>
-        </w:tabs>
-        <w:spacing w:after="0" w:line="240" w:lineRule="auto"/>
-        <w:jc w:val="both"/>
-        <w:rPr>
-          <w:rFonts w:ascii="Times New Roman" w:cs="Times New Roman" w:hAnsi="Times New Roman" w:eastAsia="Times New Roman"/>
-        </w:rPr>
-      </w:pPr>
-      <w:r>
-        <w:rPr>
-          <w:rFonts w:ascii="Times New Roman" w:hAnsi="Times New Roman"/>
-          <w:rtl w:val="0"/>
+        <w:pStyle w:val="BodyA"/>
+        <w:tabs>
+          <w:tab w:val="left" w:pos="7800"/>
+        </w:tabs>
+        <w:spacing w:after="0" w:line="240" w:lineRule="auto"/>
+        <w:jc w:val="both"/>
+        <w:rPr>
+          <w:rFonts w:ascii="Times New Roman" w:eastAsia="Times New Roman" w:hAnsi="Times New Roman" w:cs="Times New Roman"/>
+          <w:lang w:val="es-DO"/>
+        </w:rPr>
+      </w:pPr>
+      <w:r>
+        <w:rPr>
+          <w:rFonts w:ascii="Times New Roman" w:hAnsi="Times New Roman"/>
           <w:lang w:val="es-ES_tradnl"/>
         </w:rPr>
         <w:t>3.1 Capturas de la Aplicaci</w:t>
       </w:r>
       <w:r>
         <w:rPr>
-          <w:rFonts w:ascii="Times New Roman" w:hAnsi="Times New Roman" w:hint="default"/>
-          <w:rtl w:val="0"/>
+          <w:rFonts w:ascii="Times New Roman" w:hAnsi="Times New Roman"/>
           <w:lang w:val="es-ES_tradnl"/>
         </w:rPr>
         <w:t>ó</w:t>
@@ -83,15 +92,13 @@
       <w:r>
         <w:rPr>
           <w:rFonts w:ascii="Times New Roman" w:hAnsi="Times New Roman"/>
-          <w:rtl w:val="0"/>
           <w:lang w:val="es-ES_tradnl"/>
         </w:rPr>
         <w:t>n (Documentaci</w:t>
       </w:r>
       <w:r>
         <w:rPr>
-          <w:rFonts w:ascii="Times New Roman" w:hAnsi="Times New Roman" w:hint="default"/>
-          <w:rtl w:val="0"/>
+          <w:rFonts w:ascii="Times New Roman" w:hAnsi="Times New Roman"/>
           <w:lang w:val="es-ES_tradnl"/>
         </w:rPr>
         <w:t>ó</w:t>
@@ -99,22 +106,61 @@
       <w:r>
         <w:rPr>
           <w:rFonts w:ascii="Times New Roman" w:hAnsi="Times New Roman"/>
-          <w:rtl w:val="0"/>
-          <w:lang w:val="es-ES_tradnl"/>
-        </w:rPr>
-        <w:t>n completa del desarrollo, Scripts, Sprites, Prefabs e im</w:t>
-      </w:r>
-      <w:r>
-        <w:rPr>
-          <w:rFonts w:ascii="Times New Roman" w:hAnsi="Times New Roman" w:hint="default"/>
-          <w:rtl w:val="0"/>
+          <w:lang w:val="es-ES_tradnl"/>
+        </w:rPr>
+        <w:t xml:space="preserve">n completa del desarrollo, Scripts, </w:t>
+      </w:r>
+      <w:proofErr w:type="spellStart"/>
+      <w:r>
+        <w:rPr>
+          <w:rFonts w:ascii="Times New Roman" w:hAnsi="Times New Roman"/>
+          <w:lang w:val="es-ES_tradnl"/>
+        </w:rPr>
+        <w:t>Sprites</w:t>
+      </w:r>
+      <w:proofErr w:type="spellEnd"/>
+      <w:r>
+        <w:rPr>
+          <w:rFonts w:ascii="Times New Roman" w:hAnsi="Times New Roman"/>
+          <w:lang w:val="es-ES_tradnl"/>
+        </w:rPr>
+        <w:t xml:space="preserve">, </w:t>
+      </w:r>
+      <w:proofErr w:type="spellStart"/>
+      <w:r>
+        <w:rPr>
+          <w:rFonts w:ascii="Times New Roman" w:hAnsi="Times New Roman"/>
+          <w:lang w:val="es-ES_tradnl"/>
+        </w:rPr>
+        <w:t>Prefabs</w:t>
+      </w:r>
+      <w:proofErr w:type="spellEnd"/>
+      <w:r>
+        <w:rPr>
+          <w:rFonts w:ascii="Times New Roman" w:hAnsi="Times New Roman"/>
+          <w:lang w:val="es-ES_tradnl"/>
+        </w:rPr>
+        <w:t xml:space="preserve"> e </w:t>
+      </w:r>
+      <w:proofErr w:type="spellStart"/>
+      <w:r>
+        <w:rPr>
+          <w:rFonts w:ascii="Times New Roman" w:hAnsi="Times New Roman"/>
+          <w:lang w:val="es-ES_tradnl"/>
+        </w:rPr>
+        <w:t>im</w:t>
+      </w:r>
+      <w:proofErr w:type="spellEnd"/>
+      <w:r>
+        <w:rPr>
+          <w:rFonts w:ascii="Times New Roman" w:hAnsi="Times New Roman"/>
+          <w:lang w:val="es-DO"/>
         </w:rPr>
         <w:t>á</w:t>
       </w:r>
       <w:r>
         <w:rPr>
           <w:rFonts w:ascii="Times New Roman" w:hAnsi="Times New Roman"/>
-          <w:rtl w:val="0"/>
           <w:lang w:val="es-ES_tradnl"/>
         </w:rPr>
         <w:t>genes)</w:t>
@@ -122,35 +168,35 @@
     </w:p>
     <w:p>
       <w:pPr>
-        <w:pStyle w:val="Body A"/>
-        <w:tabs>
-          <w:tab w:val="left" w:pos="7800"/>
-        </w:tabs>
-        <w:spacing w:after="0" w:line="240" w:lineRule="auto"/>
-        <w:jc w:val="both"/>
-        <w:rPr>
-          <w:rFonts w:ascii="Times New Roman" w:cs="Times New Roman" w:hAnsi="Times New Roman" w:eastAsia="Times New Roman"/>
-        </w:rPr>
-      </w:pPr>
-    </w:p>
-    <w:p>
-      <w:pPr>
-        <w:pStyle w:val="Body A"/>
-        <w:tabs>
-          <w:tab w:val="left" w:pos="7800"/>
-        </w:tabs>
-        <w:spacing w:after="0" w:line="240" w:lineRule="auto"/>
-        <w:jc w:val="both"/>
-        <w:rPr>
-          <w:rFonts w:ascii="Times New Roman" w:cs="Times New Roman" w:hAnsi="Times New Roman" w:eastAsia="Times New Roman"/>
-        </w:rPr>
-      </w:pPr>
-      <w:r>
-        <w:rPr>
-          <w:rFonts w:ascii="Times New Roman" w:hAnsi="Times New Roman"/>
-          <w:b w:val="1"/>
-          <w:bCs w:val="1"/>
-          <w:rtl w:val="0"/>
+        <w:pStyle w:val="BodyA"/>
+        <w:tabs>
+          <w:tab w:val="left" w:pos="7800"/>
+        </w:tabs>
+        <w:spacing w:after="0" w:line="240" w:lineRule="auto"/>
+        <w:jc w:val="both"/>
+        <w:rPr>
+          <w:rFonts w:ascii="Times New Roman" w:eastAsia="Times New Roman" w:hAnsi="Times New Roman" w:cs="Times New Roman"/>
+          <w:lang w:val="es-DO"/>
+        </w:rPr>
+      </w:pPr>
+    </w:p>
+    <w:p>
+      <w:pPr>
+        <w:pStyle w:val="BodyA"/>
+        <w:tabs>
+          <w:tab w:val="left" w:pos="7800"/>
+        </w:tabs>
+        <w:spacing w:after="0" w:line="240" w:lineRule="auto"/>
+        <w:jc w:val="both"/>
+        <w:rPr>
+          <w:rFonts w:ascii="Times New Roman" w:eastAsia="Times New Roman" w:hAnsi="Times New Roman" w:cs="Times New Roman"/>
+        </w:rPr>
+      </w:pPr>
+      <w:r>
+        <w:rPr>
+          <w:rFonts w:ascii="Times New Roman" w:hAnsi="Times New Roman"/>
+          <w:b/>
+          <w:bCs/>
           <w:lang w:val="es-ES_tradnl"/>
         </w:rPr>
         <w:t>SCRIPTS</w:t>
@@ -158,29 +204,32 @@
     </w:p>
     <w:p>
       <w:pPr>
-        <w:pStyle w:val="Body A"/>
-        <w:tabs>
-          <w:tab w:val="left" w:pos="7800"/>
-        </w:tabs>
-        <w:spacing w:after="0" w:line="240" w:lineRule="auto"/>
-        <w:jc w:val="both"/>
-        <w:rPr>
-          <w:rFonts w:ascii="Times New Roman" w:cs="Times New Roman" w:hAnsi="Times New Roman" w:eastAsia="Times New Roman"/>
-          <w:lang w:val="es-ES_tradnl"/>
-        </w:rPr>
-      </w:pPr>
-    </w:p>
-    <w:p>
-      <w:pPr>
-        <w:pStyle w:val="Body A"/>
-        <w:tabs>
-          <w:tab w:val="left" w:pos="7800"/>
-        </w:tabs>
-        <w:spacing w:after="0" w:line="240" w:lineRule="auto"/>
-        <w:jc w:val="both"/>
-      </w:pPr>
-      <w:r>
-        <w:drawing xmlns:a="http://schemas.openxmlformats.org/drawingml/2006/main">
+        <w:pStyle w:val="BodyA"/>
+        <w:tabs>
+          <w:tab w:val="left" w:pos="7800"/>
+        </w:tabs>
+        <w:spacing w:after="0" w:line="240" w:lineRule="auto"/>
+        <w:jc w:val="both"/>
+        <w:rPr>
+          <w:rFonts w:ascii="Times New Roman" w:eastAsia="Times New Roman" w:hAnsi="Times New Roman" w:cs="Times New Roman"/>
+          <w:lang w:val="es-ES_tradnl"/>
+        </w:rPr>
+      </w:pPr>
+    </w:p>
+    <w:p>
+      <w:pPr>
+        <w:pStyle w:val="BodyA"/>
+        <w:tabs>
+          <w:tab w:val="left" w:pos="7800"/>
+        </w:tabs>
+        <w:spacing w:after="0" w:line="240" w:lineRule="auto"/>
+        <w:jc w:val="both"/>
+      </w:pPr>
+      <w:r>
+        <w:rPr>
+          <w:noProof/>
+        </w:rPr>
+        <w:drawing>
           <wp:inline distT="0" distB="0" distL="0" distR="0">
             <wp:extent cx="5270373" cy="3730853"/>
             <wp:effectExtent l="0" t="0" r="0" b="0"/>
@@ -196,7 +245,7 @@
                     </pic:cNvPicPr>
                   </pic:nvPicPr>
                   <pic:blipFill>
-                    <a:blip r:embed="rId4">
+                    <a:blip r:embed="rId6">
                       <a:extLst/>
                     </a:blip>
                     <a:stretch>
@@ -226,15 +275,19 @@
     </w:p>
     <w:p>
       <w:pPr>
-        <w:pStyle w:val="Body A"/>
-        <w:tabs>
-          <w:tab w:val="left" w:pos="7800"/>
-        </w:tabs>
-        <w:spacing w:after="0" w:line="240" w:lineRule="auto"/>
-        <w:jc w:val="both"/>
-      </w:pPr>
-      <w:r>
-        <w:drawing xmlns:a="http://schemas.openxmlformats.org/drawingml/2006/main">
+        <w:pStyle w:val="BodyA"/>
+        <w:tabs>
+          <w:tab w:val="left" w:pos="7800"/>
+        </w:tabs>
+        <w:spacing w:after="0" w:line="240" w:lineRule="auto"/>
+        <w:jc w:val="both"/>
+      </w:pPr>
+      <w:r>
+        <w:rPr>
+          <w:noProof/>
+        </w:rPr>
+        <w:lastRenderedPageBreak/>
+        <w:drawing>
           <wp:inline distT="0" distB="0" distL="0" distR="0">
             <wp:extent cx="4676775" cy="5791200"/>
             <wp:effectExtent l="0" t="0" r="0" b="0"/>
@@ -250,7 +303,7 @@
                     </pic:cNvPicPr>
                   </pic:nvPicPr>
                   <pic:blipFill>
-                    <a:blip r:embed="rId5">
+                    <a:blip r:embed="rId7">
                       <a:extLst/>
                     </a:blip>
                     <a:stretch>
@@ -280,15 +333,19 @@
     </w:p>
     <w:p>
       <w:pPr>
-        <w:pStyle w:val="Body A"/>
-        <w:tabs>
-          <w:tab w:val="left" w:pos="7800"/>
-        </w:tabs>
-        <w:spacing w:after="0" w:line="240" w:lineRule="auto"/>
-        <w:jc w:val="both"/>
-      </w:pPr>
-      <w:r>
-        <w:drawing xmlns:a="http://schemas.openxmlformats.org/drawingml/2006/main">
+        <w:pStyle w:val="BodyA"/>
+        <w:tabs>
+          <w:tab w:val="left" w:pos="7800"/>
+        </w:tabs>
+        <w:spacing w:after="0" w:line="240" w:lineRule="auto"/>
+        <w:jc w:val="both"/>
+      </w:pPr>
+      <w:r>
+        <w:rPr>
+          <w:noProof/>
+        </w:rPr>
+        <w:lastRenderedPageBreak/>
+        <w:drawing>
           <wp:inline distT="0" distB="0" distL="0" distR="0">
             <wp:extent cx="4972050" cy="4610100"/>
             <wp:effectExtent l="0" t="0" r="0" b="0"/>
@@ -304,7 +361,7 @@
                     </pic:cNvPicPr>
                   </pic:nvPicPr>
                   <pic:blipFill>
-                    <a:blip r:embed="rId6">
+                    <a:blip r:embed="rId8">
                       <a:extLst/>
                     </a:blip>
                     <a:stretch>
@@ -334,25 +391,28 @@
     </w:p>
     <w:p>
       <w:pPr>
-        <w:pStyle w:val="Body A"/>
-        <w:tabs>
-          <w:tab w:val="left" w:pos="7800"/>
-        </w:tabs>
-        <w:spacing w:after="0" w:line="240" w:lineRule="auto"/>
-        <w:jc w:val="both"/>
-      </w:pPr>
-    </w:p>
-    <w:p>
-      <w:pPr>
-        <w:pStyle w:val="Body A"/>
-        <w:tabs>
-          <w:tab w:val="left" w:pos="7800"/>
-        </w:tabs>
-        <w:spacing w:after="0" w:line="240" w:lineRule="auto"/>
-        <w:jc w:val="both"/>
-      </w:pPr>
-      <w:r>
-        <w:drawing xmlns:a="http://schemas.openxmlformats.org/drawingml/2006/main">
+        <w:pStyle w:val="BodyA"/>
+        <w:tabs>
+          <w:tab w:val="left" w:pos="7800"/>
+        </w:tabs>
+        <w:spacing w:after="0" w:line="240" w:lineRule="auto"/>
+        <w:jc w:val="both"/>
+      </w:pPr>
+    </w:p>
+    <w:p>
+      <w:pPr>
+        <w:pStyle w:val="BodyA"/>
+        <w:tabs>
+          <w:tab w:val="left" w:pos="7800"/>
+        </w:tabs>
+        <w:spacing w:after="0" w:line="240" w:lineRule="auto"/>
+        <w:jc w:val="both"/>
+      </w:pPr>
+      <w:r>
+        <w:rPr>
+          <w:noProof/>
+        </w:rPr>
+        <w:drawing>
           <wp:inline distT="0" distB="0" distL="0" distR="0">
             <wp:extent cx="4762500" cy="4019550"/>
             <wp:effectExtent l="0" t="0" r="0" b="0"/>
@@ -368,7 +428,7 @@
                     </pic:cNvPicPr>
                   </pic:nvPicPr>
                   <pic:blipFill>
-                    <a:blip r:embed="rId7">
+                    <a:blip r:embed="rId9">
                       <a:extLst/>
                     </a:blip>
                     <a:stretch>
@@ -398,15 +458,19 @@
     </w:p>
     <w:p>
       <w:pPr>
-        <w:pStyle w:val="Body A"/>
-        <w:tabs>
-          <w:tab w:val="left" w:pos="7800"/>
-        </w:tabs>
-        <w:spacing w:after="0" w:line="240" w:lineRule="auto"/>
-        <w:jc w:val="both"/>
-      </w:pPr>
-      <w:r>
-        <w:drawing xmlns:a="http://schemas.openxmlformats.org/drawingml/2006/main">
+        <w:pStyle w:val="BodyA"/>
+        <w:tabs>
+          <w:tab w:val="left" w:pos="7800"/>
+        </w:tabs>
+        <w:spacing w:after="0" w:line="240" w:lineRule="auto"/>
+        <w:jc w:val="both"/>
+      </w:pPr>
+      <w:r>
+        <w:rPr>
+          <w:noProof/>
+        </w:rPr>
+        <w:lastRenderedPageBreak/>
+        <w:drawing>
           <wp:inline distT="0" distB="0" distL="0" distR="0">
             <wp:extent cx="3905250" cy="4029075"/>
             <wp:effectExtent l="0" t="0" r="0" b="0"/>
@@ -422,7 +486,7 @@
                     </pic:cNvPicPr>
                   </pic:nvPicPr>
                   <pic:blipFill>
-                    <a:blip r:embed="rId8">
+                    <a:blip r:embed="rId10">
                       <a:extLst/>
                     </a:blip>
                     <a:stretch>
@@ -452,25 +516,28 @@
     </w:p>
     <w:p>
       <w:pPr>
-        <w:pStyle w:val="Body A"/>
-        <w:tabs>
-          <w:tab w:val="left" w:pos="7800"/>
-        </w:tabs>
-        <w:spacing w:after="0" w:line="240" w:lineRule="auto"/>
-        <w:jc w:val="both"/>
-      </w:pPr>
-    </w:p>
-    <w:p>
-      <w:pPr>
-        <w:pStyle w:val="Body A"/>
-        <w:tabs>
-          <w:tab w:val="left" w:pos="7800"/>
-        </w:tabs>
-        <w:spacing w:after="0" w:line="240" w:lineRule="auto"/>
-        <w:jc w:val="both"/>
-      </w:pPr>
-      <w:r>
-        <w:drawing xmlns:a="http://schemas.openxmlformats.org/drawingml/2006/main">
+        <w:pStyle w:val="BodyA"/>
+        <w:tabs>
+          <w:tab w:val="left" w:pos="7800"/>
+        </w:tabs>
+        <w:spacing w:after="0" w:line="240" w:lineRule="auto"/>
+        <w:jc w:val="both"/>
+      </w:pPr>
+    </w:p>
+    <w:p>
+      <w:pPr>
+        <w:pStyle w:val="BodyA"/>
+        <w:tabs>
+          <w:tab w:val="left" w:pos="7800"/>
+        </w:tabs>
+        <w:spacing w:after="0" w:line="240" w:lineRule="auto"/>
+        <w:jc w:val="both"/>
+      </w:pPr>
+      <w:r>
+        <w:rPr>
+          <w:noProof/>
+        </w:rPr>
+        <w:drawing>
           <wp:inline distT="0" distB="0" distL="0" distR="0">
             <wp:extent cx="5270373" cy="1717696"/>
             <wp:effectExtent l="0" t="0" r="0" b="0"/>
@@ -486,7 +553,7 @@
                     </pic:cNvPicPr>
                   </pic:nvPicPr>
                   <pic:blipFill>
-                    <a:blip r:embed="rId9">
+                    <a:blip r:embed="rId11">
                       <a:extLst/>
                     </a:blip>
                     <a:stretch>
@@ -516,25 +583,29 @@
     </w:p>
     <w:p>
       <w:pPr>
-        <w:pStyle w:val="Body A"/>
-        <w:tabs>
-          <w:tab w:val="left" w:pos="7800"/>
-        </w:tabs>
-        <w:spacing w:after="0" w:line="240" w:lineRule="auto"/>
-        <w:jc w:val="both"/>
-      </w:pPr>
-    </w:p>
-    <w:p>
-      <w:pPr>
-        <w:pStyle w:val="Body A"/>
-        <w:tabs>
-          <w:tab w:val="left" w:pos="7800"/>
-        </w:tabs>
-        <w:spacing w:after="0" w:line="240" w:lineRule="auto"/>
-        <w:jc w:val="both"/>
-      </w:pPr>
-      <w:r>
-        <w:drawing xmlns:a="http://schemas.openxmlformats.org/drawingml/2006/main">
+        <w:pStyle w:val="BodyA"/>
+        <w:tabs>
+          <w:tab w:val="left" w:pos="7800"/>
+        </w:tabs>
+        <w:spacing w:after="0" w:line="240" w:lineRule="auto"/>
+        <w:jc w:val="both"/>
+      </w:pPr>
+    </w:p>
+    <w:p>
+      <w:pPr>
+        <w:pStyle w:val="BodyA"/>
+        <w:tabs>
+          <w:tab w:val="left" w:pos="7800"/>
+        </w:tabs>
+        <w:spacing w:after="0" w:line="240" w:lineRule="auto"/>
+        <w:jc w:val="both"/>
+      </w:pPr>
+      <w:r>
+        <w:rPr>
+          <w:noProof/>
+        </w:rPr>
+        <w:lastRenderedPageBreak/>
+        <w:drawing>
           <wp:inline distT="0" distB="0" distL="0" distR="0">
             <wp:extent cx="4629150" cy="4991100"/>
             <wp:effectExtent l="0" t="0" r="0" b="0"/>
@@ -550,7 +621,7 @@
                     </pic:cNvPicPr>
                   </pic:nvPicPr>
                   <pic:blipFill>
-                    <a:blip r:embed="rId10">
+                    <a:blip r:embed="rId12">
                       <a:extLst/>
                     </a:blip>
                     <a:stretch>
@@ -580,25 +651,28 @@
     </w:p>
     <w:p>
       <w:pPr>
-        <w:pStyle w:val="Body A"/>
-        <w:tabs>
-          <w:tab w:val="left" w:pos="7800"/>
-        </w:tabs>
-        <w:spacing w:after="0" w:line="240" w:lineRule="auto"/>
-        <w:jc w:val="both"/>
-      </w:pPr>
-    </w:p>
-    <w:p>
-      <w:pPr>
-        <w:pStyle w:val="Body A"/>
-        <w:tabs>
-          <w:tab w:val="left" w:pos="7800"/>
-        </w:tabs>
-        <w:spacing w:after="0" w:line="240" w:lineRule="auto"/>
-        <w:jc w:val="both"/>
-      </w:pPr>
-      <w:r>
-        <w:drawing xmlns:a="http://schemas.openxmlformats.org/drawingml/2006/main">
+        <w:pStyle w:val="BodyA"/>
+        <w:tabs>
+          <w:tab w:val="left" w:pos="7800"/>
+        </w:tabs>
+        <w:spacing w:after="0" w:line="240" w:lineRule="auto"/>
+        <w:jc w:val="both"/>
+      </w:pPr>
+    </w:p>
+    <w:p>
+      <w:pPr>
+        <w:pStyle w:val="BodyA"/>
+        <w:tabs>
+          <w:tab w:val="left" w:pos="7800"/>
+        </w:tabs>
+        <w:spacing w:after="0" w:line="240" w:lineRule="auto"/>
+        <w:jc w:val="both"/>
+      </w:pPr>
+      <w:r>
+        <w:rPr>
+          <w:noProof/>
+        </w:rPr>
+        <w:drawing>
           <wp:inline distT="0" distB="0" distL="0" distR="0">
             <wp:extent cx="4933950" cy="2276475"/>
             <wp:effectExtent l="0" t="0" r="0" b="0"/>
@@ -614,7 +688,7 @@
                     </pic:cNvPicPr>
                   </pic:nvPicPr>
                   <pic:blipFill>
-                    <a:blip r:embed="rId11">
+                    <a:blip r:embed="rId13">
                       <a:extLst/>
                     </a:blip>
                     <a:stretch>
@@ -644,25 +718,29 @@
     </w:p>
     <w:p>
       <w:pPr>
-        <w:pStyle w:val="Body A"/>
-        <w:tabs>
-          <w:tab w:val="left" w:pos="7800"/>
-        </w:tabs>
-        <w:spacing w:after="0" w:line="240" w:lineRule="auto"/>
-        <w:jc w:val="both"/>
-      </w:pPr>
-    </w:p>
-    <w:p>
-      <w:pPr>
-        <w:pStyle w:val="Body A"/>
-        <w:tabs>
-          <w:tab w:val="left" w:pos="7800"/>
-        </w:tabs>
-        <w:spacing w:after="0" w:line="240" w:lineRule="auto"/>
-        <w:jc w:val="both"/>
-      </w:pPr>
-      <w:r>
-        <w:drawing xmlns:a="http://schemas.openxmlformats.org/drawingml/2006/main">
+        <w:pStyle w:val="BodyA"/>
+        <w:tabs>
+          <w:tab w:val="left" w:pos="7800"/>
+        </w:tabs>
+        <w:spacing w:after="0" w:line="240" w:lineRule="auto"/>
+        <w:jc w:val="both"/>
+      </w:pPr>
+    </w:p>
+    <w:p>
+      <w:pPr>
+        <w:pStyle w:val="BodyA"/>
+        <w:tabs>
+          <w:tab w:val="left" w:pos="7800"/>
+        </w:tabs>
+        <w:spacing w:after="0" w:line="240" w:lineRule="auto"/>
+        <w:jc w:val="both"/>
+      </w:pPr>
+      <w:r>
+        <w:rPr>
+          <w:noProof/>
+        </w:rPr>
+        <w:lastRenderedPageBreak/>
+        <w:drawing>
           <wp:inline distT="0" distB="0" distL="0" distR="0">
             <wp:extent cx="4267200" cy="2724150"/>
             <wp:effectExtent l="0" t="0" r="0" b="0"/>
@@ -678,7 +756,7 @@
                     </pic:cNvPicPr>
                   </pic:nvPicPr>
                   <pic:blipFill>
-                    <a:blip r:embed="rId12">
+                    <a:blip r:embed="rId14">
                       <a:extLst/>
                     </a:blip>
                     <a:stretch>
@@ -708,38 +786,37 @@
     </w:p>
     <w:p>
       <w:pPr>
-        <w:pStyle w:val="Body A"/>
-        <w:tabs>
-          <w:tab w:val="left" w:pos="7800"/>
-        </w:tabs>
-        <w:spacing w:after="0" w:line="240" w:lineRule="auto"/>
-        <w:jc w:val="both"/>
-      </w:pPr>
-    </w:p>
-    <w:p>
-      <w:pPr>
-        <w:pStyle w:val="Body A"/>
-        <w:tabs>
-          <w:tab w:val="left" w:pos="7800"/>
-        </w:tabs>
-        <w:spacing w:after="0" w:line="240" w:lineRule="auto"/>
-        <w:jc w:val="both"/>
-      </w:pPr>
-    </w:p>
-    <w:p>
-      <w:pPr>
-        <w:pStyle w:val="Body A"/>
-        <w:tabs>
-          <w:tab w:val="left" w:pos="7800"/>
-        </w:tabs>
-        <w:spacing w:after="0" w:line="240" w:lineRule="auto"/>
-        <w:jc w:val="both"/>
-      </w:pPr>
-      <w:r>
-        <w:rPr>
-          <w:b w:val="1"/>
-          <w:bCs w:val="1"/>
-          <w:rtl w:val="0"/>
+        <w:pStyle w:val="BodyA"/>
+        <w:tabs>
+          <w:tab w:val="left" w:pos="7800"/>
+        </w:tabs>
+        <w:spacing w:after="0" w:line="240" w:lineRule="auto"/>
+        <w:jc w:val="both"/>
+      </w:pPr>
+    </w:p>
+    <w:p>
+      <w:pPr>
+        <w:pStyle w:val="BodyA"/>
+        <w:tabs>
+          <w:tab w:val="left" w:pos="7800"/>
+        </w:tabs>
+        <w:spacing w:after="0" w:line="240" w:lineRule="auto"/>
+        <w:jc w:val="both"/>
+      </w:pPr>
+    </w:p>
+    <w:p>
+      <w:pPr>
+        <w:pStyle w:val="BodyA"/>
+        <w:tabs>
+          <w:tab w:val="left" w:pos="7800"/>
+        </w:tabs>
+        <w:spacing w:after="0" w:line="240" w:lineRule="auto"/>
+        <w:jc w:val="both"/>
+      </w:pPr>
+      <w:r>
+        <w:rPr>
+          <w:b/>
+          <w:bCs/>
           <w:lang w:val="es-ES_tradnl"/>
         </w:rPr>
         <w:t>SPRITES</w:t>
@@ -747,28 +824,31 @@
     </w:p>
     <w:p>
       <w:pPr>
-        <w:pStyle w:val="Body A"/>
-        <w:tabs>
-          <w:tab w:val="left" w:pos="7800"/>
-        </w:tabs>
-        <w:spacing w:after="0" w:line="240" w:lineRule="auto"/>
-        <w:jc w:val="both"/>
-        <w:rPr>
-          <w:lang w:val="es-ES_tradnl"/>
-        </w:rPr>
-      </w:pPr>
-    </w:p>
-    <w:p>
-      <w:pPr>
-        <w:pStyle w:val="Body A"/>
-        <w:tabs>
-          <w:tab w:val="left" w:pos="7800"/>
-        </w:tabs>
-        <w:spacing w:after="0" w:line="240" w:lineRule="auto"/>
-        <w:jc w:val="both"/>
-      </w:pPr>
-      <w:r>
-        <w:drawing xmlns:a="http://schemas.openxmlformats.org/drawingml/2006/main">
+        <w:pStyle w:val="BodyA"/>
+        <w:tabs>
+          <w:tab w:val="left" w:pos="7800"/>
+        </w:tabs>
+        <w:spacing w:after="0" w:line="240" w:lineRule="auto"/>
+        <w:jc w:val="both"/>
+        <w:rPr>
+          <w:lang w:val="es-ES_tradnl"/>
+        </w:rPr>
+      </w:pPr>
+    </w:p>
+    <w:p>
+      <w:pPr>
+        <w:pStyle w:val="BodyA"/>
+        <w:tabs>
+          <w:tab w:val="left" w:pos="7800"/>
+        </w:tabs>
+        <w:spacing w:after="0" w:line="240" w:lineRule="auto"/>
+        <w:jc w:val="both"/>
+      </w:pPr>
+      <w:r>
+        <w:rPr>
+          <w:noProof/>
+        </w:rPr>
+        <w:drawing>
           <wp:inline distT="0" distB="0" distL="0" distR="0">
             <wp:extent cx="5270373" cy="1277103"/>
             <wp:effectExtent l="0" t="0" r="0" b="0"/>
@@ -784,7 +864,7 @@
                     </pic:cNvPicPr>
                   </pic:nvPicPr>
                   <pic:blipFill>
-                    <a:blip r:embed="rId13">
+                    <a:blip r:embed="rId15">
                       <a:extLst/>
                     </a:blip>
                     <a:stretch>
@@ -814,28 +894,27 @@
     </w:p>
     <w:p>
       <w:pPr>
-        <w:pStyle w:val="Body A"/>
-        <w:tabs>
-          <w:tab w:val="left" w:pos="7800"/>
-        </w:tabs>
-        <w:spacing w:after="0" w:line="240" w:lineRule="auto"/>
-        <w:jc w:val="both"/>
-      </w:pPr>
-    </w:p>
-    <w:p>
-      <w:pPr>
-        <w:pStyle w:val="Body A"/>
-        <w:tabs>
-          <w:tab w:val="left" w:pos="7800"/>
-        </w:tabs>
-        <w:spacing w:after="0" w:line="240" w:lineRule="auto"/>
-        <w:jc w:val="both"/>
-      </w:pPr>
-      <w:r>
-        <w:rPr>
-          <w:b w:val="1"/>
-          <w:bCs w:val="1"/>
-          <w:rtl w:val="0"/>
+        <w:pStyle w:val="BodyA"/>
+        <w:tabs>
+          <w:tab w:val="left" w:pos="7800"/>
+        </w:tabs>
+        <w:spacing w:after="0" w:line="240" w:lineRule="auto"/>
+        <w:jc w:val="both"/>
+      </w:pPr>
+    </w:p>
+    <w:p>
+      <w:pPr>
+        <w:pStyle w:val="BodyA"/>
+        <w:tabs>
+          <w:tab w:val="left" w:pos="7800"/>
+        </w:tabs>
+        <w:spacing w:after="0" w:line="240" w:lineRule="auto"/>
+        <w:jc w:val="both"/>
+      </w:pPr>
+      <w:r>
+        <w:rPr>
+          <w:b/>
+          <w:bCs/>
           <w:lang w:val="es-ES_tradnl"/>
         </w:rPr>
         <w:t>PREFABS</w:t>
@@ -843,28 +922,31 @@
     </w:p>
     <w:p>
       <w:pPr>
-        <w:pStyle w:val="Body A"/>
-        <w:tabs>
-          <w:tab w:val="left" w:pos="7800"/>
-        </w:tabs>
-        <w:spacing w:after="0" w:line="240" w:lineRule="auto"/>
-        <w:jc w:val="both"/>
-        <w:rPr>
-          <w:lang w:val="es-ES_tradnl"/>
-        </w:rPr>
-      </w:pPr>
-    </w:p>
-    <w:p>
-      <w:pPr>
-        <w:pStyle w:val="Body A"/>
-        <w:tabs>
-          <w:tab w:val="left" w:pos="7800"/>
-        </w:tabs>
-        <w:spacing w:after="0" w:line="240" w:lineRule="auto"/>
-        <w:jc w:val="both"/>
-      </w:pPr>
-      <w:r>
-        <w:drawing xmlns:a="http://schemas.openxmlformats.org/drawingml/2006/main">
+        <w:pStyle w:val="BodyA"/>
+        <w:tabs>
+          <w:tab w:val="left" w:pos="7800"/>
+        </w:tabs>
+        <w:spacing w:after="0" w:line="240" w:lineRule="auto"/>
+        <w:jc w:val="both"/>
+        <w:rPr>
+          <w:lang w:val="es-ES_tradnl"/>
+        </w:rPr>
+      </w:pPr>
+    </w:p>
+    <w:p>
+      <w:pPr>
+        <w:pStyle w:val="BodyA"/>
+        <w:tabs>
+          <w:tab w:val="left" w:pos="7800"/>
+        </w:tabs>
+        <w:spacing w:after="0" w:line="240" w:lineRule="auto"/>
+        <w:jc w:val="both"/>
+      </w:pPr>
+      <w:r>
+        <w:rPr>
+          <w:noProof/>
+        </w:rPr>
+        <w:drawing>
           <wp:inline distT="0" distB="0" distL="0" distR="0">
             <wp:extent cx="3324225" cy="1266825"/>
             <wp:effectExtent l="0" t="0" r="0" b="0"/>
@@ -880,7 +962,7 @@
                     </pic:cNvPicPr>
                   </pic:nvPicPr>
                   <pic:blipFill>
-                    <a:blip r:embed="rId14">
+                    <a:blip r:embed="rId16">
                       <a:extLst/>
                     </a:blip>
                     <a:stretch>
@@ -910,180 +992,180 @@
     </w:p>
     <w:p>
       <w:pPr>
-        <w:pStyle w:val="Body A"/>
-        <w:tabs>
-          <w:tab w:val="left" w:pos="7800"/>
-        </w:tabs>
-        <w:spacing w:after="0" w:line="240" w:lineRule="auto"/>
-        <w:jc w:val="both"/>
-      </w:pPr>
-    </w:p>
-    <w:p>
-      <w:pPr>
-        <w:pStyle w:val="Body A"/>
-        <w:tabs>
-          <w:tab w:val="left" w:pos="7800"/>
-        </w:tabs>
-        <w:spacing w:after="0" w:line="240" w:lineRule="auto"/>
-        <w:jc w:val="both"/>
-      </w:pPr>
-    </w:p>
-    <w:p>
-      <w:pPr>
-        <w:pStyle w:val="Body A"/>
-        <w:tabs>
-          <w:tab w:val="left" w:pos="7800"/>
-        </w:tabs>
-        <w:spacing w:after="0" w:line="240" w:lineRule="auto"/>
-        <w:jc w:val="both"/>
-      </w:pPr>
-    </w:p>
-    <w:p>
-      <w:pPr>
-        <w:pStyle w:val="Body A"/>
-        <w:tabs>
-          <w:tab w:val="left" w:pos="7800"/>
-        </w:tabs>
-        <w:spacing w:after="0" w:line="240" w:lineRule="auto"/>
-        <w:jc w:val="both"/>
-      </w:pPr>
-    </w:p>
-    <w:p>
-      <w:pPr>
-        <w:pStyle w:val="Body A"/>
-        <w:tabs>
-          <w:tab w:val="left" w:pos="7800"/>
-        </w:tabs>
-        <w:spacing w:after="0" w:line="240" w:lineRule="auto"/>
-        <w:jc w:val="both"/>
-      </w:pPr>
-    </w:p>
-    <w:p>
-      <w:pPr>
-        <w:pStyle w:val="Body A"/>
-        <w:tabs>
-          <w:tab w:val="left" w:pos="7800"/>
-        </w:tabs>
-        <w:spacing w:after="0" w:line="240" w:lineRule="auto"/>
-        <w:jc w:val="both"/>
-      </w:pPr>
-    </w:p>
-    <w:p>
-      <w:pPr>
-        <w:pStyle w:val="Body A"/>
-        <w:tabs>
-          <w:tab w:val="left" w:pos="7800"/>
-        </w:tabs>
-        <w:spacing w:after="0" w:line="240" w:lineRule="auto"/>
-        <w:jc w:val="both"/>
-      </w:pPr>
-    </w:p>
-    <w:p>
-      <w:pPr>
-        <w:pStyle w:val="Body A"/>
-        <w:tabs>
-          <w:tab w:val="left" w:pos="7800"/>
-        </w:tabs>
-        <w:spacing w:after="0" w:line="240" w:lineRule="auto"/>
-        <w:jc w:val="both"/>
-      </w:pPr>
-    </w:p>
-    <w:p>
-      <w:pPr>
-        <w:pStyle w:val="Body A"/>
-        <w:tabs>
-          <w:tab w:val="left" w:pos="7800"/>
-        </w:tabs>
-        <w:spacing w:after="0" w:line="240" w:lineRule="auto"/>
-        <w:jc w:val="both"/>
-      </w:pPr>
-    </w:p>
-    <w:p>
-      <w:pPr>
-        <w:pStyle w:val="Body A"/>
-        <w:tabs>
-          <w:tab w:val="left" w:pos="7800"/>
-        </w:tabs>
-        <w:spacing w:after="0" w:line="240" w:lineRule="auto"/>
-        <w:jc w:val="both"/>
-      </w:pPr>
-    </w:p>
-    <w:p>
-      <w:pPr>
-        <w:pStyle w:val="Body A"/>
-        <w:tabs>
-          <w:tab w:val="left" w:pos="7800"/>
-        </w:tabs>
-        <w:spacing w:after="0" w:line="240" w:lineRule="auto"/>
-        <w:jc w:val="both"/>
-      </w:pPr>
-    </w:p>
-    <w:p>
-      <w:pPr>
-        <w:pStyle w:val="Body A"/>
-        <w:tabs>
-          <w:tab w:val="left" w:pos="7800"/>
-        </w:tabs>
-        <w:spacing w:after="0" w:line="240" w:lineRule="auto"/>
-        <w:jc w:val="both"/>
-      </w:pPr>
-    </w:p>
-    <w:p>
-      <w:pPr>
-        <w:pStyle w:val="Body A"/>
-        <w:tabs>
-          <w:tab w:val="left" w:pos="7800"/>
-        </w:tabs>
-        <w:spacing w:after="0" w:line="240" w:lineRule="auto"/>
-        <w:jc w:val="both"/>
-      </w:pPr>
-    </w:p>
-    <w:p>
-      <w:pPr>
-        <w:pStyle w:val="Body A"/>
-        <w:tabs>
-          <w:tab w:val="left" w:pos="7800"/>
-        </w:tabs>
-        <w:spacing w:after="0" w:line="240" w:lineRule="auto"/>
-        <w:jc w:val="both"/>
-        <w:rPr>
-          <w:lang w:val="es-ES_tradnl"/>
-        </w:rPr>
-      </w:pPr>
-    </w:p>
-    <w:p>
-      <w:pPr>
-        <w:pStyle w:val="Body A"/>
-        <w:tabs>
-          <w:tab w:val="left" w:pos="7800"/>
-        </w:tabs>
-        <w:spacing w:after="0" w:line="240" w:lineRule="auto"/>
-        <w:jc w:val="both"/>
-      </w:pPr>
-      <w:r>
-        <w:rPr>
-          <w:b w:val="1"/>
-          <w:bCs w:val="1"/>
-          <w:rtl w:val="0"/>
-          <w:lang w:val="es-ES_tradnl"/>
-        </w:rPr>
+        <w:pStyle w:val="BodyA"/>
+        <w:tabs>
+          <w:tab w:val="left" w:pos="7800"/>
+        </w:tabs>
+        <w:spacing w:after="0" w:line="240" w:lineRule="auto"/>
+        <w:jc w:val="both"/>
+      </w:pPr>
+    </w:p>
+    <w:p>
+      <w:pPr>
+        <w:pStyle w:val="BodyA"/>
+        <w:tabs>
+          <w:tab w:val="left" w:pos="7800"/>
+        </w:tabs>
+        <w:spacing w:after="0" w:line="240" w:lineRule="auto"/>
+        <w:jc w:val="both"/>
+      </w:pPr>
+    </w:p>
+    <w:p>
+      <w:pPr>
+        <w:pStyle w:val="BodyA"/>
+        <w:tabs>
+          <w:tab w:val="left" w:pos="7800"/>
+        </w:tabs>
+        <w:spacing w:after="0" w:line="240" w:lineRule="auto"/>
+        <w:jc w:val="both"/>
+      </w:pPr>
+    </w:p>
+    <w:p>
+      <w:pPr>
+        <w:pStyle w:val="BodyA"/>
+        <w:tabs>
+          <w:tab w:val="left" w:pos="7800"/>
+        </w:tabs>
+        <w:spacing w:after="0" w:line="240" w:lineRule="auto"/>
+        <w:jc w:val="both"/>
+      </w:pPr>
+    </w:p>
+    <w:p>
+      <w:pPr>
+        <w:pStyle w:val="BodyA"/>
+        <w:tabs>
+          <w:tab w:val="left" w:pos="7800"/>
+        </w:tabs>
+        <w:spacing w:after="0" w:line="240" w:lineRule="auto"/>
+        <w:jc w:val="both"/>
+      </w:pPr>
+    </w:p>
+    <w:p>
+      <w:pPr>
+        <w:pStyle w:val="BodyA"/>
+        <w:tabs>
+          <w:tab w:val="left" w:pos="7800"/>
+        </w:tabs>
+        <w:spacing w:after="0" w:line="240" w:lineRule="auto"/>
+        <w:jc w:val="both"/>
+      </w:pPr>
+    </w:p>
+    <w:p>
+      <w:pPr>
+        <w:pStyle w:val="BodyA"/>
+        <w:tabs>
+          <w:tab w:val="left" w:pos="7800"/>
+        </w:tabs>
+        <w:spacing w:after="0" w:line="240" w:lineRule="auto"/>
+        <w:jc w:val="both"/>
+      </w:pPr>
+    </w:p>
+    <w:p>
+      <w:pPr>
+        <w:pStyle w:val="BodyA"/>
+        <w:tabs>
+          <w:tab w:val="left" w:pos="7800"/>
+        </w:tabs>
+        <w:spacing w:after="0" w:line="240" w:lineRule="auto"/>
+        <w:jc w:val="both"/>
+      </w:pPr>
+    </w:p>
+    <w:p>
+      <w:pPr>
+        <w:pStyle w:val="BodyA"/>
+        <w:tabs>
+          <w:tab w:val="left" w:pos="7800"/>
+        </w:tabs>
+        <w:spacing w:after="0" w:line="240" w:lineRule="auto"/>
+        <w:jc w:val="both"/>
+      </w:pPr>
+    </w:p>
+    <w:p>
+      <w:pPr>
+        <w:pStyle w:val="BodyA"/>
+        <w:tabs>
+          <w:tab w:val="left" w:pos="7800"/>
+        </w:tabs>
+        <w:spacing w:after="0" w:line="240" w:lineRule="auto"/>
+        <w:jc w:val="both"/>
+      </w:pPr>
+    </w:p>
+    <w:p>
+      <w:pPr>
+        <w:pStyle w:val="BodyA"/>
+        <w:tabs>
+          <w:tab w:val="left" w:pos="7800"/>
+        </w:tabs>
+        <w:spacing w:after="0" w:line="240" w:lineRule="auto"/>
+        <w:jc w:val="both"/>
+      </w:pPr>
+    </w:p>
+    <w:p>
+      <w:pPr>
+        <w:pStyle w:val="BodyA"/>
+        <w:tabs>
+          <w:tab w:val="left" w:pos="7800"/>
+        </w:tabs>
+        <w:spacing w:after="0" w:line="240" w:lineRule="auto"/>
+        <w:jc w:val="both"/>
+      </w:pPr>
+    </w:p>
+    <w:p>
+      <w:pPr>
+        <w:pStyle w:val="BodyA"/>
+        <w:tabs>
+          <w:tab w:val="left" w:pos="7800"/>
+        </w:tabs>
+        <w:spacing w:after="0" w:line="240" w:lineRule="auto"/>
+        <w:jc w:val="both"/>
+      </w:pPr>
+    </w:p>
+    <w:p>
+      <w:pPr>
+        <w:pStyle w:val="BodyA"/>
+        <w:tabs>
+          <w:tab w:val="left" w:pos="7800"/>
+        </w:tabs>
+        <w:spacing w:after="0" w:line="240" w:lineRule="auto"/>
+        <w:jc w:val="both"/>
+        <w:rPr>
+          <w:lang w:val="es-ES_tradnl"/>
+        </w:rPr>
+      </w:pPr>
+    </w:p>
+    <w:p>
+      <w:pPr>
+        <w:pStyle w:val="BodyA"/>
+        <w:tabs>
+          <w:tab w:val="left" w:pos="7800"/>
+        </w:tabs>
+        <w:spacing w:after="0" w:line="240" w:lineRule="auto"/>
+        <w:jc w:val="both"/>
+      </w:pPr>
+      <w:r>
+        <w:rPr>
+          <w:b/>
+          <w:bCs/>
+          <w:lang w:val="es-ES_tradnl"/>
+        </w:rPr>
+        <w:lastRenderedPageBreak/>
         <w:t>IMAGENES</w:t>
       </w:r>
     </w:p>
     <w:p>
       <w:pPr>
-        <w:pStyle w:val="Body A"/>
-        <w:tabs>
-          <w:tab w:val="left" w:pos="7800"/>
-        </w:tabs>
-        <w:spacing w:after="0" w:line="240" w:lineRule="auto"/>
-        <w:jc w:val="both"/>
-      </w:pPr>
-      <w:r>
-        <w:rPr>
-          <w:lang w:val="es-ES_tradnl"/>
-        </w:rPr>
-        <w:drawing xmlns:a="http://schemas.openxmlformats.org/drawingml/2006/main">
+        <w:pStyle w:val="BodyA"/>
+        <w:tabs>
+          <w:tab w:val="left" w:pos="7800"/>
+        </w:tabs>
+        <w:spacing w:after="0" w:line="240" w:lineRule="auto"/>
+        <w:jc w:val="both"/>
+      </w:pPr>
+      <w:r>
+        <w:rPr>
+          <w:noProof/>
+        </w:rPr>
+        <w:drawing>
           <wp:inline distT="0" distB="0" distL="0" distR="0">
             <wp:extent cx="1362711" cy="1362711"/>
             <wp:effectExtent l="0" t="0" r="0" b="0"/>
@@ -1099,7 +1181,7 @@
                     </pic:cNvPicPr>
                   </pic:nvPicPr>
                   <pic:blipFill>
-                    <a:blip r:embed="rId15">
+                    <a:blip r:embed="rId17">
                       <a:extLst/>
                     </a:blip>
                     <a:stretch>
@@ -1128,9 +1210,9 @@
       </w:r>
       <w:r>
         <w:rPr>
-          <w:lang w:val="es-ES_tradnl"/>
-        </w:rPr>
-        <w:drawing xmlns:a="http://schemas.openxmlformats.org/drawingml/2006/main">
+          <w:noProof/>
+        </w:rPr>
+        <w:drawing>
           <wp:inline distT="0" distB="0" distL="0" distR="0">
             <wp:extent cx="1352550" cy="1352550"/>
             <wp:effectExtent l="0" t="0" r="0" b="0"/>
@@ -1146,7 +1228,7 @@
                     </pic:cNvPicPr>
                   </pic:nvPicPr>
                   <pic:blipFill>
-                    <a:blip r:embed="rId16">
+                    <a:blip r:embed="rId18">
                       <a:extLst/>
                     </a:blip>
                     <a:stretch>
@@ -1175,9 +1257,9 @@
       </w:r>
       <w:r>
         <w:rPr>
-          <w:lang w:val="es-ES_tradnl"/>
-        </w:rPr>
-        <w:drawing xmlns:a="http://schemas.openxmlformats.org/drawingml/2006/main">
+          <w:noProof/>
+        </w:rPr>
+        <w:drawing>
           <wp:inline distT="0" distB="0" distL="0" distR="0">
             <wp:extent cx="1353820" cy="652781"/>
             <wp:effectExtent l="0" t="0" r="0" b="0"/>
@@ -1193,7 +1275,7 @@
                     </pic:cNvPicPr>
                   </pic:nvPicPr>
                   <pic:blipFill>
-                    <a:blip r:embed="rId17">
+                    <a:blip r:embed="rId19">
                       <a:extLst/>
                     </a:blip>
                     <a:stretch>
@@ -1223,29 +1305,28 @@
     </w:p>
     <w:p>
       <w:pPr>
-        <w:pStyle w:val="Body A"/>
-        <w:tabs>
-          <w:tab w:val="left" w:pos="7800"/>
-        </w:tabs>
-        <w:spacing w:after="0" w:line="240" w:lineRule="auto"/>
-        <w:jc w:val="both"/>
-        <w:rPr>
-          <w:lang w:val="es-ES_tradnl"/>
-        </w:rPr>
-      </w:pPr>
-    </w:p>
-    <w:p>
-      <w:pPr>
-        <w:pStyle w:val="Body A"/>
-        <w:tabs>
-          <w:tab w:val="left" w:pos="7800"/>
-        </w:tabs>
-        <w:spacing w:after="0" w:line="240" w:lineRule="auto"/>
-        <w:jc w:val="both"/>
-      </w:pPr>
-      <w:r>
-        <w:rPr>
-          <w:rtl w:val="0"/>
+        <w:pStyle w:val="BodyA"/>
+        <w:tabs>
+          <w:tab w:val="left" w:pos="7800"/>
+        </w:tabs>
+        <w:spacing w:after="0" w:line="240" w:lineRule="auto"/>
+        <w:jc w:val="both"/>
+        <w:rPr>
+          <w:lang w:val="es-ES_tradnl"/>
+        </w:rPr>
+      </w:pPr>
+    </w:p>
+    <w:p>
+      <w:pPr>
+        <w:pStyle w:val="BodyA"/>
+        <w:tabs>
+          <w:tab w:val="left" w:pos="7800"/>
+        </w:tabs>
+        <w:spacing w:after="0" w:line="240" w:lineRule="auto"/>
+        <w:jc w:val="both"/>
+      </w:pPr>
+      <w:r>
+        <w:rPr>
           <w:lang w:val="es-ES_tradnl"/>
         </w:rPr>
         <w:t xml:space="preserve">JUGADOR                           OBSTACULO                    MASCARA </w:t>
@@ -1253,44 +1334,44 @@
     </w:p>
     <w:p>
       <w:pPr>
-        <w:pStyle w:val="Body A"/>
-        <w:tabs>
-          <w:tab w:val="left" w:pos="7800"/>
-        </w:tabs>
-        <w:spacing w:after="0" w:line="240" w:lineRule="auto"/>
-        <w:jc w:val="both"/>
-        <w:rPr>
-          <w:lang w:val="es-ES_tradnl"/>
-        </w:rPr>
-      </w:pPr>
-    </w:p>
-    <w:p>
-      <w:pPr>
-        <w:pStyle w:val="Body A"/>
-        <w:tabs>
-          <w:tab w:val="left" w:pos="7800"/>
-        </w:tabs>
-        <w:spacing w:after="0" w:line="240" w:lineRule="auto"/>
-        <w:jc w:val="both"/>
-        <w:rPr>
-          <w:lang w:val="es-ES_tradnl"/>
-        </w:rPr>
-      </w:pPr>
-    </w:p>
-    <w:p>
-      <w:pPr>
-        <w:pStyle w:val="Body A"/>
-        <w:tabs>
-          <w:tab w:val="left" w:pos="7800"/>
-        </w:tabs>
-        <w:spacing w:after="0" w:line="240" w:lineRule="auto"/>
-        <w:jc w:val="both"/>
-      </w:pPr>
-      <w:r>
-        <w:rPr>
-          <w:lang w:val="es-ES_tradnl"/>
-        </w:rPr>
-        <w:drawing xmlns:a="http://schemas.openxmlformats.org/drawingml/2006/main">
+        <w:pStyle w:val="BodyA"/>
+        <w:tabs>
+          <w:tab w:val="left" w:pos="7800"/>
+        </w:tabs>
+        <w:spacing w:after="0" w:line="240" w:lineRule="auto"/>
+        <w:jc w:val="both"/>
+        <w:rPr>
+          <w:lang w:val="es-ES_tradnl"/>
+        </w:rPr>
+      </w:pPr>
+    </w:p>
+    <w:p>
+      <w:pPr>
+        <w:pStyle w:val="BodyA"/>
+        <w:tabs>
+          <w:tab w:val="left" w:pos="7800"/>
+        </w:tabs>
+        <w:spacing w:after="0" w:line="240" w:lineRule="auto"/>
+        <w:jc w:val="both"/>
+        <w:rPr>
+          <w:lang w:val="es-ES_tradnl"/>
+        </w:rPr>
+      </w:pPr>
+    </w:p>
+    <w:p>
+      <w:pPr>
+        <w:pStyle w:val="BodyA"/>
+        <w:tabs>
+          <w:tab w:val="left" w:pos="7800"/>
+        </w:tabs>
+        <w:spacing w:after="0" w:line="240" w:lineRule="auto"/>
+        <w:jc w:val="both"/>
+      </w:pPr>
+      <w:r>
+        <w:rPr>
+          <w:noProof/>
+        </w:rPr>
+        <w:drawing>
           <wp:inline distT="0" distB="0" distL="0" distR="0">
             <wp:extent cx="3263265" cy="1836420"/>
             <wp:effectExtent l="0" t="0" r="0" b="0"/>
@@ -1306,7 +1387,7 @@
                     </pic:cNvPicPr>
                   </pic:nvPicPr>
                   <pic:blipFill>
-                    <a:blip r:embed="rId18">
+                    <a:blip r:embed="rId20">
                       <a:extLst/>
                     </a:blip>
                     <a:stretch>
@@ -1335,9 +1416,9 @@
       </w:r>
       <w:r>
         <w:rPr>
-          <w:lang w:val="es-ES_tradnl"/>
-        </w:rPr>
-        <w:drawing xmlns:a="http://schemas.openxmlformats.org/drawingml/2006/main">
+          <w:noProof/>
+        </w:rPr>
+        <w:drawing>
           <wp:inline distT="0" distB="0" distL="0" distR="0">
             <wp:extent cx="1891030" cy="1891030"/>
             <wp:effectExtent l="0" t="0" r="0" b="0"/>
@@ -1353,7 +1434,7 @@
                     </pic:cNvPicPr>
                   </pic:nvPicPr>
                   <pic:blipFill>
-                    <a:blip r:embed="rId19">
+                    <a:blip r:embed="rId21">
                       <a:extLst/>
                     </a:blip>
                     <a:stretch>
@@ -1383,29 +1464,28 @@
     </w:p>
     <w:p>
       <w:pPr>
-        <w:pStyle w:val="Body A"/>
-        <w:tabs>
-          <w:tab w:val="left" w:pos="7800"/>
-        </w:tabs>
-        <w:spacing w:after="0" w:line="240" w:lineRule="auto"/>
-        <w:jc w:val="both"/>
-        <w:rPr>
-          <w:lang w:val="es-ES_tradnl"/>
-        </w:rPr>
-      </w:pPr>
-    </w:p>
-    <w:p>
-      <w:pPr>
-        <w:pStyle w:val="Body A"/>
-        <w:tabs>
-          <w:tab w:val="left" w:pos="7800"/>
-        </w:tabs>
-        <w:spacing w:after="0" w:line="240" w:lineRule="auto"/>
-        <w:jc w:val="both"/>
-      </w:pPr>
-      <w:r>
-        <w:rPr>
-          <w:rtl w:val="0"/>
+        <w:pStyle w:val="BodyA"/>
+        <w:tabs>
+          <w:tab w:val="left" w:pos="7800"/>
+        </w:tabs>
+        <w:spacing w:after="0" w:line="240" w:lineRule="auto"/>
+        <w:jc w:val="both"/>
+        <w:rPr>
+          <w:lang w:val="es-ES_tradnl"/>
+        </w:rPr>
+      </w:pPr>
+    </w:p>
+    <w:p>
+      <w:pPr>
+        <w:pStyle w:val="BodyA"/>
+        <w:tabs>
+          <w:tab w:val="left" w:pos="7800"/>
+        </w:tabs>
+        <w:spacing w:after="0" w:line="240" w:lineRule="auto"/>
+        <w:jc w:val="both"/>
+      </w:pPr>
+      <w:r>
+        <w:rPr>
           <w:lang w:val="es-ES_tradnl"/>
         </w:rPr>
         <w:t>BACKGROUND                                                                                            PANEL DE MADERA</w:t>
@@ -1413,7 +1493,7 @@
     </w:p>
     <w:p>
       <w:pPr>
-        <w:pStyle w:val="Body A"/>
+        <w:pStyle w:val="BodyA"/>
         <w:tabs>
           <w:tab w:val="left" w:pos="7800"/>
         </w:tabs>
@@ -1425,47 +1505,60 @@
           <w:lang w:val="es-ES_tradnl"/>
         </w:rPr>
         <w:tab/>
+      </w:r>
+      <w:r>
+        <w:rPr>
+          <w:lang w:val="es-ES_tradnl"/>
+        </w:rPr>
         <w:tab/>
+      </w:r>
+      <w:r>
+        <w:rPr>
+          <w:lang w:val="es-ES_tradnl"/>
+        </w:rPr>
         <w:tab/>
       </w:r>
     </w:p>
     <w:p>
       <w:pPr>
-        <w:pStyle w:val="Body A"/>
-        <w:tabs>
-          <w:tab w:val="left" w:pos="7800"/>
-        </w:tabs>
-        <w:spacing w:after="0" w:line="240" w:lineRule="auto"/>
-        <w:jc w:val="both"/>
-        <w:rPr>
-          <w:lang w:val="es-ES_tradnl"/>
-        </w:rPr>
-      </w:pPr>
-    </w:p>
-    <w:p>
-      <w:pPr>
-        <w:pStyle w:val="Body A"/>
-        <w:tabs>
-          <w:tab w:val="left" w:pos="7800"/>
-        </w:tabs>
-        <w:spacing w:after="0" w:line="240" w:lineRule="auto"/>
-        <w:jc w:val="both"/>
-        <w:rPr>
-          <w:lang w:val="es-ES_tradnl"/>
-        </w:rPr>
-      </w:pPr>
-    </w:p>
-    <w:p>
-      <w:pPr>
-        <w:pStyle w:val="Body A"/>
-        <w:tabs>
-          <w:tab w:val="left" w:pos="7800"/>
-        </w:tabs>
-        <w:spacing w:after="0" w:line="240" w:lineRule="auto"/>
-        <w:jc w:val="both"/>
-      </w:pPr>
-      <w:r>
-        <w:drawing xmlns:a="http://schemas.openxmlformats.org/drawingml/2006/main">
+        <w:pStyle w:val="BodyA"/>
+        <w:tabs>
+          <w:tab w:val="left" w:pos="7800"/>
+        </w:tabs>
+        <w:spacing w:after="0" w:line="240" w:lineRule="auto"/>
+        <w:jc w:val="both"/>
+        <w:rPr>
+          <w:lang w:val="es-ES_tradnl"/>
+        </w:rPr>
+      </w:pPr>
+    </w:p>
+    <w:p>
+      <w:pPr>
+        <w:pStyle w:val="BodyA"/>
+        <w:tabs>
+          <w:tab w:val="left" w:pos="7800"/>
+        </w:tabs>
+        <w:spacing w:after="0" w:line="240" w:lineRule="auto"/>
+        <w:jc w:val="both"/>
+        <w:rPr>
+          <w:lang w:val="es-ES_tradnl"/>
+        </w:rPr>
+      </w:pPr>
+    </w:p>
+    <w:p>
+      <w:pPr>
+        <w:pStyle w:val="BodyA"/>
+        <w:tabs>
+          <w:tab w:val="left" w:pos="7800"/>
+        </w:tabs>
+        <w:spacing w:after="0" w:line="240" w:lineRule="auto"/>
+        <w:jc w:val="both"/>
+      </w:pPr>
+      <w:r>
+        <w:rPr>
+          <w:noProof/>
+        </w:rPr>
+        <w:drawing>
           <wp:inline distT="0" distB="0" distL="0" distR="0">
             <wp:extent cx="5270373" cy="2960626"/>
             <wp:effectExtent l="0" t="0" r="0" b="0"/>
@@ -1481,7 +1574,7 @@
                     </pic:cNvPicPr>
                   </pic:nvPicPr>
                   <pic:blipFill>
-                    <a:blip r:embed="rId20">
+                    <a:blip r:embed="rId22">
                       <a:extLst/>
                     </a:blip>
                     <a:stretch>
@@ -1511,55 +1604,49 @@
     </w:p>
     <w:p>
       <w:pPr>
-        <w:pStyle w:val="Body A"/>
-        <w:tabs>
-          <w:tab w:val="left" w:pos="7800"/>
-        </w:tabs>
-        <w:spacing w:after="0" w:line="240" w:lineRule="auto"/>
-        <w:jc w:val="both"/>
-        <w:rPr>
-          <w:lang w:val="es-ES_tradnl"/>
-        </w:rPr>
-      </w:pPr>
-    </w:p>
-    <w:p>
-      <w:pPr>
-        <w:pStyle w:val="Body A"/>
-        <w:tabs>
-          <w:tab w:val="left" w:pos="7800"/>
-        </w:tabs>
-        <w:spacing w:after="0" w:line="240" w:lineRule="auto"/>
-        <w:jc w:val="both"/>
-      </w:pPr>
-      <w:r>
-        <w:rPr>
-          <w:rtl w:val="0"/>
+        <w:pStyle w:val="BodyA"/>
+        <w:tabs>
+          <w:tab w:val="left" w:pos="7800"/>
+        </w:tabs>
+        <w:spacing w:after="0" w:line="240" w:lineRule="auto"/>
+        <w:jc w:val="both"/>
+        <w:rPr>
+          <w:lang w:val="es-ES_tradnl"/>
+        </w:rPr>
+      </w:pPr>
+    </w:p>
+    <w:p>
+      <w:pPr>
+        <w:pStyle w:val="BodyA"/>
+        <w:tabs>
+          <w:tab w:val="left" w:pos="7800"/>
+        </w:tabs>
+        <w:spacing w:after="0" w:line="240" w:lineRule="auto"/>
+        <w:jc w:val="both"/>
+      </w:pPr>
+      <w:r>
+        <w:rPr>
           <w:lang w:val="es-ES_tradnl"/>
         </w:rPr>
         <w:t>PANTALLA DE INICIO</w:t>
       </w:r>
     </w:p>
-    <w:p>
-      <w:pPr>
-        <w:pStyle w:val="Normal.0"/>
-      </w:pPr>
-    </w:p>
-    <w:p>
-      <w:pPr>
-        <w:pStyle w:val="Body A"/>
-        <w:tabs>
-          <w:tab w:val="left" w:pos="7800"/>
-        </w:tabs>
-        <w:spacing w:after="0" w:line="240" w:lineRule="auto"/>
-        <w:jc w:val="both"/>
-        <w:rPr>
-          <w:rFonts w:ascii="Times New Roman" w:cs="Times New Roman" w:hAnsi="Times New Roman" w:eastAsia="Times New Roman"/>
-        </w:rPr>
-      </w:pPr>
-      <w:r>
-        <w:rPr>
-          <w:rFonts w:ascii="Times New Roman" w:hAnsi="Times New Roman"/>
-          <w:rtl w:val="0"/>
+    <w:p/>
+    <w:p>
+      <w:pPr>
+        <w:pStyle w:val="BodyA"/>
+        <w:tabs>
+          <w:tab w:val="left" w:pos="7800"/>
+        </w:tabs>
+        <w:spacing w:after="0" w:line="240" w:lineRule="auto"/>
+        <w:jc w:val="both"/>
+        <w:rPr>
+          <w:rFonts w:ascii="Times New Roman" w:eastAsia="Times New Roman" w:hAnsi="Times New Roman" w:cs="Times New Roman"/>
+        </w:rPr>
+      </w:pPr>
+      <w:r>
+        <w:rPr>
+          <w:rFonts w:ascii="Times New Roman" w:hAnsi="Times New Roman"/>
           <w:lang w:val="de-DE"/>
         </w:rPr>
         <w:t>3.2 Prototipos</w:t>
@@ -1567,29 +1654,32 @@
     </w:p>
     <w:p>
       <w:pPr>
-        <w:pStyle w:val="Body A"/>
-        <w:tabs>
-          <w:tab w:val="left" w:pos="7800"/>
-        </w:tabs>
-        <w:spacing w:after="0" w:line="240" w:lineRule="auto"/>
-        <w:jc w:val="both"/>
-        <w:rPr>
-          <w:rFonts w:ascii="Times New Roman" w:cs="Times New Roman" w:hAnsi="Times New Roman" w:eastAsia="Times New Roman"/>
+        <w:pStyle w:val="BodyA"/>
+        <w:tabs>
+          <w:tab w:val="left" w:pos="7800"/>
+        </w:tabs>
+        <w:spacing w:after="0" w:line="240" w:lineRule="auto"/>
+        <w:jc w:val="both"/>
+        <w:rPr>
+          <w:rFonts w:ascii="Times New Roman" w:eastAsia="Times New Roman" w:hAnsi="Times New Roman" w:cs="Times New Roman"/>
           <w:lang w:val="de-DE"/>
         </w:rPr>
       </w:pPr>
     </w:p>
     <w:p>
       <w:pPr>
-        <w:pStyle w:val="Body A"/>
-        <w:tabs>
-          <w:tab w:val="left" w:pos="7800"/>
-        </w:tabs>
-        <w:spacing w:after="0" w:line="240" w:lineRule="auto"/>
-        <w:jc w:val="both"/>
-      </w:pPr>
-      <w:r>
-        <w:drawing xmlns:a="http://schemas.openxmlformats.org/drawingml/2006/main">
+        <w:pStyle w:val="BodyA"/>
+        <w:tabs>
+          <w:tab w:val="left" w:pos="7800"/>
+        </w:tabs>
+        <w:spacing w:after="0" w:line="240" w:lineRule="auto"/>
+        <w:jc w:val="both"/>
+      </w:pPr>
+      <w:r>
+        <w:rPr>
+          <w:noProof/>
+        </w:rPr>
+        <w:drawing>
           <wp:inline distT="0" distB="0" distL="0" distR="0">
             <wp:extent cx="5060563" cy="3161030"/>
             <wp:effectExtent l="0" t="0" r="0" b="0"/>
@@ -1605,7 +1695,7 @@
                     </pic:cNvPicPr>
                   </pic:nvPicPr>
                   <pic:blipFill>
-                    <a:blip r:embed="rId21">
+                    <a:blip r:embed="rId23">
                       <a:extLst/>
                     </a:blip>
                     <a:stretch>
@@ -1635,146 +1725,159 @@
     </w:p>
     <w:p>
       <w:pPr>
-        <w:pStyle w:val="Body A"/>
-        <w:tabs>
-          <w:tab w:val="left" w:pos="7800"/>
-        </w:tabs>
-        <w:spacing w:after="0" w:line="240" w:lineRule="auto"/>
-        <w:jc w:val="both"/>
-      </w:pPr>
-    </w:p>
-    <w:p>
-      <w:pPr>
-        <w:pStyle w:val="Body A"/>
-        <w:tabs>
-          <w:tab w:val="left" w:pos="7800"/>
-        </w:tabs>
-        <w:spacing w:after="0" w:line="240" w:lineRule="auto"/>
-        <w:jc w:val="both"/>
-      </w:pPr>
-      <w:r>
-        <w:rPr>
-          <w:rtl w:val="0"/>
-          <w:lang w:val="es-ES_tradnl"/>
-        </w:rPr>
-        <w:t>Esta fue la primera versi</w:t>
-      </w:r>
-      <w:r>
-        <w:rPr>
-          <w:rtl w:val="0"/>
+        <w:pStyle w:val="BodyA"/>
+        <w:tabs>
+          <w:tab w:val="left" w:pos="7800"/>
+        </w:tabs>
+        <w:spacing w:after="0" w:line="240" w:lineRule="auto"/>
+        <w:jc w:val="both"/>
+      </w:pPr>
+    </w:p>
+    <w:p>
+      <w:pPr>
+        <w:pStyle w:val="BodyA"/>
+        <w:tabs>
+          <w:tab w:val="left" w:pos="7800"/>
+        </w:tabs>
+        <w:spacing w:after="0" w:line="240" w:lineRule="auto"/>
+        <w:jc w:val="both"/>
+        <w:rPr>
+          <w:lang w:val="es-DO"/>
+        </w:rPr>
+      </w:pPr>
+      <w:r>
+        <w:rPr>
+          <w:lang w:val="es-ES_tradnl"/>
+        </w:rPr>
+        <w:t xml:space="preserve">Esta fue la </w:t>
+      </w:r>
+      <w:r>
+        <w:rPr>
+          <w:lang w:val="es-ES_tradnl"/>
+        </w:rPr>
+        <w:t>primera versión o modelo del juego, que luego llevaría a la realización del mismo.</w:t>
+      </w:r>
+    </w:p>
+    <w:p>
+      <w:pPr>
+        <w:pStyle w:val="BodyA"/>
+        <w:tabs>
+          <w:tab w:val="left" w:pos="7800"/>
+        </w:tabs>
+        <w:spacing w:after="0" w:line="240" w:lineRule="auto"/>
+        <w:jc w:val="both"/>
+        <w:rPr>
+          <w:rFonts w:ascii="Times New Roman" w:eastAsia="Times New Roman" w:hAnsi="Times New Roman" w:cs="Times New Roman"/>
+          <w:lang w:val="es-DO"/>
+        </w:rPr>
+      </w:pPr>
+      <w:r>
+        <w:rPr>
+          <w:rFonts w:ascii="Times New Roman" w:eastAsia="Times New Roman" w:hAnsi="Times New Roman" w:cs="Times New Roman"/>
+          <w:lang w:val="de-DE"/>
+        </w:rPr>
+        <w:tab/>
+      </w:r>
+    </w:p>
+    <w:p>
+      <w:pPr>
+        <w:pStyle w:val="BodyA"/>
+        <w:tabs>
+          <w:tab w:val="left" w:pos="7800"/>
+        </w:tabs>
+        <w:spacing w:after="0" w:line="240" w:lineRule="auto"/>
+        <w:jc w:val="both"/>
+        <w:rPr>
+          <w:rFonts w:ascii="Times New Roman" w:eastAsia="Times New Roman" w:hAnsi="Times New Roman" w:cs="Times New Roman"/>
+          <w:lang w:val="es-DO"/>
+        </w:rPr>
+      </w:pPr>
+      <w:r>
+        <w:rPr>
+          <w:rFonts w:ascii="Times New Roman" w:hAnsi="Times New Roman"/>
+          <w:lang w:val="es-ES_tradnl"/>
+        </w:rPr>
+        <w:t>3.3 Perfiles de Usuarios</w:t>
+      </w:r>
+    </w:p>
+    <w:p>
+      <w:pPr>
+        <w:pStyle w:val="BodyA"/>
+        <w:tabs>
+          <w:tab w:val="left" w:pos="7800"/>
+        </w:tabs>
+        <w:spacing w:after="0" w:line="240" w:lineRule="auto"/>
+        <w:jc w:val="both"/>
+        <w:rPr>
+          <w:rFonts w:ascii="Times New Roman" w:eastAsia="Times New Roman" w:hAnsi="Times New Roman" w:cs="Times New Roman"/>
+          <w:lang w:val="es-DO"/>
+        </w:rPr>
+      </w:pPr>
+      <w:r>
+        <w:rPr>
+          <w:rFonts w:ascii="Times New Roman" w:hAnsi="Times New Roman"/>
+          <w:lang w:val="es-ES_tradnl"/>
+        </w:rPr>
+        <w:t xml:space="preserve">No aplica, </w:t>
+      </w:r>
+      <w:proofErr w:type="gramStart"/>
+      <w:r>
+        <w:rPr>
+          <w:rFonts w:ascii="Times New Roman" w:hAnsi="Times New Roman"/>
+          <w:lang w:val="es-ES_tradnl"/>
+        </w:rPr>
+        <w:t>ya que</w:t>
+      </w:r>
+      <w:proofErr w:type="gramEnd"/>
+      <w:r>
+        <w:rPr>
+          <w:rFonts w:ascii="Times New Roman" w:hAnsi="Times New Roman"/>
+          <w:lang w:val="es-ES_tradnl"/>
+        </w:rPr>
+        <w:t xml:space="preserve"> en el </w:t>
+      </w:r>
+      <w:proofErr w:type="spellStart"/>
+      <w:r>
+        <w:rPr>
+          <w:rFonts w:ascii="Times New Roman" w:hAnsi="Times New Roman"/>
+          <w:lang w:val="es-ES_tradnl"/>
+        </w:rPr>
+        <w:t>videjuego</w:t>
+      </w:r>
+      <w:proofErr w:type="spellEnd"/>
+      <w:r>
+        <w:rPr>
+          <w:rFonts w:ascii="Times New Roman" w:hAnsi="Times New Roman"/>
+          <w:lang w:val="es-ES_tradnl"/>
+        </w:rPr>
+        <w:t xml:space="preserve"> para poder jugarlo, no es necesario </w:t>
+      </w:r>
+      <w:proofErr w:type="spellStart"/>
+      <w:r>
+        <w:rPr>
+          <w:rFonts w:ascii="Times New Roman" w:hAnsi="Times New Roman"/>
+          <w:lang w:val="es-ES_tradnl"/>
+        </w:rPr>
+        <w:t>ningun</w:t>
+      </w:r>
+      <w:proofErr w:type="spellEnd"/>
+      <w:r>
+        <w:rPr>
+          <w:rFonts w:ascii="Times New Roman" w:hAnsi="Times New Roman"/>
+          <w:lang w:val="es-ES_tradnl"/>
+        </w:rPr>
+        <w:t xml:space="preserve"> tipo de autenticaci</w:t>
+      </w:r>
+      <w:r>
+        <w:rPr>
+          <w:rFonts w:ascii="Times New Roman" w:hAnsi="Times New Roman"/>
           <w:lang w:val="es-ES_tradnl"/>
         </w:rPr>
         <w:t>ó</w:t>
       </w:r>
       <w:r>
         <w:rPr>
-          <w:rtl w:val="0"/>
-          <w:lang w:val="es-ES_tradnl"/>
-        </w:rPr>
-        <w:t>n o modelo del juego, que luego llevar</w:t>
-      </w:r>
-      <w:r>
-        <w:rPr>
-          <w:rtl w:val="0"/>
-          <w:lang w:val="es-ES_tradnl"/>
-        </w:rPr>
-        <w:t>í</w:t>
-      </w:r>
-      <w:r>
-        <w:rPr>
-          <w:rtl w:val="0"/>
-          <w:lang w:val="es-ES_tradnl"/>
-        </w:rPr>
-        <w:t>a a la realizaci</w:t>
-      </w:r>
-      <w:r>
-        <w:rPr>
-          <w:rtl w:val="0"/>
-          <w:lang w:val="es-ES_tradnl"/>
-        </w:rPr>
-        <w:t>ó</w:t>
-      </w:r>
-      <w:r>
-        <w:rPr>
-          <w:rtl w:val="0"/>
-          <w:lang w:val="es-ES_tradnl"/>
-        </w:rPr>
-        <w:t>n del mismo.</w:t>
-      </w:r>
-    </w:p>
-    <w:p>
-      <w:pPr>
-        <w:pStyle w:val="Body A"/>
-        <w:tabs>
-          <w:tab w:val="left" w:pos="7800"/>
-        </w:tabs>
-        <w:spacing w:after="0" w:line="240" w:lineRule="auto"/>
-        <w:jc w:val="both"/>
-        <w:rPr>
-          <w:rFonts w:ascii="Times New Roman" w:cs="Times New Roman" w:hAnsi="Times New Roman" w:eastAsia="Times New Roman"/>
-        </w:rPr>
-      </w:pPr>
-      <w:r>
-        <w:rPr>
-          <w:rFonts w:ascii="Times New Roman" w:cs="Times New Roman" w:hAnsi="Times New Roman" w:eastAsia="Times New Roman"/>
-          <w:lang w:val="de-DE"/>
-        </w:rPr>
-        <w:tab/>
-      </w:r>
-    </w:p>
-    <w:p>
-      <w:pPr>
-        <w:pStyle w:val="Body A"/>
-        <w:tabs>
-          <w:tab w:val="left" w:pos="7800"/>
-        </w:tabs>
-        <w:spacing w:after="0" w:line="240" w:lineRule="auto"/>
-        <w:jc w:val="both"/>
-        <w:rPr>
-          <w:rFonts w:ascii="Times New Roman" w:cs="Times New Roman" w:hAnsi="Times New Roman" w:eastAsia="Times New Roman"/>
-        </w:rPr>
-      </w:pPr>
-      <w:r>
-        <w:rPr>
-          <w:rFonts w:ascii="Times New Roman" w:hAnsi="Times New Roman"/>
-          <w:rtl w:val="0"/>
-          <w:lang w:val="es-ES_tradnl"/>
-        </w:rPr>
-        <w:t>3.3 Perfiles de Usuarios</w:t>
-      </w:r>
-    </w:p>
-    <w:p>
-      <w:pPr>
-        <w:pStyle w:val="Body A"/>
-        <w:tabs>
-          <w:tab w:val="left" w:pos="7800"/>
-        </w:tabs>
-        <w:spacing w:after="0" w:line="240" w:lineRule="auto"/>
-        <w:jc w:val="both"/>
-        <w:rPr>
-          <w:rFonts w:ascii="Times New Roman" w:cs="Times New Roman" w:hAnsi="Times New Roman" w:eastAsia="Times New Roman"/>
-        </w:rPr>
-      </w:pPr>
-      <w:r>
-        <w:rPr>
-          <w:rFonts w:ascii="Times New Roman" w:hAnsi="Times New Roman"/>
-          <w:rtl w:val="0"/>
-          <w:lang w:val="es-ES_tradnl"/>
-        </w:rPr>
-        <w:t>No aplica, ya que en el videjuego para poder jugarlo, no es necesario ningun tipo de autenticaci</w:t>
-      </w:r>
-      <w:r>
-        <w:rPr>
-          <w:rFonts w:ascii="Times New Roman" w:hAnsi="Times New Roman" w:hint="default"/>
-          <w:rtl w:val="0"/>
-          <w:lang w:val="es-ES_tradnl"/>
-        </w:rPr>
-        <w:t>ó</w:t>
-      </w:r>
-      <w:r>
-        <w:rPr>
-          <w:rFonts w:ascii="Times New Roman" w:hAnsi="Times New Roman"/>
-          <w:rtl w:val="0"/>
+          <w:rFonts w:ascii="Times New Roman" w:hAnsi="Times New Roman"/>
           <w:lang w:val="es-ES_tradnl"/>
         </w:rPr>
         <w:t xml:space="preserve">n. </w:t>
@@ -1782,46 +1885,49 @@
     </w:p>
     <w:p>
       <w:pPr>
-        <w:pStyle w:val="Body A"/>
-        <w:tabs>
-          <w:tab w:val="left" w:pos="7800"/>
-        </w:tabs>
-        <w:spacing w:after="0" w:line="240" w:lineRule="auto"/>
-        <w:jc w:val="both"/>
-        <w:rPr>
-          <w:rFonts w:ascii="Times New Roman" w:cs="Times New Roman" w:hAnsi="Times New Roman" w:eastAsia="Times New Roman"/>
-        </w:rPr>
-      </w:pPr>
-    </w:p>
-    <w:p>
-      <w:pPr>
-        <w:pStyle w:val="Body A"/>
-        <w:tabs>
-          <w:tab w:val="left" w:pos="7800"/>
-        </w:tabs>
-        <w:spacing w:after="0" w:line="240" w:lineRule="auto"/>
-        <w:jc w:val="both"/>
-        <w:rPr>
-          <w:rFonts w:ascii="Times New Roman" w:cs="Times New Roman" w:hAnsi="Times New Roman" w:eastAsia="Times New Roman"/>
-        </w:rPr>
-      </w:pPr>
-    </w:p>
-    <w:p>
-      <w:pPr>
-        <w:pStyle w:val="Body A"/>
-        <w:tabs>
-          <w:tab w:val="left" w:pos="7800"/>
-        </w:tabs>
-        <w:spacing w:after="0" w:line="240" w:lineRule="auto"/>
-        <w:jc w:val="both"/>
-        <w:rPr>
-          <w:rFonts w:ascii="Times New Roman" w:cs="Times New Roman" w:hAnsi="Times New Roman" w:eastAsia="Times New Roman"/>
-        </w:rPr>
-      </w:pPr>
-      <w:r>
-        <w:rPr>
-          <w:rFonts w:ascii="Times New Roman" w:cs="Times New Roman" w:hAnsi="Times New Roman" w:eastAsia="Times New Roman"/>
-          <w:rtl w:val="0"/>
+        <w:pStyle w:val="BodyA"/>
+        <w:tabs>
+          <w:tab w:val="left" w:pos="7800"/>
+        </w:tabs>
+        <w:spacing w:after="0" w:line="240" w:lineRule="auto"/>
+        <w:jc w:val="both"/>
+        <w:rPr>
+          <w:rFonts w:ascii="Times New Roman" w:eastAsia="Times New Roman" w:hAnsi="Times New Roman" w:cs="Times New Roman"/>
+          <w:lang w:val="es-DO"/>
+        </w:rPr>
+      </w:pPr>
+    </w:p>
+    <w:p>
+      <w:pPr>
+        <w:pStyle w:val="BodyA"/>
+        <w:tabs>
+          <w:tab w:val="left" w:pos="7800"/>
+        </w:tabs>
+        <w:spacing w:after="0" w:line="240" w:lineRule="auto"/>
+        <w:jc w:val="both"/>
+        <w:rPr>
+          <w:rFonts w:ascii="Times New Roman" w:eastAsia="Times New Roman" w:hAnsi="Times New Roman" w:cs="Times New Roman"/>
+          <w:lang w:val="es-DO"/>
+        </w:rPr>
+      </w:pPr>
+    </w:p>
+    <w:p>
+      <w:pPr>
+        <w:pStyle w:val="BodyA"/>
+        <w:tabs>
+          <w:tab w:val="left" w:pos="7800"/>
+        </w:tabs>
+        <w:spacing w:after="0" w:line="240" w:lineRule="auto"/>
+        <w:jc w:val="both"/>
+        <w:rPr>
+          <w:rFonts w:ascii="Times New Roman" w:eastAsia="Times New Roman" w:hAnsi="Times New Roman" w:cs="Times New Roman"/>
+          <w:lang w:val="es-DO"/>
+        </w:rPr>
+      </w:pPr>
+      <w:r>
+        <w:rPr>
+          <w:rFonts w:ascii="Times New Roman" w:eastAsia="Times New Roman" w:hAnsi="Times New Roman" w:cs="Times New Roman"/>
+          <w:lang w:val="es-DO"/>
         </w:rPr>
         <w:tab/>
         <w:t xml:space="preserve">  </w:t>
@@ -1829,20 +1935,20 @@
     </w:p>
     <w:p>
       <w:pPr>
-        <w:pStyle w:val="Body A"/>
-        <w:tabs>
-          <w:tab w:val="left" w:pos="7800"/>
-        </w:tabs>
-        <w:spacing w:after="0" w:line="240" w:lineRule="auto"/>
-        <w:jc w:val="both"/>
-        <w:rPr>
-          <w:rFonts w:ascii="Times New Roman" w:cs="Times New Roman" w:hAnsi="Times New Roman" w:eastAsia="Times New Roman"/>
-        </w:rPr>
-      </w:pPr>
-      <w:r>
-        <w:rPr>
-          <w:rFonts w:ascii="Times New Roman" w:hAnsi="Times New Roman"/>
-          <w:rtl w:val="0"/>
+        <w:pStyle w:val="BodyA"/>
+        <w:tabs>
+          <w:tab w:val="left" w:pos="7800"/>
+        </w:tabs>
+        <w:spacing w:after="0" w:line="240" w:lineRule="auto"/>
+        <w:jc w:val="both"/>
+        <w:rPr>
+          <w:rFonts w:ascii="Times New Roman" w:eastAsia="Times New Roman" w:hAnsi="Times New Roman" w:cs="Times New Roman"/>
+          <w:lang w:val="es-DO"/>
+        </w:rPr>
+      </w:pPr>
+      <w:r>
+        <w:rPr>
+          <w:rFonts w:ascii="Times New Roman" w:hAnsi="Times New Roman"/>
           <w:lang w:val="pt-PT"/>
         </w:rPr>
         <w:t>3.4 Usabilidad</w:t>
@@ -1850,50 +1956,73 @@
     </w:p>
     <w:p>
       <w:pPr>
-        <w:pStyle w:val="Body A"/>
-        <w:tabs>
-          <w:tab w:val="left" w:pos="7800"/>
-        </w:tabs>
-        <w:spacing w:after="0" w:line="240" w:lineRule="auto"/>
-        <w:jc w:val="both"/>
-        <w:rPr>
-          <w:rFonts w:ascii="Times New Roman" w:cs="Times New Roman" w:hAnsi="Times New Roman" w:eastAsia="Times New Roman"/>
+        <w:pStyle w:val="BodyA"/>
+        <w:tabs>
+          <w:tab w:val="left" w:pos="7800"/>
+        </w:tabs>
+        <w:spacing w:after="0" w:line="240" w:lineRule="auto"/>
+        <w:jc w:val="both"/>
+        <w:rPr>
+          <w:rFonts w:ascii="Times New Roman" w:eastAsia="Times New Roman" w:hAnsi="Times New Roman" w:cs="Times New Roman"/>
           <w:lang w:val="pt-PT"/>
         </w:rPr>
       </w:pPr>
     </w:p>
     <w:p>
       <w:pPr>
-        <w:pStyle w:val="Body A"/>
-        <w:tabs>
-          <w:tab w:val="left" w:pos="7800"/>
-        </w:tabs>
-        <w:spacing w:after="0" w:line="240" w:lineRule="auto"/>
-        <w:jc w:val="both"/>
-        <w:rPr>
-          <w:rFonts w:ascii="Times New Roman" w:cs="Times New Roman" w:hAnsi="Times New Roman" w:eastAsia="Times New Roman"/>
-        </w:rPr>
-      </w:pPr>
-      <w:r>
-        <w:rPr>
-          <w:rFonts w:ascii="Times New Roman" w:hAnsi="Times New Roman"/>
-          <w:rtl w:val="0"/>
-          <w:lang w:val="es-ES_tradnl"/>
-        </w:rPr>
-        <w:t xml:space="preserve">El cuenta con un gran </w:t>
-      </w:r>
-      <w:r>
-        <w:rPr>
-          <w:rFonts w:ascii="Times New Roman" w:hAnsi="Times New Roman"/>
-          <w:rtl w:val="0"/>
+        <w:pStyle w:val="BodyA"/>
+        <w:tabs>
+          <w:tab w:val="left" w:pos="7800"/>
+        </w:tabs>
+        <w:spacing w:after="0" w:line="240" w:lineRule="auto"/>
+        <w:jc w:val="both"/>
+        <w:rPr>
+          <w:rFonts w:ascii="Times New Roman" w:eastAsia="Times New Roman" w:hAnsi="Times New Roman" w:cs="Times New Roman"/>
+          <w:lang w:val="es-DO"/>
+        </w:rPr>
+      </w:pPr>
+      <w:proofErr w:type="spellStart"/>
+      <w:r>
+        <w:rPr>
+          <w:rFonts w:ascii="Times New Roman" w:hAnsi="Times New Roman"/>
+          <w:lang w:val="es-ES_tradnl"/>
+        </w:rPr>
+        <w:t>El</w:t>
+      </w:r>
+      <w:proofErr w:type="spellEnd"/>
+      <w:r>
+        <w:rPr>
+          <w:rFonts w:ascii="Times New Roman" w:hAnsi="Times New Roman"/>
+          <w:lang w:val="es-ES_tradnl"/>
+        </w:rPr>
+        <w:t xml:space="preserve"> cuenta con </w:t>
+      </w:r>
+      <w:proofErr w:type="gramStart"/>
+      <w:r>
+        <w:rPr>
+          <w:rFonts w:ascii="Times New Roman" w:hAnsi="Times New Roman"/>
+          <w:lang w:val="es-ES_tradnl"/>
+        </w:rPr>
+        <w:t xml:space="preserve">un gran </w:t>
+      </w:r>
+      <w:r>
+        <w:rPr>
+          <w:rFonts w:ascii="Times New Roman" w:hAnsi="Times New Roman"/>
           <w:lang w:val="pt-PT"/>
         </w:rPr>
-        <w:t xml:space="preserve">experiencia de </w:t>
-      </w:r>
-      <w:r>
-        <w:rPr>
-          <w:rFonts w:ascii="Times New Roman" w:hAnsi="Times New Roman"/>
-          <w:rtl w:val="0"/>
+        <w:t>experiencia</w:t>
+      </w:r>
+      <w:proofErr w:type="gramEnd"/>
+      <w:r>
+        <w:rPr>
+          <w:rFonts w:ascii="Times New Roman" w:hAnsi="Times New Roman"/>
+          <w:lang w:val="pt-PT"/>
+        </w:rPr>
+        <w:t xml:space="preserve"> de </w:t>
+      </w:r>
+      <w:r>
+        <w:rPr>
+          <w:rFonts w:ascii="Times New Roman" w:hAnsi="Times New Roman"/>
           <w:lang w:val="es-ES_tradnl"/>
         </w:rPr>
         <w:t>u</w:t>
@@ -1901,23 +2030,22 @@
       <w:r>
         <w:rPr>
           <w:rFonts w:ascii="Times New Roman" w:hAnsi="Times New Roman"/>
-          <w:rtl w:val="0"/>
           <w:lang w:val="pt-PT"/>
         </w:rPr>
         <w:t xml:space="preserve">suario, </w:t>
       </w:r>
-      <w:r>
-        <w:rPr>
-          <w:rFonts w:ascii="Times New Roman" w:hAnsi="Times New Roman"/>
-          <w:rtl w:val="0"/>
+      <w:proofErr w:type="spellStart"/>
+      <w:r>
+        <w:rPr>
+          <w:rFonts w:ascii="Times New Roman" w:hAnsi="Times New Roman"/>
           <w:lang w:val="es-ES_tradnl"/>
         </w:rPr>
         <w:t>porqu</w:t>
       </w:r>
-      <w:r>
-        <w:rPr>
-          <w:rFonts w:ascii="Times New Roman" w:hAnsi="Times New Roman"/>
-          <w:rtl w:val="0"/>
+      <w:proofErr w:type="spellEnd"/>
+      <w:r>
+        <w:rPr>
+          <w:rFonts w:ascii="Times New Roman" w:hAnsi="Times New Roman"/>
           <w:lang w:val="pt-PT"/>
         </w:rPr>
         <w:t xml:space="preserve">e </w:t>
@@ -1925,7 +2053,6 @@
       <w:r>
         <w:rPr>
           <w:rFonts w:ascii="Times New Roman" w:hAnsi="Times New Roman"/>
-          <w:rtl w:val="0"/>
           <w:lang w:val="es-ES_tradnl"/>
         </w:rPr>
         <w:t xml:space="preserve">tiene un </w:t>
@@ -1933,15 +2060,13 @@
       <w:r>
         <w:rPr>
           <w:rFonts w:ascii="Times New Roman" w:hAnsi="Times New Roman"/>
-          <w:rtl w:val="0"/>
           <w:lang w:val="pt-PT"/>
         </w:rPr>
         <w:t>uso intuitivo y de f</w:t>
       </w:r>
       <w:r>
         <w:rPr>
-          <w:rFonts w:ascii="Times New Roman" w:hAnsi="Times New Roman" w:hint="default"/>
-          <w:rtl w:val="0"/>
+          <w:rFonts w:ascii="Times New Roman" w:hAnsi="Times New Roman"/>
           <w:lang w:val="pt-PT"/>
         </w:rPr>
         <w:t>á</w:t>
@@ -1949,7 +2074,6 @@
       <w:r>
         <w:rPr>
           <w:rFonts w:ascii="Times New Roman" w:hAnsi="Times New Roman"/>
-          <w:rtl w:val="0"/>
           <w:lang w:val="pt-PT"/>
         </w:rPr>
         <w:t>ci</w:t>
@@ -1957,7 +2081,6 @@
       <w:r>
         <w:rPr>
           <w:rFonts w:ascii="Times New Roman" w:hAnsi="Times New Roman"/>
-          <w:rtl w:val="0"/>
           <w:lang w:val="es-ES_tradnl"/>
         </w:rPr>
         <w:t>l a</w:t>
@@ -1965,7 +2088,6 @@
       <w:r>
         <w:rPr>
           <w:rFonts w:ascii="Times New Roman" w:hAnsi="Times New Roman"/>
-          <w:rtl w:val="0"/>
           <w:lang w:val="pt-PT"/>
         </w:rPr>
         <w:t>cceso</w:t>
@@ -1973,7 +2095,6 @@
       <w:r>
         <w:rPr>
           <w:rFonts w:ascii="Times New Roman" w:hAnsi="Times New Roman"/>
-          <w:rtl w:val="0"/>
           <w:lang w:val="es-ES_tradnl"/>
         </w:rPr>
         <w:t xml:space="preserve"> a la</w:t>
@@ -1981,7 +2102,6 @@
       <w:r>
         <w:rPr>
           <w:rFonts w:ascii="Times New Roman" w:hAnsi="Times New Roman"/>
-          <w:rtl w:val="0"/>
           <w:lang w:val="pt-PT"/>
         </w:rPr>
         <w:t xml:space="preserve"> interfaz</w:t>
@@ -1989,15 +2109,13 @@
       <w:r>
         <w:rPr>
           <w:rFonts w:ascii="Times New Roman" w:hAnsi="Times New Roman"/>
-          <w:rtl w:val="0"/>
           <w:lang w:val="es-ES_tradnl"/>
         </w:rPr>
         <w:t>. Tambi</w:t>
       </w:r>
       <w:r>
         <w:rPr>
-          <w:rFonts w:ascii="Times New Roman" w:hAnsi="Times New Roman" w:hint="default"/>
-          <w:rtl w:val="0"/>
+          <w:rFonts w:ascii="Times New Roman" w:hAnsi="Times New Roman"/>
           <w:lang w:val="es-ES_tradnl"/>
         </w:rPr>
         <w:t>é</w:t>
@@ -2005,7 +2123,6 @@
       <w:r>
         <w:rPr>
           <w:rFonts w:ascii="Times New Roman" w:hAnsi="Times New Roman"/>
-          <w:rtl w:val="0"/>
           <w:lang w:val="es-ES_tradnl"/>
         </w:rPr>
         <w:t>n p</w:t>
@@ -2013,7 +2130,6 @@
       <w:r>
         <w:rPr>
           <w:rFonts w:ascii="Times New Roman" w:hAnsi="Times New Roman"/>
-          <w:rtl w:val="0"/>
           <w:lang w:val="pt-PT"/>
         </w:rPr>
         <w:t>rovee facilidad para que los usuarios alcancen su objetivo</w:t>
@@ -2021,7 +2137,6 @@
       <w:r>
         <w:rPr>
           <w:rFonts w:ascii="Times New Roman" w:hAnsi="Times New Roman"/>
-          <w:rtl w:val="0"/>
           <w:lang w:val="es-ES_tradnl"/>
         </w:rPr>
         <w:t xml:space="preserve"> y </w:t>
@@ -2029,7 +2144,6 @@
       <w:r>
         <w:rPr>
           <w:rFonts w:ascii="Times New Roman" w:hAnsi="Times New Roman"/>
-          <w:rtl w:val="0"/>
           <w:lang w:val="pt-PT"/>
         </w:rPr>
         <w:t>su funcionamiento</w:t>
@@ -2037,7 +2151,6 @@
       <w:r>
         <w:rPr>
           <w:rFonts w:ascii="Times New Roman" w:hAnsi="Times New Roman"/>
-          <w:rtl w:val="0"/>
           <w:lang w:val="es-ES_tradnl"/>
         </w:rPr>
         <w:t xml:space="preserve"> es </w:t>
@@ -2045,15 +2158,13 @@
       <w:r>
         <w:rPr>
           <w:rFonts w:ascii="Times New Roman" w:hAnsi="Times New Roman"/>
-          <w:rtl w:val="0"/>
           <w:lang w:val="pt-PT"/>
         </w:rPr>
         <w:t>f</w:t>
       </w:r>
       <w:r>
         <w:rPr>
-          <w:rFonts w:ascii="Times New Roman" w:hAnsi="Times New Roman" w:hint="default"/>
-          <w:rtl w:val="0"/>
+          <w:rFonts w:ascii="Times New Roman" w:hAnsi="Times New Roman"/>
           <w:lang w:val="pt-PT"/>
         </w:rPr>
         <w:t>á</w:t>
@@ -2061,7 +2172,6 @@
       <w:r>
         <w:rPr>
           <w:rFonts w:ascii="Times New Roman" w:hAnsi="Times New Roman"/>
-          <w:rtl w:val="0"/>
           <w:lang w:val="pt-PT"/>
         </w:rPr>
         <w:t>cil de recordar para futuras vis</w:t>
@@ -2069,7 +2179,6 @@
       <w:r>
         <w:rPr>
           <w:rFonts w:ascii="Times New Roman" w:hAnsi="Times New Roman"/>
-          <w:rtl w:val="0"/>
           <w:lang w:val="es-ES_tradnl"/>
         </w:rPr>
         <w:t>i</w:t>
@@ -2077,7 +2186,6 @@
       <w:r>
         <w:rPr>
           <w:rFonts w:ascii="Times New Roman" w:hAnsi="Times New Roman"/>
-          <w:rtl w:val="0"/>
           <w:lang w:val="pt-PT"/>
         </w:rPr>
         <w:t xml:space="preserve">tas. </w:t>
@@ -2085,19 +2193,20 @@
     </w:p>
     <w:p>
       <w:pPr>
-        <w:pStyle w:val="Body A"/>
-        <w:tabs>
-          <w:tab w:val="left" w:pos="7800"/>
-        </w:tabs>
-        <w:spacing w:after="0" w:line="240" w:lineRule="auto"/>
-        <w:jc w:val="both"/>
-        <w:rPr>
-          <w:rFonts w:ascii="Times New Roman" w:cs="Times New Roman" w:hAnsi="Times New Roman" w:eastAsia="Times New Roman"/>
-        </w:rPr>
-      </w:pPr>
-      <w:r>
-        <w:rPr>
-          <w:rFonts w:ascii="Times New Roman" w:cs="Times New Roman" w:hAnsi="Times New Roman" w:eastAsia="Times New Roman"/>
+        <w:pStyle w:val="BodyA"/>
+        <w:tabs>
+          <w:tab w:val="left" w:pos="7800"/>
+        </w:tabs>
+        <w:spacing w:after="0" w:line="240" w:lineRule="auto"/>
+        <w:jc w:val="both"/>
+        <w:rPr>
+          <w:rFonts w:ascii="Times New Roman" w:eastAsia="Times New Roman" w:hAnsi="Times New Roman" w:cs="Times New Roman"/>
+          <w:lang w:val="es-DO"/>
+        </w:rPr>
+      </w:pPr>
+      <w:r>
+        <w:rPr>
+          <w:rFonts w:ascii="Times New Roman" w:eastAsia="Times New Roman" w:hAnsi="Times New Roman" w:cs="Times New Roman"/>
           <w:lang w:val="pt-PT"/>
         </w:rPr>
         <w:tab/>
@@ -2105,61 +2214,69 @@
     </w:p>
     <w:p>
       <w:pPr>
-        <w:pStyle w:val="Body A"/>
-        <w:tabs>
-          <w:tab w:val="left" w:pos="7800"/>
-        </w:tabs>
-        <w:spacing w:after="0" w:line="240" w:lineRule="auto"/>
-        <w:jc w:val="both"/>
-        <w:rPr>
-          <w:rFonts w:ascii="Times New Roman" w:cs="Times New Roman" w:hAnsi="Times New Roman" w:eastAsia="Times New Roman"/>
-        </w:rPr>
-      </w:pPr>
-      <w:r>
-        <w:rPr>
-          <w:rFonts w:ascii="Times New Roman" w:hAnsi="Times New Roman"/>
-          <w:rtl w:val="0"/>
+        <w:pStyle w:val="BodyA"/>
+        <w:tabs>
+          <w:tab w:val="left" w:pos="7800"/>
+        </w:tabs>
+        <w:spacing w:after="0" w:line="240" w:lineRule="auto"/>
+        <w:jc w:val="both"/>
+        <w:rPr>
+          <w:rFonts w:ascii="Times New Roman" w:eastAsia="Times New Roman" w:hAnsi="Times New Roman" w:cs="Times New Roman"/>
+          <w:lang w:val="es-DO"/>
+        </w:rPr>
+      </w:pPr>
+      <w:r>
+        <w:rPr>
+          <w:rFonts w:ascii="Times New Roman" w:hAnsi="Times New Roman"/>
+          <w:lang w:val="es-DO"/>
         </w:rPr>
         <w:t>3.5 Test</w:t>
       </w:r>
     </w:p>
     <w:p>
       <w:pPr>
-        <w:pStyle w:val="Body A"/>
-        <w:tabs>
-          <w:tab w:val="left" w:pos="7800"/>
-        </w:tabs>
-        <w:spacing w:after="0" w:line="240" w:lineRule="auto"/>
-        <w:jc w:val="both"/>
-        <w:rPr>
-          <w:rFonts w:ascii="Times New Roman" w:cs="Times New Roman" w:hAnsi="Times New Roman" w:eastAsia="Times New Roman"/>
-        </w:rPr>
-      </w:pPr>
-    </w:p>
-    <w:p>
-      <w:pPr>
-        <w:pStyle w:val="Body A"/>
-        <w:tabs>
-          <w:tab w:val="left" w:pos="7800"/>
-        </w:tabs>
-        <w:spacing w:after="0" w:line="240" w:lineRule="auto"/>
-        <w:jc w:val="both"/>
-        <w:rPr>
-          <w:rFonts w:ascii="Times New Roman" w:cs="Times New Roman" w:hAnsi="Times New Roman" w:eastAsia="Times New Roman"/>
-        </w:rPr>
-      </w:pPr>
-      <w:r>
-        <w:rPr>
-          <w:rFonts w:ascii="Times New Roman" w:hAnsi="Times New Roman"/>
-          <w:rtl w:val="0"/>
-          <w:lang w:val="es-ES_tradnl"/>
-        </w:rPr>
-        <w:t>Se realizaron distintas pruebas unitarias y de integraci</w:t>
-      </w:r>
-      <w:r>
-        <w:rPr>
-          <w:rFonts w:ascii="Times New Roman" w:hAnsi="Times New Roman" w:hint="default"/>
-          <w:rtl w:val="0"/>
+        <w:pStyle w:val="BodyA"/>
+        <w:tabs>
+          <w:tab w:val="left" w:pos="7800"/>
+        </w:tabs>
+        <w:spacing w:after="0" w:line="240" w:lineRule="auto"/>
+        <w:jc w:val="both"/>
+        <w:rPr>
+          <w:rFonts w:ascii="Times New Roman" w:eastAsia="Times New Roman" w:hAnsi="Times New Roman" w:cs="Times New Roman"/>
+          <w:lang w:val="es-DO"/>
+        </w:rPr>
+      </w:pPr>
+    </w:p>
+    <w:p>
+      <w:pPr>
+        <w:pStyle w:val="BodyA"/>
+        <w:tabs>
+          <w:tab w:val="left" w:pos="7800"/>
+        </w:tabs>
+        <w:spacing w:after="0" w:line="240" w:lineRule="auto"/>
+        <w:jc w:val="both"/>
+        <w:rPr>
+          <w:rFonts w:ascii="Times New Roman" w:eastAsia="Times New Roman" w:hAnsi="Times New Roman" w:cs="Times New Roman"/>
+          <w:lang w:val="es-DO"/>
+        </w:rPr>
+      </w:pPr>
+      <w:r>
+        <w:rPr>
+          <w:rFonts w:ascii="Times New Roman" w:hAnsi="Times New Roman"/>
+          <w:lang w:val="es-ES_tradnl"/>
+        </w:rPr>
+        <w:t>Se realizaron distintas p</w:t>
+      </w:r>
+      <w:r>
+        <w:rPr>
+          <w:rFonts w:ascii="Times New Roman" w:hAnsi="Times New Roman"/>
+          <w:lang w:val="es-ES_tradnl"/>
+        </w:rPr>
+        <w:t>ruebas unitarias y de integraci</w:t>
+      </w:r>
+      <w:r>
+        <w:rPr>
+          <w:rFonts w:ascii="Times New Roman" w:hAnsi="Times New Roman"/>
           <w:lang w:val="es-ES_tradnl"/>
         </w:rPr>
         <w:t>ó</w:t>
@@ -2167,15 +2284,13 @@
       <w:r>
         <w:rPr>
           <w:rFonts w:ascii="Times New Roman" w:hAnsi="Times New Roman"/>
-          <w:rtl w:val="0"/>
           <w:lang w:val="es-ES_tradnl"/>
         </w:rPr>
         <w:t>n para asegurar el funcionamiento y la eliminaci</w:t>
       </w:r>
       <w:r>
         <w:rPr>
-          <w:rFonts w:ascii="Times New Roman" w:hAnsi="Times New Roman" w:hint="default"/>
-          <w:rtl w:val="0"/>
+          <w:rFonts w:ascii="Times New Roman" w:hAnsi="Times New Roman"/>
           <w:lang w:val="es-ES_tradnl"/>
         </w:rPr>
         <w:t>ó</w:t>
@@ -2183,7 +2298,6 @@
       <w:r>
         <w:rPr>
           <w:rFonts w:ascii="Times New Roman" w:hAnsi="Times New Roman"/>
-          <w:rtl w:val="0"/>
           <w:lang w:val="es-ES_tradnl"/>
         </w:rPr>
         <w:t>n de fallos y bugs en el mismo.</w:t>
@@ -2191,76 +2305,86 @@
     </w:p>
     <w:p>
       <w:pPr>
-        <w:pStyle w:val="Body A"/>
-        <w:tabs>
-          <w:tab w:val="left" w:pos="7800"/>
-        </w:tabs>
-        <w:spacing w:after="0" w:line="240" w:lineRule="auto"/>
-        <w:jc w:val="both"/>
-        <w:rPr>
-          <w:rFonts w:ascii="Times New Roman" w:cs="Times New Roman" w:hAnsi="Times New Roman" w:eastAsia="Times New Roman"/>
-        </w:rPr>
-      </w:pPr>
-      <w:r>
-        <w:rPr>
-          <w:rFonts w:ascii="Times New Roman" w:cs="Times New Roman" w:hAnsi="Times New Roman" w:eastAsia="Times New Roman"/>
+        <w:pStyle w:val="BodyA"/>
+        <w:tabs>
+          <w:tab w:val="left" w:pos="7800"/>
+        </w:tabs>
+        <w:spacing w:after="0" w:line="240" w:lineRule="auto"/>
+        <w:jc w:val="both"/>
+        <w:rPr>
+          <w:rFonts w:ascii="Times New Roman" w:eastAsia="Times New Roman" w:hAnsi="Times New Roman" w:cs="Times New Roman"/>
+          <w:lang w:val="es-DO"/>
+        </w:rPr>
+      </w:pPr>
+      <w:r>
+        <w:rPr>
+          <w:rFonts w:ascii="Times New Roman" w:eastAsia="Times New Roman" w:hAnsi="Times New Roman" w:cs="Times New Roman"/>
+          <w:lang w:val="es-DO"/>
         </w:rPr>
         <w:tab/>
       </w:r>
     </w:p>
     <w:p>
       <w:pPr>
-        <w:pStyle w:val="Body A"/>
-        <w:tabs>
-          <w:tab w:val="left" w:pos="7800"/>
-        </w:tabs>
-        <w:spacing w:after="0" w:line="240" w:lineRule="auto"/>
-        <w:jc w:val="both"/>
-        <w:rPr>
-          <w:rFonts w:ascii="Times New Roman" w:cs="Times New Roman" w:hAnsi="Times New Roman" w:eastAsia="Times New Roman"/>
+        <w:pStyle w:val="BodyA"/>
+        <w:tabs>
+          <w:tab w:val="left" w:pos="7800"/>
+        </w:tabs>
+        <w:spacing w:after="0" w:line="240" w:lineRule="auto"/>
+        <w:jc w:val="both"/>
+        <w:rPr>
+          <w:rFonts w:ascii="Times New Roman" w:eastAsia="Times New Roman" w:hAnsi="Times New Roman" w:cs="Times New Roman"/>
           <w:sz w:val="24"/>
           <w:szCs w:val="24"/>
-        </w:rPr>
-      </w:pPr>
-      <w:r>
-        <w:rPr>
-          <w:rFonts w:ascii="Times New Roman" w:hAnsi="Times New Roman"/>
-          <w:rtl w:val="0"/>
-          <w:lang w:val="es-ES_tradnl"/>
-        </w:rPr>
-        <w:t>3.6 Versiones de la Aplicaci</w:t>
-      </w:r>
-      <w:r>
-        <w:rPr>
-          <w:rFonts w:ascii="Times New Roman" w:hAnsi="Times New Roman" w:hint="default"/>
-          <w:rtl w:val="0"/>
+          <w:lang w:val="es-DO"/>
+        </w:rPr>
+      </w:pPr>
+      <w:r>
+        <w:rPr>
+          <w:rFonts w:ascii="Times New Roman" w:hAnsi="Times New Roman"/>
+          <w:lang w:val="es-ES_tradnl"/>
+        </w:rPr>
+        <w:t xml:space="preserve">3.6 Versiones de la </w:t>
+      </w:r>
+      <w:proofErr w:type="spellStart"/>
+      <w:r>
+        <w:rPr>
+          <w:rFonts w:ascii="Times New Roman" w:hAnsi="Times New Roman"/>
+          <w:lang w:val="es-ES_tradnl"/>
+        </w:rPr>
+        <w:t>Aplicaci</w:t>
+      </w:r>
+      <w:r>
+        <w:rPr>
+          <w:rFonts w:ascii="Times New Roman" w:hAnsi="Times New Roman"/>
           <w:lang w:val="es-ES_tradnl"/>
         </w:rPr>
         <w:t>ó</w:t>
       </w:r>
-      <w:r>
-        <w:rPr>
-          <w:rFonts w:ascii="Times New Roman" w:hAnsi="Times New Roman"/>
-          <w:rtl w:val="0"/>
+      <w:proofErr w:type="spellEnd"/>
+      <w:r>
+        <w:rPr>
+          <w:rFonts w:ascii="Times New Roman" w:hAnsi="Times New Roman"/>
+          <w:lang w:val="es-DO"/>
         </w:rPr>
         <w:t>n</w:t>
       </w:r>
     </w:p>
     <w:p>
       <w:pPr>
-        <w:pStyle w:val="Normal.0"/>
-      </w:pPr>
-    </w:p>
-    <w:p>
-      <w:pPr>
-        <w:pStyle w:val="Normal.0"/>
-        <w:rPr>
-          <w:lang w:val="es-ES_tradnl"/>
-        </w:rPr>
-      </w:pPr>
-      <w:r>
-        <w:rPr>
-          <w:rtl w:val="0"/>
+        <w:rPr>
+          <w:lang w:val="es-DO"/>
+        </w:rPr>
+      </w:pPr>
+    </w:p>
+    <w:p>
+      <w:pPr>
+        <w:rPr>
+          <w:lang w:val="es-ES_tradnl"/>
+        </w:rPr>
+      </w:pPr>
+      <w:r>
+        <w:rPr>
           <w:lang w:val="es-ES_tradnl"/>
         </w:rPr>
         <w:t>Hasta el momento existen tres versiones:</w:t>
@@ -2268,174 +2392,301 @@
     </w:p>
     <w:p>
       <w:pPr>
-        <w:pStyle w:val="Normal.0"/>
-        <w:rPr>
-          <w:lang w:val="es-ES_tradnl"/>
-        </w:rPr>
-      </w:pPr>
-    </w:p>
-    <w:p>
-      <w:pPr>
-        <w:pStyle w:val="Normal.0"/>
-        <w:rPr>
-          <w:lang w:val="es-ES_tradnl"/>
-        </w:rPr>
-      </w:pPr>
-      <w:r>
-        <w:rPr>
-          <w:rtl w:val="0"/>
-          <w:lang w:val="es-ES_tradnl"/>
-        </w:rPr>
-        <w:t xml:space="preserve">1.0.0 Fue el prototipo inicial que contaba con tres factores fondo, enemigo y nave. </w:t>
-      </w:r>
-    </w:p>
-    <w:p>
-      <w:pPr>
-        <w:pStyle w:val="Normal.0"/>
-        <w:rPr>
-          <w:lang w:val="es-ES_tradnl"/>
-        </w:rPr>
-      </w:pPr>
-      <w:r>
-        <w:rPr>
-          <w:rtl w:val="0"/>
-          <w:lang w:val="es-ES_tradnl"/>
-        </w:rPr>
-        <w:t>1.0.1 Fue la segunda versi</w:t>
-      </w:r>
-      <w:r>
-        <w:rPr>
-          <w:rtl w:val="0"/>
-          <w:lang w:val="es-ES_tradnl"/>
-        </w:rPr>
-        <w:t>ó</w:t>
-      </w:r>
-      <w:r>
-        <w:rPr>
-          <w:rtl w:val="0"/>
-          <w:lang w:val="es-ES_tradnl"/>
-        </w:rPr>
-        <w:t>n que contaba con la interfaz de interacci</w:t>
-      </w:r>
-      <w:r>
-        <w:rPr>
-          <w:rtl w:val="0"/>
-          <w:lang w:val="es-ES_tradnl"/>
-        </w:rPr>
-        <w:t>ó</w:t>
-      </w:r>
-      <w:r>
-        <w:rPr>
-          <w:rtl w:val="0"/>
-          <w:lang w:val="es-ES_tradnl"/>
-        </w:rPr>
-        <w:t xml:space="preserve">n inicial con el usuario para iniciar el juego. </w:t>
-      </w:r>
-    </w:p>
-    <w:p>
-      <w:pPr>
-        <w:pStyle w:val="Normal.0"/>
-      </w:pPr>
-      <w:r>
-        <w:rPr>
-          <w:rtl w:val="0"/>
-          <w:lang w:val="es-ES_tradnl"/>
-        </w:rPr>
-        <w:t>1.1.0 En la versi</w:t>
-      </w:r>
-      <w:r>
-        <w:rPr>
-          <w:rtl w:val="0"/>
-          <w:lang w:val="es-ES_tradnl"/>
-        </w:rPr>
-        <w:t>ó</w:t>
-      </w:r>
-      <w:r>
-        <w:rPr>
-          <w:rtl w:val="0"/>
+        <w:rPr>
+          <w:lang w:val="es-ES_tradnl"/>
+        </w:rPr>
+      </w:pPr>
+    </w:p>
+    <w:p>
+      <w:pPr>
+        <w:rPr>
+          <w:lang w:val="es-ES_tradnl"/>
+        </w:rPr>
+      </w:pPr>
+      <w:r>
+        <w:rPr>
+          <w:lang w:val="es-ES_tradnl"/>
+        </w:rPr>
+        <w:t>1.0.0 Fue el prototipo inicial que contaba con tres factores fondo,</w:t>
+      </w:r>
+      <w:r>
+        <w:rPr>
+          <w:lang w:val="es-ES_tradnl"/>
+        </w:rPr>
+        <w:t xml:space="preserve"> enemigo y nave. </w:t>
+      </w:r>
+    </w:p>
+    <w:p>
+      <w:pPr>
+        <w:rPr>
+          <w:lang w:val="es-ES_tradnl"/>
+        </w:rPr>
+      </w:pPr>
+      <w:r>
+        <w:rPr>
+          <w:lang w:val="es-ES_tradnl"/>
+        </w:rPr>
+        <w:t xml:space="preserve">1.0.1 Fue la segunda versión que contaba con la interfaz de interacción inicial con el usuario para iniciar el juego. </w:t>
+      </w:r>
+    </w:p>
+    <w:p>
+      <w:pPr>
+        <w:rPr>
+          <w:lang w:val="es-ES_tradnl"/>
+        </w:rPr>
+      </w:pPr>
+      <w:r>
+        <w:rPr>
+          <w:lang w:val="es-ES_tradnl"/>
+        </w:rPr>
+        <w:t>1.1.0 En la versió</w:t>
+      </w:r>
+      <w:r>
+        <w:rPr>
           <w:lang w:val="es-ES_tradnl"/>
         </w:rPr>
         <w:t xml:space="preserve">n final hasta el momento se le agregaron los niveles con los que contara el juego para mejorar la jugabilidad del usuario.  </w:t>
       </w:r>
     </w:p>
+    <w:p>
+      <w:pPr>
+        <w:rPr>
+          <w:lang w:val="es-ES_tradnl"/>
+        </w:rPr>
+      </w:pPr>
+    </w:p>
+    <w:p>
+      <w:pPr>
+        <w:rPr>
+          <w:lang w:val="es-ES_tradnl"/>
+        </w:rPr>
+      </w:pPr>
+    </w:p>
+    <w:p>
+      <w:pPr>
+        <w:rPr>
+          <w:lang w:val="es-ES_tradnl"/>
+        </w:rPr>
+      </w:pPr>
+    </w:p>
+    <w:p>
+      <w:pPr>
+        <w:rPr>
+          <w:lang w:val="es-ES_tradnl"/>
+        </w:rPr>
+      </w:pPr>
+    </w:p>
+    <w:p>
+      <w:pPr>
+        <w:rPr>
+          <w:lang w:val="es-ES_tradnl"/>
+        </w:rPr>
+      </w:pPr>
+    </w:p>
+    <w:p>
+      <w:pPr>
+        <w:rPr>
+          <w:sz w:val="36"/>
+          <w:lang w:val="es-ES_tradnl"/>
+        </w:rPr>
+      </w:pPr>
+    </w:p>
+    <w:p>
+      <w:pPr>
+        <w:rPr>
+          <w:b/>
+          <w:sz w:val="36"/>
+          <w:lang w:val="es-ES_tradnl"/>
+        </w:rPr>
+      </w:pPr>
+      <w:r>
+        <w:rPr>
+          <w:b/>
+          <w:sz w:val="36"/>
+          <w:lang w:val="es-ES_tradnl"/>
+        </w:rPr>
+        <w:t xml:space="preserve">ENLACES </w:t>
+      </w:r>
+    </w:p>
+    <w:p>
+      <w:pPr>
+        <w:rPr>
+          <w:sz w:val="36"/>
+          <w:lang w:val="es-ES_tradnl"/>
+        </w:rPr>
+      </w:pPr>
+    </w:p>
+    <w:p>
+      <w:pPr>
+        <w:rPr>
+          <w:sz w:val="36"/>
+          <w:lang w:val="es-ES_tradnl"/>
+        </w:rPr>
+      </w:pPr>
+      <w:r>
+        <w:rPr>
+          <w:b/>
+          <w:sz w:val="36"/>
+          <w:lang w:val="es-ES_tradnl"/>
+        </w:rPr>
+        <w:t>JUEGO ITCH.IO</w:t>
+      </w:r>
+    </w:p>
+    <w:p>
+      <w:pPr>
+        <w:rPr>
+          <w:sz w:val="36"/>
+          <w:lang w:val="es-ES_tradnl"/>
+        </w:rPr>
+      </w:pPr>
+      <w:r>
+        <w:rPr>
+          <w:sz w:val="36"/>
+          <w:lang w:val="es-ES_tradnl"/>
+        </w:rPr>
+        <w:t>hdavidvc.itch.io/sobrevive-al-</w:t>
+      </w:r>
+      <w:proofErr w:type="spellStart"/>
+      <w:r>
+        <w:rPr>
+          <w:sz w:val="36"/>
+          <w:lang w:val="es-ES_tradnl"/>
+        </w:rPr>
+        <w:t>covid</w:t>
+      </w:r>
+      <w:proofErr w:type="spellEnd"/>
+    </w:p>
+    <w:p>
+      <w:pPr>
+        <w:rPr>
+          <w:sz w:val="36"/>
+          <w:lang w:val="es-ES_tradnl"/>
+        </w:rPr>
+      </w:pPr>
+    </w:p>
+    <w:p>
+      <w:pPr>
+        <w:rPr>
+          <w:b/>
+          <w:sz w:val="36"/>
+          <w:lang w:val="es-ES_tradnl"/>
+        </w:rPr>
+      </w:pPr>
+      <w:r>
+        <w:rPr>
+          <w:b/>
+          <w:sz w:val="36"/>
+          <w:lang w:val="es-ES_tradnl"/>
+        </w:rPr>
+        <w:t>REPOSITORIO GI</w:t>
+      </w:r>
+      <w:bookmarkStart w:id="0" w:name="_GoBack"/>
+      <w:bookmarkEnd w:id="0"/>
+      <w:r>
+        <w:rPr>
+          <w:b/>
+          <w:sz w:val="36"/>
+          <w:lang w:val="es-ES_tradnl"/>
+        </w:rPr>
+        <w:t>THUB</w:t>
+      </w:r>
+    </w:p>
+    <w:p>
+      <w:pPr>
+        <w:rPr>
+          <w:sz w:val="32"/>
+          <w:lang w:val="es-DO"/>
+        </w:rPr>
+      </w:pPr>
+      <w:r>
+        <w:rPr>
+          <w:sz w:val="32"/>
+          <w:lang w:val="es-DO"/>
+        </w:rPr>
+        <w:t>https://github.com/SamuelPerezJimenez/Sobrevive-al-virus</w:t>
+      </w:r>
+    </w:p>
     <w:sectPr>
-      <w:headerReference w:type="default" r:id="rId22"/>
-      <w:footerReference w:type="default" r:id="rId23"/>
-      <w:pgSz w:w="11900" w:h="16840" w:orient="portrait"/>
-      <w:pgMar w:top="1440" w:right="1800" w:bottom="1440" w:left="1800" w:header="720" w:footer="720"/>
-      <w:bidi w:val="0"/>
+      <w:headerReference w:type="default" r:id="rId24"/>
+      <w:footerReference w:type="default" r:id="rId25"/>
+      <w:pgSz w:w="11900" w:h="16840"/>
+      <w:pgMar w:top="1440" w:right="1800" w:bottom="1440" w:left="1800" w:header="720" w:footer="720" w:gutter="0"/>
+      <w:cols w:space="720"/>
     </w:sectPr>
   </w:body>
 </w:document>
 </file>
 
+<file path=word/endnotes.xml><?xml version="1.0" encoding="utf-8"?>
+<w:endnotes xmlns:wpc="http://schemas.microsoft.com/office/word/2010/wordprocessingCanvas" xmlns:cx="http://schemas.microsoft.com/office/drawing/2014/chartex" xmlns:mc="http://schemas.openxmlformats.org/markup-compatibility/2006" xmlns:o="urn:schemas-microsoft-com:office:office" xmlns:r="http://schemas.openxmlformats.org/officeDocument/2006/relationships" xmlns:m="http://schemas.openxmlformats.org/officeDocument/2006/math" xmlns:v="urn:schemas-microsoft-com:vml" xmlns:wp14="http://schemas.microsoft.com/office/word/2010/wordprocessingDrawing" xmlns:wp="http://schemas.openxmlformats.org/drawingml/2006/wordprocessingDrawing" xmlns:w10="urn:schemas-microsoft-com:office:word" xmlns:w="http://schemas.openxmlformats.org/wordprocessingml/2006/main" xmlns:w14="http://schemas.microsoft.com/office/word/2010/wordml" xmlns:w15="http://schemas.microsoft.com/office/word/2012/wordml" xmlns:w16se="http://schemas.microsoft.com/office/word/2015/wordml/symex" xmlns:wpg="http://schemas.microsoft.com/office/word/2010/wordprocessingGroup" xmlns:wpi="http://schemas.microsoft.com/office/word/2010/wordprocessingInk" xmlns:wne="http://schemas.microsoft.com/office/word/2006/wordml" xmlns:wps="http://schemas.microsoft.com/office/word/2010/wordprocessingShape" mc:Ignorable="w14 w15 w16se wp14">
+  <w:endnote w:type="separator" w:id="-1">
+    <w:p>
+      <w:r>
+        <w:separator/>
+      </w:r>
+    </w:p>
+  </w:endnote>
+  <w:endnote w:type="continuationSeparator" w:id="0">
+    <w:p>
+      <w:r>
+        <w:continuationSeparator/>
+      </w:r>
+    </w:p>
+  </w:endnote>
+</w:endnotes>
+</file>
+
 <file path=word/footer1.xml><?xml version="1.0" encoding="utf-8"?>
-<w:ftr xmlns:r="http://schemas.openxmlformats.org/officeDocument/2006/relationships" xmlns:wp="http://schemas.openxmlformats.org/drawingml/2006/wordprocessingDrawing" xmlns:w="http://schemas.openxmlformats.org/wordprocessingml/2006/main" xmlns:w10="urn:schemas-microsoft-com:office:word" xmlns:w14="http://schemas.microsoft.com/office/word/2010/wordml" xmlns:wps="http://schemas.microsoft.com/office/word/2010/wordprocessingShape" xmlns:wpg="http://schemas.microsoft.com/office/word/2010/wordprocessingGroup" xmlns:mc="http://schemas.openxmlformats.org/markup-compatibility/2006" xmlns:v="urn:schemas-microsoft-com:vml" xmlns:o="urn:schemas-microsoft-com:office:office" xmlns:m="http://schemas.openxmlformats.org/officeDocument/2006/math" mc:Ignorable="w14">
+<w:ftr xmlns:wpc="http://schemas.microsoft.com/office/word/2010/wordprocessingCanvas" xmlns:cx="http://schemas.microsoft.com/office/drawing/2014/chartex" xmlns:mc="http://schemas.openxmlformats.org/markup-compatibility/2006" xmlns:o="urn:schemas-microsoft-com:office:office" xmlns:r="http://schemas.openxmlformats.org/officeDocument/2006/relationships" xmlns:m="http://schemas.openxmlformats.org/officeDocument/2006/math" xmlns:v="urn:schemas-microsoft-com:vml" xmlns:wp14="http://schemas.microsoft.com/office/word/2010/wordprocessingDrawing" xmlns:wp="http://schemas.openxmlformats.org/drawingml/2006/wordprocessingDrawing" xmlns:w10="urn:schemas-microsoft-com:office:word" xmlns:w="http://schemas.openxmlformats.org/wordprocessingml/2006/main" xmlns:w14="http://schemas.microsoft.com/office/word/2010/wordml" xmlns:w15="http://schemas.microsoft.com/office/word/2012/wordml" xmlns:w16se="http://schemas.microsoft.com/office/word/2015/wordml/symex" xmlns:wpg="http://schemas.microsoft.com/office/word/2010/wordprocessingGroup" xmlns:wpi="http://schemas.microsoft.com/office/word/2010/wordprocessingInk" xmlns:wne="http://schemas.microsoft.com/office/word/2006/wordml" xmlns:wps="http://schemas.microsoft.com/office/word/2010/wordprocessingShape" mc:Ignorable="w14 w15 w16se wp14">
   <w:p>
     <w:pPr>
-      <w:pStyle w:val="Header &amp; Footer"/>
-      <w:bidi w:val="0"/>
+      <w:pStyle w:val="HeaderFooter"/>
     </w:pPr>
-    <w:r/>
   </w:p>
 </w:ftr>
 </file>
 
+<file path=word/footnotes.xml><?xml version="1.0" encoding="utf-8"?>
+<w:footnotes xmlns:wpc="http://schemas.microsoft.com/office/word/2010/wordprocessingCanvas" xmlns:cx="http://schemas.microsoft.com/office/drawing/2014/chartex" xmlns:mc="http://schemas.openxmlformats.org/markup-compatibility/2006" xmlns:o="urn:schemas-microsoft-com:office:office" xmlns:r="http://schemas.openxmlformats.org/officeDocument/2006/relationships" xmlns:m="http://schemas.openxmlformats.org/officeDocument/2006/math" xmlns:v="urn:schemas-microsoft-com:vml" xmlns:wp14="http://schemas.microsoft.com/office/word/2010/wordprocessingDrawing" xmlns:wp="http://schemas.openxmlformats.org/drawingml/2006/wordprocessingDrawing" xmlns:w10="urn:schemas-microsoft-com:office:word" xmlns:w="http://schemas.openxmlformats.org/wordprocessingml/2006/main" xmlns:w14="http://schemas.microsoft.com/office/word/2010/wordml" xmlns:w15="http://schemas.microsoft.com/office/word/2012/wordml" xmlns:w16se="http://schemas.microsoft.com/office/word/2015/wordml/symex" xmlns:wpg="http://schemas.microsoft.com/office/word/2010/wordprocessingGroup" xmlns:wpi="http://schemas.microsoft.com/office/word/2010/wordprocessingInk" xmlns:wne="http://schemas.microsoft.com/office/word/2006/wordml" xmlns:wps="http://schemas.microsoft.com/office/word/2010/wordprocessingShape" mc:Ignorable="w14 w15 w16se wp14">
+  <w:footnote w:type="separator" w:id="-1">
+    <w:p>
+      <w:r>
+        <w:separator/>
+      </w:r>
+    </w:p>
+  </w:footnote>
+  <w:footnote w:type="continuationSeparator" w:id="0">
+    <w:p>
+      <w:r>
+        <w:continuationSeparator/>
+      </w:r>
+    </w:p>
+  </w:footnote>
+</w:footnotes>
+</file>
+
 <file path=word/header1.xml><?xml version="1.0" encoding="utf-8"?>
-<w:hdr xmlns:r="http://schemas.openxmlformats.org/officeDocument/2006/relationships" xmlns:wp="http://schemas.openxmlformats.org/drawingml/2006/wordprocessingDrawing" xmlns:w="http://schemas.openxmlformats.org/wordprocessingml/2006/main" xmlns:w10="urn:schemas-microsoft-com:office:word" xmlns:w14="http://schemas.microsoft.com/office/word/2010/wordml" xmlns:wps="http://schemas.microsoft.com/office/word/2010/wordprocessingShape" xmlns:wpg="http://schemas.microsoft.com/office/word/2010/wordprocessingGroup" xmlns:mc="http://schemas.openxmlformats.org/markup-compatibility/2006" xmlns:v="urn:schemas-microsoft-com:vml" xmlns:o="urn:schemas-microsoft-com:office:office" xmlns:m="http://schemas.openxmlformats.org/officeDocument/2006/math" mc:Ignorable="w14">
+<w:hdr xmlns:wpc="http://schemas.microsoft.com/office/word/2010/wordprocessingCanvas" xmlns:cx="http://schemas.microsoft.com/office/drawing/2014/chartex" xmlns:mc="http://schemas.openxmlformats.org/markup-compatibility/2006" xmlns:o="urn:schemas-microsoft-com:office:office" xmlns:r="http://schemas.openxmlformats.org/officeDocument/2006/relationships" xmlns:m="http://schemas.openxmlformats.org/officeDocument/2006/math" xmlns:v="urn:schemas-microsoft-com:vml" xmlns:wp14="http://schemas.microsoft.com/office/word/2010/wordprocessingDrawing" xmlns:wp="http://schemas.openxmlformats.org/drawingml/2006/wordprocessingDrawing" xmlns:w10="urn:schemas-microsoft-com:office:word" xmlns:w="http://schemas.openxmlformats.org/wordprocessingml/2006/main" xmlns:w14="http://schemas.microsoft.com/office/word/2010/wordml" xmlns:w15="http://schemas.microsoft.com/office/word/2012/wordml" xmlns:w16se="http://schemas.microsoft.com/office/word/2015/wordml/symex" xmlns:wpg="http://schemas.microsoft.com/office/word/2010/wordprocessingGroup" xmlns:wpi="http://schemas.microsoft.com/office/word/2010/wordprocessingInk" xmlns:wne="http://schemas.microsoft.com/office/word/2006/wordml" xmlns:wps="http://schemas.microsoft.com/office/word/2010/wordprocessingShape" mc:Ignorable="w14 w15 w16se wp14">
   <w:p>
     <w:pPr>
-      <w:pStyle w:val="Header &amp; Footer"/>
-      <w:bidi w:val="0"/>
+      <w:pStyle w:val="HeaderFooter"/>
     </w:pPr>
-    <w:r/>
   </w:p>
 </w:hdr>
 </file>
 
 <file path=word/styles.xml><?xml version="1.0" encoding="utf-8"?>
-<w:styles xmlns:w="http://schemas.openxmlformats.org/wordprocessingml/2006/main" xmlns:mc="http://schemas.openxmlformats.org/markup-compatibility/2006" xmlns:w14="http://schemas.microsoft.com/office/word/2010/wordml" mc:Ignorable="w14">
+<w:styles xmlns:mc="http://schemas.openxmlformats.org/markup-compatibility/2006" xmlns:r="http://schemas.openxmlformats.org/officeDocument/2006/relationships" xmlns:w="http://schemas.openxmlformats.org/wordprocessingml/2006/main" xmlns:w14="http://schemas.microsoft.com/office/word/2010/wordml" xmlns:w15="http://schemas.microsoft.com/office/word/2012/wordml" xmlns:w16se="http://schemas.microsoft.com/office/word/2015/wordml/symex" mc:Ignorable="w14 w15 w16se">
   <w:docDefaults>
     <w:rPrDefault>
       <w:rPr>
-        <w:rFonts w:ascii="Times New Roman" w:cs="Times New Roman" w:hAnsi="Times New Roman" w:eastAsia="Arial Unicode MS"/>
-        <w:b w:val="0"/>
-        <w:bCs w:val="0"/>
-        <w:i w:val="0"/>
-        <w:iCs w:val="0"/>
-        <w:caps w:val="0"/>
-        <w:smallCaps w:val="0"/>
-        <w:strike w:val="0"/>
-        <w:dstrike w:val="0"/>
-        <w:outline w:val="0"/>
-        <w:emboss w:val="0"/>
-        <w:imprint w:val="0"/>
-        <w:vanish w:val="0"/>
-        <w:color w:val="auto"/>
-        <w:spacing w:val="0"/>
-        <w:w w:val="100"/>
-        <w:kern w:val="0"/>
-        <w:position w:val="0"/>
-        <w:sz w:val="20"/>
-        <w:szCs w:val="20"/>
-        <w:u w:val="none" w:color="auto"/>
+        <w:rFonts w:ascii="Times New Roman" w:eastAsia="Arial Unicode MS" w:hAnsi="Times New Roman" w:cs="Times New Roman"/>
         <w:bdr w:val="nil"/>
-        <w:vertAlign w:val="baseline"/>
-        <w:lang/>
+        <w:lang w:val="en-US" w:eastAsia="en-US" w:bidi="ar-SA"/>
       </w:rPr>
     </w:rPrDefault>
     <w:pPrDefault>
       <w:pPr>
-        <w:keepNext w:val="0"/>
-        <w:keepLines w:val="0"/>
-        <w:pageBreakBefore w:val="0"/>
-        <w:framePr w:anchorLock="0" w:w="0" w:h="0" w:vSpace="0" w:hSpace="0" w:xAlign="left" w:y="0" w:hRule="exact" w:vAnchor="margin"/>
-        <w:widowControl w:val="1"/>
-        <w:numPr>
-          <w:ilvl w:val="0"/>
-          <w:numId w:val="0"/>
-        </w:numPr>
-        <w:suppressLineNumbers w:val="0"/>
         <w:pBdr>
           <w:top w:val="nil"/>
           <w:left w:val="nil"/>
@@ -2444,203 +2695,472 @@
           <w:between w:val="nil"/>
           <w:bar w:val="nil"/>
         </w:pBdr>
-        <w:shd w:val="clear" w:color="auto" w:fill="auto"/>
-        <w:suppressAutoHyphens w:val="0"/>
-        <w:spacing w:before="0" w:beforeAutospacing="0" w:after="0" w:afterAutospacing="0" w:line="240" w:lineRule="auto"/>
-        <w:ind w:left="0" w:right="0" w:firstLine="0"/>
-        <w:jc w:val="left"/>
-        <w:outlineLvl w:val="9"/>
       </w:pPr>
     </w:pPrDefault>
   </w:docDefaults>
+  <w:latentStyles w:defLockedState="0" w:defUIPriority="99" w:defSemiHidden="0" w:defUnhideWhenUsed="0" w:defQFormat="0" w:count="371">
+    <w:lsdException w:name="Normal" w:uiPriority="0" w:qFormat="1"/>
+    <w:lsdException w:name="heading 1" w:uiPriority="9" w:qFormat="1"/>
+    <w:lsdException w:name="heading 2" w:semiHidden="1" w:uiPriority="9" w:unhideWhenUsed="1" w:qFormat="1"/>
+    <w:lsdException w:name="heading 3" w:semiHidden="1" w:uiPriority="9" w:unhideWhenUsed="1" w:qFormat="1"/>
+    <w:lsdException w:name="heading 4" w:semiHidden="1" w:uiPriority="9" w:unhideWhenUsed="1" w:qFormat="1"/>
+    <w:lsdException w:name="heading 5" w:semiHidden="1" w:uiPriority="9" w:unhideWhenUsed="1" w:qFormat="1"/>
+    <w:lsdException w:name="heading 6" w:semiHidden="1" w:uiPriority="9" w:unhideWhenUsed="1" w:qFormat="1"/>
+    <w:lsdException w:name="heading 7" w:semiHidden="1" w:uiPriority="9" w:unhideWhenUsed="1" w:qFormat="1"/>
+    <w:lsdException w:name="heading 8" w:semiHidden="1" w:uiPriority="9" w:unhideWhenUsed="1" w:qFormat="1"/>
+    <w:lsdException w:name="heading 9" w:semiHidden="1" w:uiPriority="9" w:unhideWhenUsed="1" w:qFormat="1"/>
+    <w:lsdException w:name="index 1" w:semiHidden="1" w:unhideWhenUsed="1"/>
+    <w:lsdException w:name="index 2" w:semiHidden="1" w:unhideWhenUsed="1"/>
+    <w:lsdException w:name="index 3" w:semiHidden="1" w:unhideWhenUsed="1"/>
+    <w:lsdException w:name="index 4" w:semiHidden="1" w:unhideWhenUsed="1"/>
+    <w:lsdException w:name="index 5" w:semiHidden="1" w:unhideWhenUsed="1"/>
+    <w:lsdException w:name="index 6" w:semiHidden="1" w:unhideWhenUsed="1"/>
+    <w:lsdException w:name="index 7" w:semiHidden="1" w:unhideWhenUsed="1"/>
+    <w:lsdException w:name="index 8" w:semiHidden="1" w:unhideWhenUsed="1"/>
+    <w:lsdException w:name="index 9" w:semiHidden="1" w:unhideWhenUsed="1"/>
+    <w:lsdException w:name="toc 1" w:semiHidden="1" w:uiPriority="39" w:unhideWhenUsed="1"/>
+    <w:lsdException w:name="toc 2" w:semiHidden="1" w:uiPriority="39" w:unhideWhenUsed="1"/>
+    <w:lsdException w:name="toc 3" w:semiHidden="1" w:uiPriority="39" w:unhideWhenUsed="1"/>
+    <w:lsdException w:name="toc 4" w:semiHidden="1" w:uiPriority="39" w:unhideWhenUsed="1"/>
+    <w:lsdException w:name="toc 5" w:semiHidden="1" w:uiPriority="39" w:unhideWhenUsed="1"/>
+    <w:lsdException w:name="toc 6" w:semiHidden="1" w:uiPriority="39" w:unhideWhenUsed="1"/>
+    <w:lsdException w:name="toc 7" w:semiHidden="1" w:uiPriority="39" w:unhideWhenUsed="1"/>
+    <w:lsdException w:name="toc 8" w:semiHidden="1" w:uiPriority="39" w:unhideWhenUsed="1"/>
+    <w:lsdException w:name="toc 9" w:semiHidden="1" w:uiPriority="39" w:unhideWhenUsed="1"/>
+    <w:lsdException w:name="Normal Indent" w:semiHidden="1" w:unhideWhenUsed="1"/>
+    <w:lsdException w:name="footnote text" w:semiHidden="1" w:unhideWhenUsed="1"/>
+    <w:lsdException w:name="annotation text" w:semiHidden="1" w:unhideWhenUsed="1"/>
+    <w:lsdException w:name="header" w:semiHidden="1" w:unhideWhenUsed="1"/>
+    <w:lsdException w:name="footer" w:semiHidden="1" w:unhideWhenUsed="1"/>
+    <w:lsdException w:name="index heading" w:semiHidden="1" w:unhideWhenUsed="1"/>
+    <w:lsdException w:name="caption" w:semiHidden="1" w:uiPriority="35" w:unhideWhenUsed="1" w:qFormat="1"/>
+    <w:lsdException w:name="table of figures" w:semiHidden="1" w:unhideWhenUsed="1"/>
+    <w:lsdException w:name="envelope address" w:semiHidden="1" w:unhideWhenUsed="1"/>
+    <w:lsdException w:name="envelope return" w:semiHidden="1" w:unhideWhenUsed="1"/>
+    <w:lsdException w:name="footnote reference" w:semiHidden="1" w:unhideWhenUsed="1"/>
+    <w:lsdException w:name="annotation reference" w:semiHidden="1" w:unhideWhenUsed="1"/>
+    <w:lsdException w:name="line number" w:semiHidden="1" w:unhideWhenUsed="1"/>
+    <w:lsdException w:name="page number" w:semiHidden="1" w:unhideWhenUsed="1"/>
+    <w:lsdException w:name="endnote reference" w:semiHidden="1" w:unhideWhenUsed="1"/>
+    <w:lsdException w:name="endnote text" w:semiHidden="1" w:unhideWhenUsed="1"/>
+    <w:lsdException w:name="table of authorities" w:semiHidden="1" w:unhideWhenUsed="1"/>
+    <w:lsdException w:name="macro" w:semiHidden="1" w:unhideWhenUsed="1"/>
+    <w:lsdException w:name="toa heading" w:semiHidden="1" w:unhideWhenUsed="1"/>
+    <w:lsdException w:name="List" w:semiHidden="1" w:unhideWhenUsed="1"/>
+    <w:lsdException w:name="List Bullet" w:semiHidden="1" w:unhideWhenUsed="1"/>
+    <w:lsdException w:name="List Number" w:semiHidden="1" w:unhideWhenUsed="1"/>
+    <w:lsdException w:name="List 2" w:semiHidden="1" w:unhideWhenUsed="1"/>
+    <w:lsdException w:name="List 3" w:semiHidden="1" w:unhideWhenUsed="1"/>
+    <w:lsdException w:name="List 4" w:semiHidden="1" w:unhideWhenUsed="1"/>
+    <w:lsdException w:name="List 5" w:semiHidden="1" w:unhideWhenUsed="1"/>
+    <w:lsdException w:name="List Bullet 2" w:semiHidden="1" w:unhideWhenUsed="1"/>
+    <w:lsdException w:name="List Bullet 3" w:semiHidden="1" w:unhideWhenUsed="1"/>
+    <w:lsdException w:name="List Bullet 4" w:semiHidden="1" w:unhideWhenUsed="1"/>
+    <w:lsdException w:name="List Bullet 5" w:semiHidden="1" w:unhideWhenUsed="1"/>
+    <w:lsdException w:name="List Number 2" w:semiHidden="1" w:unhideWhenUsed="1"/>
+    <w:lsdException w:name="List Number 3" w:semiHidden="1" w:unhideWhenUsed="1"/>
+    <w:lsdException w:name="List Number 4" w:semiHidden="1" w:unhideWhenUsed="1"/>
+    <w:lsdException w:name="List Number 5" w:semiHidden="1" w:unhideWhenUsed="1"/>
+    <w:lsdException w:name="Title" w:uiPriority="10" w:qFormat="1"/>
+    <w:lsdException w:name="Closing" w:semiHidden="1" w:unhideWhenUsed="1"/>
+    <w:lsdException w:name="Signature" w:semiHidden="1" w:unhideWhenUsed="1"/>
+    <w:lsdException w:name="Default Paragraph Font" w:semiHidden="1" w:uiPriority="1" w:unhideWhenUsed="1"/>
+    <w:lsdException w:name="Body Text" w:semiHidden="1" w:unhideWhenUsed="1"/>
+    <w:lsdException w:name="Body Text Indent" w:semiHidden="1" w:unhideWhenUsed="1"/>
+    <w:lsdException w:name="List Continue" w:semiHidden="1" w:unhideWhenUsed="1"/>
+    <w:lsdException w:name="List Continue 2" w:semiHidden="1" w:unhideWhenUsed="1"/>
+    <w:lsdException w:name="List Continue 3" w:semiHidden="1" w:unhideWhenUsed="1"/>
+    <w:lsdException w:name="List Continue 4" w:semiHidden="1" w:unhideWhenUsed="1"/>
+    <w:lsdException w:name="List Continue 5" w:semiHidden="1" w:unhideWhenUsed="1"/>
+    <w:lsdException w:name="Message Header" w:semiHidden="1" w:unhideWhenUsed="1"/>
+    <w:lsdException w:name="Subtitle" w:uiPriority="11" w:qFormat="1"/>
+    <w:lsdException w:name="Salutation" w:semiHidden="1" w:unhideWhenUsed="1"/>
+    <w:lsdException w:name="Date" w:semiHidden="1" w:unhideWhenUsed="1"/>
+    <w:lsdException w:name="Body Text First Indent" w:semiHidden="1" w:unhideWhenUsed="1"/>
+    <w:lsdException w:name="Body Text First Indent 2" w:semiHidden="1" w:unhideWhenUsed="1"/>
+    <w:lsdException w:name="Note Heading" w:semiHidden="1" w:unhideWhenUsed="1"/>
+    <w:lsdException w:name="Body Text 2" w:semiHidden="1" w:unhideWhenUsed="1"/>
+    <w:lsdException w:name="Body Text 3" w:semiHidden="1" w:unhideWhenUsed="1"/>
+    <w:lsdException w:name="Body Text Indent 2" w:semiHidden="1" w:unhideWhenUsed="1"/>
+    <w:lsdException w:name="Body Text Indent 3" w:semiHidden="1" w:unhideWhenUsed="1"/>
+    <w:lsdException w:name="Block Text" w:semiHidden="1" w:unhideWhenUsed="1"/>
+    <w:lsdException w:name="Hyperlink" w:semiHidden="1" w:unhideWhenUsed="1"/>
+    <w:lsdException w:name="FollowedHyperlink" w:semiHidden="1" w:unhideWhenUsed="1"/>
+    <w:lsdException w:name="Strong" w:uiPriority="22" w:qFormat="1"/>
+    <w:lsdException w:name="Emphasis" w:uiPriority="20" w:qFormat="1"/>
+    <w:lsdException w:name="Document Map" w:semiHidden="1" w:unhideWhenUsed="1"/>
+    <w:lsdException w:name="Plain Text" w:semiHidden="1" w:unhideWhenUsed="1"/>
+    <w:lsdException w:name="E-mail Signature" w:semiHidden="1" w:unhideWhenUsed="1"/>
+    <w:lsdException w:name="HTML Top of Form" w:semiHidden="1" w:unhideWhenUsed="1"/>
+    <w:lsdException w:name="HTML Bottom of Form" w:semiHidden="1" w:unhideWhenUsed="1"/>
+    <w:lsdException w:name="Normal (Web)" w:semiHidden="1" w:unhideWhenUsed="1"/>
+    <w:lsdException w:name="HTML Acronym" w:semiHidden="1" w:unhideWhenUsed="1"/>
+    <w:lsdException w:name="HTML Address" w:semiHidden="1" w:unhideWhenUsed="1"/>
+    <w:lsdException w:name="HTML Cite" w:semiHidden="1" w:unhideWhenUsed="1"/>
+    <w:lsdException w:name="HTML Code" w:semiHidden="1" w:unhideWhenUsed="1"/>
+    <w:lsdException w:name="HTML Definition" w:semiHidden="1" w:unhideWhenUsed="1"/>
+    <w:lsdException w:name="HTML Keyboard" w:semiHidden="1" w:unhideWhenUsed="1"/>
+    <w:lsdException w:name="HTML Preformatted" w:semiHidden="1" w:unhideWhenUsed="1"/>
+    <w:lsdException w:name="HTML Sample" w:semiHidden="1" w:unhideWhenUsed="1"/>
+    <w:lsdException w:name="HTML Typewriter" w:semiHidden="1" w:unhideWhenUsed="1"/>
+    <w:lsdException w:name="HTML Variable" w:semiHidden="1" w:unhideWhenUsed="1"/>
+    <w:lsdException w:name="Normal Table" w:semiHidden="1" w:unhideWhenUsed="1"/>
+    <w:lsdException w:name="annotation subject" w:semiHidden="1" w:unhideWhenUsed="1"/>
+    <w:lsdException w:name="No List" w:semiHidden="1" w:unhideWhenUsed="1"/>
+    <w:lsdException w:name="Outline List 1" w:semiHidden="1" w:unhideWhenUsed="1"/>
+    <w:lsdException w:name="Outline List 2" w:semiHidden="1" w:unhideWhenUsed="1"/>
+    <w:lsdException w:name="Outline List 3" w:semiHidden="1" w:unhideWhenUsed="1"/>
+    <w:lsdException w:name="Table Simple 1" w:semiHidden="1" w:unhideWhenUsed="1"/>
+    <w:lsdException w:name="Table Simple 2" w:semiHidden="1" w:unhideWhenUsed="1"/>
+    <w:lsdException w:name="Table Simple 3" w:semiHidden="1" w:unhideWhenUsed="1"/>
+    <w:lsdException w:name="Table Classic 1" w:semiHidden="1" w:unhideWhenUsed="1"/>
+    <w:lsdException w:name="Table Classic 2" w:semiHidden="1" w:unhideWhenUsed="1"/>
+    <w:lsdException w:name="Table Classic 3" w:semiHidden="1" w:unhideWhenUsed="1"/>
+    <w:lsdException w:name="Table Classic 4" w:semiHidden="1" w:unhideWhenUsed="1"/>
+    <w:lsdException w:name="Table Colorful 1" w:semiHidden="1" w:unhideWhenUsed="1"/>
+    <w:lsdException w:name="Table Colorful 2" w:semiHidden="1" w:unhideWhenUsed="1"/>
+    <w:lsdException w:name="Table Colorful 3" w:semiHidden="1" w:unhideWhenUsed="1"/>
+    <w:lsdException w:name="Table Columns 1" w:semiHidden="1" w:unhideWhenUsed="1"/>
+    <w:lsdException w:name="Table Columns 2" w:semiHidden="1" w:unhideWhenUsed="1"/>
+    <w:lsdException w:name="Table Columns 3" w:semiHidden="1" w:unhideWhenUsed="1"/>
+    <w:lsdException w:name="Table Columns 4" w:semiHidden="1" w:unhideWhenUsed="1"/>
+    <w:lsdException w:name="Table Columns 5" w:semiHidden="1" w:unhideWhenUsed="1"/>
+    <w:lsdException w:name="Table Grid 1" w:semiHidden="1" w:unhideWhenUsed="1"/>
+    <w:lsdException w:name="Table Grid 2" w:semiHidden="1" w:unhideWhenUsed="1"/>
+    <w:lsdException w:name="Table Grid 3" w:semiHidden="1" w:unhideWhenUsed="1"/>
+    <w:lsdException w:name="Table Grid 4" w:semiHidden="1" w:unhideWhenUsed="1"/>
+    <w:lsdException w:name="Table Grid 5" w:semiHidden="1" w:unhideWhenUsed="1"/>
+    <w:lsdException w:name="Table Grid 6" w:semiHidden="1" w:unhideWhenUsed="1"/>
+    <w:lsdException w:name="Table Grid 7" w:semiHidden="1" w:unhideWhenUsed="1"/>
+    <w:lsdException w:name="Table Grid 8" w:semiHidden="1" w:unhideWhenUsed="1"/>
+    <w:lsdException w:name="Table List 1" w:semiHidden="1" w:unhideWhenUsed="1"/>
+    <w:lsdException w:name="Table List 2" w:semiHidden="1" w:unhideWhenUsed="1"/>
+    <w:lsdException w:name="Table List 3" w:semiHidden="1" w:unhideWhenUsed="1"/>
+    <w:lsdException w:name="Table List 4" w:semiHidden="1" w:unhideWhenUsed="1"/>
+    <w:lsdException w:name="Table List 5" w:semiHidden="1" w:unhideWhenUsed="1"/>
+    <w:lsdException w:name="Table List 6" w:semiHidden="1" w:unhideWhenUsed="1"/>
+    <w:lsdException w:name="Table List 7" w:semiHidden="1" w:unhideWhenUsed="1"/>
+    <w:lsdException w:name="Table List 8" w:semiHidden="1" w:unhideWhenUsed="1"/>
+    <w:lsdException w:name="Table 3D effects 1" w:semiHidden="1" w:unhideWhenUsed="1"/>
+    <w:lsdException w:name="Table 3D effects 2" w:semiHidden="1" w:unhideWhenUsed="1"/>
+    <w:lsdException w:name="Table 3D effects 3" w:semiHidden="1" w:unhideWhenUsed="1"/>
+    <w:lsdException w:name="Table Contemporary" w:semiHidden="1" w:unhideWhenUsed="1"/>
+    <w:lsdException w:name="Table Elegant" w:semiHidden="1" w:unhideWhenUsed="1"/>
+    <w:lsdException w:name="Table Professional" w:semiHidden="1" w:unhideWhenUsed="1"/>
+    <w:lsdException w:name="Table Subtle 1" w:semiHidden="1" w:unhideWhenUsed="1"/>
+    <w:lsdException w:name="Table Subtle 2" w:semiHidden="1" w:unhideWhenUsed="1"/>
+    <w:lsdException w:name="Table Web 1" w:semiHidden="1" w:unhideWhenUsed="1"/>
+    <w:lsdException w:name="Table Web 2" w:semiHidden="1" w:unhideWhenUsed="1"/>
+    <w:lsdException w:name="Table Web 3" w:semiHidden="1" w:unhideWhenUsed="1"/>
+    <w:lsdException w:name="Balloon Text" w:semiHidden="1" w:unhideWhenUsed="1"/>
+    <w:lsdException w:name="Table Grid" w:uiPriority="39"/>
+    <w:lsdException w:name="Table Theme" w:semiHidden="1" w:unhideWhenUsed="1"/>
+    <w:lsdException w:name="Placeholder Text" w:semiHidden="1"/>
+    <w:lsdException w:name="No Spacing" w:uiPriority="1" w:qFormat="1"/>
+    <w:lsdException w:name="Light Shading" w:uiPriority="60"/>
+    <w:lsdException w:name="Light List" w:uiPriority="61"/>
+    <w:lsdException w:name="Light Grid" w:uiPriority="62"/>
+    <w:lsdException w:name="Medium Shading 1" w:uiPriority="63"/>
+    <w:lsdException w:name="Medium Shading 2" w:uiPriority="64"/>
+    <w:lsdException w:name="Medium List 1" w:uiPriority="65"/>
+    <w:lsdException w:name="Medium List 2" w:uiPriority="66"/>
+    <w:lsdException w:name="Medium Grid 1" w:uiPriority="67"/>
+    <w:lsdException w:name="Medium Grid 2" w:uiPriority="68"/>
+    <w:lsdException w:name="Medium Grid 3" w:uiPriority="69"/>
+    <w:lsdException w:name="Dark List" w:uiPriority="70"/>
+    <w:lsdException w:name="Colorful Shading" w:uiPriority="71"/>
+    <w:lsdException w:name="Colorful List" w:uiPriority="72"/>
+    <w:lsdException w:name="Colorful Grid" w:uiPriority="73"/>
+    <w:lsdException w:name="Light Shading Accent 1" w:uiPriority="60"/>
+    <w:lsdException w:name="Light List Accent 1" w:uiPriority="61"/>
+    <w:lsdException w:name="Light Grid Accent 1" w:uiPriority="62"/>
+    <w:lsdException w:name="Medium Shading 1 Accent 1" w:uiPriority="63"/>
+    <w:lsdException w:name="Medium Shading 2 Accent 1" w:uiPriority="64"/>
+    <w:lsdException w:name="Medium List 1 Accent 1" w:uiPriority="65"/>
+    <w:lsdException w:name="Revision" w:semiHidden="1"/>
+    <w:lsdException w:name="List Paragraph" w:uiPriority="34" w:qFormat="1"/>
+    <w:lsdException w:name="Quote" w:uiPriority="29" w:qFormat="1"/>
+    <w:lsdException w:name="Intense Quote" w:uiPriority="30" w:qFormat="1"/>
+    <w:lsdException w:name="Medium List 2 Accent 1" w:uiPriority="66"/>
+    <w:lsdException w:name="Medium Grid 1 Accent 1" w:uiPriority="67"/>
+    <w:lsdException w:name="Medium Grid 2 Accent 1" w:uiPriority="68"/>
+    <w:lsdException w:name="Medium Grid 3 Accent 1" w:uiPriority="69"/>
+    <w:lsdException w:name="Dark List Accent 1" w:uiPriority="70"/>
+    <w:lsdException w:name="Colorful Shading Accent 1" w:uiPriority="71"/>
+    <w:lsdException w:name="Colorful List Accent 1" w:uiPriority="72"/>
+    <w:lsdException w:name="Colorful Grid Accent 1" w:uiPriority="73"/>
+    <w:lsdException w:name="Light Shading Accent 2" w:uiPriority="60"/>
+    <w:lsdException w:name="Light List Accent 2" w:uiPriority="61"/>
+    <w:lsdException w:name="Light Grid Accent 2" w:uiPriority="62"/>
+    <w:lsdException w:name="Medium Shading 1 Accent 2" w:uiPriority="63"/>
+    <w:lsdException w:name="Medium Shading 2 Accent 2" w:uiPriority="64"/>
+    <w:lsdException w:name="Medium List 1 Accent 2" w:uiPriority="65"/>
+    <w:lsdException w:name="Medium List 2 Accent 2" w:uiPriority="66"/>
+    <w:lsdException w:name="Medium Grid 1 Accent 2" w:uiPriority="67"/>
+    <w:lsdException w:name="Medium Grid 2 Accent 2" w:uiPriority="68"/>
+    <w:lsdException w:name="Medium Grid 3 Accent 2" w:uiPriority="69"/>
+    <w:lsdException w:name="Dark List Accent 2" w:uiPriority="70"/>
+    <w:lsdException w:name="Colorful Shading Accent 2" w:uiPriority="71"/>
+    <w:lsdException w:name="Colorful List Accent 2" w:uiPriority="72"/>
+    <w:lsdException w:name="Colorful Grid Accent 2" w:uiPriority="73"/>
+    <w:lsdException w:name="Light Shading Accent 3" w:uiPriority="60"/>
+    <w:lsdException w:name="Light List Accent 3" w:uiPriority="61"/>
+    <w:lsdException w:name="Light Grid Accent 3" w:uiPriority="62"/>
+    <w:lsdException w:name="Medium Shading 1 Accent 3" w:uiPriority="63"/>
+    <w:lsdException w:name="Medium Shading 2 Accent 3" w:uiPriority="64"/>
+    <w:lsdException w:name="Medium List 1 Accent 3" w:uiPriority="65"/>
+    <w:lsdException w:name="Medium List 2 Accent 3" w:uiPriority="66"/>
+    <w:lsdException w:name="Medium Grid 1 Accent 3" w:uiPriority="67"/>
+    <w:lsdException w:name="Medium Grid 2 Accent 3" w:uiPriority="68"/>
+    <w:lsdException w:name="Medium Grid 3 Accent 3" w:uiPriority="69"/>
+    <w:lsdException w:name="Dark List Accent 3" w:uiPriority="70"/>
+    <w:lsdException w:name="Colorful Shading Accent 3" w:uiPriority="71"/>
+    <w:lsdException w:name="Colorful List Accent 3" w:uiPriority="72"/>
+    <w:lsdException w:name="Colorful Grid Accent 3" w:uiPriority="73"/>
+    <w:lsdException w:name="Light Shading Accent 4" w:uiPriority="60"/>
+    <w:lsdException w:name="Light List Accent 4" w:uiPriority="61"/>
+    <w:lsdException w:name="Light Grid Accent 4" w:uiPriority="62"/>
+    <w:lsdException w:name="Medium Shading 1 Accent 4" w:uiPriority="63"/>
+    <w:lsdException w:name="Medium Shading 2 Accent 4" w:uiPriority="64"/>
+    <w:lsdException w:name="Medium List 1 Accent 4" w:uiPriority="65"/>
+    <w:lsdException w:name="Medium List 2 Accent 4" w:uiPriority="66"/>
+    <w:lsdException w:name="Medium Grid 1 Accent 4" w:uiPriority="67"/>
+    <w:lsdException w:name="Medium Grid 2 Accent 4" w:uiPriority="68"/>
+    <w:lsdException w:name="Medium Grid 3 Accent 4" w:uiPriority="69"/>
+    <w:lsdException w:name="Dark List Accent 4" w:uiPriority="70"/>
+    <w:lsdException w:name="Colorful Shading Accent 4" w:uiPriority="71"/>
+    <w:lsdException w:name="Colorful List Accent 4" w:uiPriority="72"/>
+    <w:lsdException w:name="Colorful Grid Accent 4" w:uiPriority="73"/>
+    <w:lsdException w:name="Light Shading Accent 5" w:uiPriority="60"/>
+    <w:lsdException w:name="Light List Accent 5" w:uiPriority="61"/>
+    <w:lsdException w:name="Light Grid Accent 5" w:uiPriority="62"/>
+    <w:lsdException w:name="Medium Shading 1 Accent 5" w:uiPriority="63"/>
+    <w:lsdException w:name="Medium Shading 2 Accent 5" w:uiPriority="64"/>
+    <w:lsdException w:name="Medium List 1 Accent 5" w:uiPriority="65"/>
+    <w:lsdException w:name="Medium List 2 Accent 5" w:uiPriority="66"/>
+    <w:lsdException w:name="Medium Grid 1 Accent 5" w:uiPriority="67"/>
+    <w:lsdException w:name="Medium Grid 2 Accent 5" w:uiPriority="68"/>
+    <w:lsdException w:name="Medium Grid 3 Accent 5" w:uiPriority="69"/>
+    <w:lsdException w:name="Dark List Accent 5" w:uiPriority="70"/>
+    <w:lsdException w:name="Colorful Shading Accent 5" w:uiPriority="71"/>
+    <w:lsdException w:name="Colorful List Accent 5" w:uiPriority="72"/>
+    <w:lsdException w:name="Colorful Grid Accent 5" w:uiPriority="73"/>
+    <w:lsdException w:name="Light Shading Accent 6" w:uiPriority="60"/>
+    <w:lsdException w:name="Light List Accent 6" w:uiPriority="61"/>
+    <w:lsdException w:name="Light Grid Accent 6" w:uiPriority="62"/>
+    <w:lsdException w:name="Medium Shading 1 Accent 6" w:uiPriority="63"/>
+    <w:lsdException w:name="Medium Shading 2 Accent 6" w:uiPriority="64"/>
+    <w:lsdException w:name="Medium List 1 Accent 6" w:uiPriority="65"/>
+    <w:lsdException w:name="Medium List 2 Accent 6" w:uiPriority="66"/>
+    <w:lsdException w:name="Medium Grid 1 Accent 6" w:uiPriority="67"/>
+    <w:lsdException w:name="Medium Grid 2 Accent 6" w:uiPriority="68"/>
+    <w:lsdException w:name="Medium Grid 3 Accent 6" w:uiPriority="69"/>
+    <w:lsdException w:name="Dark List Accent 6" w:uiPriority="70"/>
+    <w:lsdException w:name="Colorful Shading Accent 6" w:uiPriority="71"/>
+    <w:lsdException w:name="Colorful List Accent 6" w:uiPriority="72"/>
+    <w:lsdException w:name="Colorful Grid Accent 6" w:uiPriority="73"/>
+    <w:lsdException w:name="Subtle Emphasis" w:uiPriority="19" w:qFormat="1"/>
+    <w:lsdException w:name="Intense Emphasis" w:uiPriority="21" w:qFormat="1"/>
+    <w:lsdException w:name="Subtle Reference" w:uiPriority="31" w:qFormat="1"/>
+    <w:lsdException w:name="Intense Reference" w:uiPriority="32" w:qFormat="1"/>
+    <w:lsdException w:name="Book Title" w:uiPriority="33" w:qFormat="1"/>
+    <w:lsdException w:name="Bibliography" w:semiHidden="1" w:uiPriority="37" w:unhideWhenUsed="1"/>
+    <w:lsdException w:name="TOC Heading" w:semiHidden="1" w:uiPriority="39" w:unhideWhenUsed="1" w:qFormat="1"/>
+    <w:lsdException w:name="Plain Table 1" w:uiPriority="41"/>
+    <w:lsdException w:name="Plain Table 2" w:uiPriority="42"/>
+    <w:lsdException w:name="Plain Table 3" w:uiPriority="43"/>
+    <w:lsdException w:name="Plain Table 4" w:uiPriority="44"/>
+    <w:lsdException w:name="Plain Table 5" w:uiPriority="45"/>
+    <w:lsdException w:name="Grid Table Light" w:uiPriority="40"/>
+    <w:lsdException w:name="Grid Table 1 Light" w:uiPriority="46"/>
+    <w:lsdException w:name="Grid Table 2" w:uiPriority="47"/>
+    <w:lsdException w:name="Grid Table 3" w:uiPriority="48"/>
+    <w:lsdException w:name="Grid Table 4" w:uiPriority="49"/>
+    <w:lsdException w:name="Grid Table 5 Dark" w:uiPriority="50"/>
+    <w:lsdException w:name="Grid Table 6 Colorful" w:uiPriority="51"/>
+    <w:lsdException w:name="Grid Table 7 Colorful" w:uiPriority="52"/>
+    <w:lsdException w:name="Grid Table 1 Light Accent 1" w:uiPriority="46"/>
+    <w:lsdException w:name="Grid Table 2 Accent 1" w:uiPriority="47"/>
+    <w:lsdException w:name="Grid Table 3 Accent 1" w:uiPriority="48"/>
+    <w:lsdException w:name="Grid Table 4 Accent 1" w:uiPriority="49"/>
+    <w:lsdException w:name="Grid Table 5 Dark Accent 1" w:uiPriority="50"/>
+    <w:lsdException w:name="Grid Table 6 Colorful Accent 1" w:uiPriority="51"/>
+    <w:lsdException w:name="Grid Table 7 Colorful Accent 1" w:uiPriority="52"/>
+    <w:lsdException w:name="Grid Table 1 Light Accent 2" w:uiPriority="46"/>
+    <w:lsdException w:name="Grid Table 2 Accent 2" w:uiPriority="47"/>
+    <w:lsdException w:name="Grid Table 3 Accent 2" w:uiPriority="48"/>
+    <w:lsdException w:name="Grid Table 4 Accent 2" w:uiPriority="49"/>
+    <w:lsdException w:name="Grid Table 5 Dark Accent 2" w:uiPriority="50"/>
+    <w:lsdException w:name="Grid Table 6 Colorful Accent 2" w:uiPriority="51"/>
+    <w:lsdException w:name="Grid Table 7 Colorful Accent 2" w:uiPriority="52"/>
+    <w:lsdException w:name="Grid Table 1 Light Accent 3" w:uiPriority="46"/>
+    <w:lsdException w:name="Grid Table 2 Accent 3" w:uiPriority="47"/>
+    <w:lsdException w:name="Grid Table 3 Accent 3" w:uiPriority="48"/>
+    <w:lsdException w:name="Grid Table 4 Accent 3" w:uiPriority="49"/>
+    <w:lsdException w:name="Grid Table 5 Dark Accent 3" w:uiPriority="50"/>
+    <w:lsdException w:name="Grid Table 6 Colorful Accent 3" w:uiPriority="51"/>
+    <w:lsdException w:name="Grid Table 7 Colorful Accent 3" w:uiPriority="52"/>
+    <w:lsdException w:name="Grid Table 1 Light Accent 4" w:uiPriority="46"/>
+    <w:lsdException w:name="Grid Table 2 Accent 4" w:uiPriority="47"/>
+    <w:lsdException w:name="Grid Table 3 Accent 4" w:uiPriority="48"/>
+    <w:lsdException w:name="Grid Table 4 Accent 4" w:uiPriority="49"/>
+    <w:lsdException w:name="Grid Table 5 Dark Accent 4" w:uiPriority="50"/>
+    <w:lsdException w:name="Grid Table 6 Colorful Accent 4" w:uiPriority="51"/>
+    <w:lsdException w:name="Grid Table 7 Colorful Accent 4" w:uiPriority="52"/>
+    <w:lsdException w:name="Grid Table 1 Light Accent 5" w:uiPriority="46"/>
+    <w:lsdException w:name="Grid Table 2 Accent 5" w:uiPriority="47"/>
+    <w:lsdException w:name="Grid Table 3 Accent 5" w:uiPriority="48"/>
+    <w:lsdException w:name="Grid Table 4 Accent 5" w:uiPriority="49"/>
+    <w:lsdException w:name="Grid Table 5 Dark Accent 5" w:uiPriority="50"/>
+    <w:lsdException w:name="Grid Table 6 Colorful Accent 5" w:uiPriority="51"/>
+    <w:lsdException w:name="Grid Table 7 Colorful Accent 5" w:uiPriority="52"/>
+    <w:lsdException w:name="Grid Table 1 Light Accent 6" w:uiPriority="46"/>
+    <w:lsdException w:name="Grid Table 2 Accent 6" w:uiPriority="47"/>
+    <w:lsdException w:name="Grid Table 3 Accent 6" w:uiPriority="48"/>
+    <w:lsdException w:name="Grid Table 4 Accent 6" w:uiPriority="49"/>
+    <w:lsdException w:name="Grid Table 5 Dark Accent 6" w:uiPriority="50"/>
+    <w:lsdException w:name="Grid Table 6 Colorful Accent 6" w:uiPriority="51"/>
+    <w:lsdException w:name="Grid Table 7 Colorful Accent 6" w:uiPriority="52"/>
+    <w:lsdException w:name="List Table 1 Light" w:uiPriority="46"/>
+    <w:lsdException w:name="List Table 2" w:uiPriority="47"/>
+    <w:lsdException w:name="List Table 3" w:uiPriority="48"/>
+    <w:lsdException w:name="List Table 4" w:uiPriority="49"/>
+    <w:lsdException w:name="List Table 5 Dark" w:uiPriority="50"/>
+    <w:lsdException w:name="List Table 6 Colorful" w:uiPriority="51"/>
+    <w:lsdException w:name="List Table 7 Colorful" w:uiPriority="52"/>
+    <w:lsdException w:name="List Table 1 Light Accent 1" w:uiPriority="46"/>
+    <w:lsdException w:name="List Table 2 Accent 1" w:uiPriority="47"/>
+    <w:lsdException w:name="List Table 3 Accent 1" w:uiPriority="48"/>
+    <w:lsdException w:name="List Table 4 Accent 1" w:uiPriority="49"/>
+    <w:lsdException w:name="List Table 5 Dark Accent 1" w:uiPriority="50"/>
+    <w:lsdException w:name="List Table 6 Colorful Accent 1" w:uiPriority="51"/>
+    <w:lsdException w:name="List Table 7 Colorful Accent 1" w:uiPriority="52"/>
+    <w:lsdException w:name="List Table 1 Light Accent 2" w:uiPriority="46"/>
+    <w:lsdException w:name="List Table 2 Accent 2" w:uiPriority="47"/>
+    <w:lsdException w:name="List Table 3 Accent 2" w:uiPriority="48"/>
+    <w:lsdException w:name="List Table 4 Accent 2" w:uiPriority="49"/>
+    <w:lsdException w:name="List Table 5 Dark Accent 2" w:uiPriority="50"/>
+    <w:lsdException w:name="List Table 6 Colorful Accent 2" w:uiPriority="51"/>
+    <w:lsdException w:name="List Table 7 Colorful Accent 2" w:uiPriority="52"/>
+    <w:lsdException w:name="List Table 1 Light Accent 3" w:uiPriority="46"/>
+    <w:lsdException w:name="List Table 2 Accent 3" w:uiPriority="47"/>
+    <w:lsdException w:name="List Table 3 Accent 3" w:uiPriority="48"/>
+    <w:lsdException w:name="List Table 4 Accent 3" w:uiPriority="49"/>
+    <w:lsdException w:name="List Table 5 Dark Accent 3" w:uiPriority="50"/>
+    <w:lsdException w:name="List Table 6 Colorful Accent 3" w:uiPriority="51"/>
+    <w:lsdException w:name="List Table 7 Colorful Accent 3" w:uiPriority="52"/>
+    <w:lsdException w:name="List Table 1 Light Accent 4" w:uiPriority="46"/>
+    <w:lsdException w:name="List Table 2 Accent 4" w:uiPriority="47"/>
+    <w:lsdException w:name="List Table 3 Accent 4" w:uiPriority="48"/>
+    <w:lsdException w:name="List Table 4 Accent 4" w:uiPriority="49"/>
+    <w:lsdException w:name="List Table 5 Dark Accent 4" w:uiPriority="50"/>
+    <w:lsdException w:name="List Table 6 Colorful Accent 4" w:uiPriority="51"/>
+    <w:lsdException w:name="List Table 7 Colorful Accent 4" w:uiPriority="52"/>
+    <w:lsdException w:name="List Table 1 Light Accent 5" w:uiPriority="46"/>
+    <w:lsdException w:name="List Table 2 Accent 5" w:uiPriority="47"/>
+    <w:lsdException w:name="List Table 3 Accent 5" w:uiPriority="48"/>
+    <w:lsdException w:name="List Table 4 Accent 5" w:uiPriority="49"/>
+    <w:lsdException w:name="List Table 5 Dark Accent 5" w:uiPriority="50"/>
+    <w:lsdException w:name="List Table 6 Colorful Accent 5" w:uiPriority="51"/>
+    <w:lsdException w:name="List Table 7 Colorful Accent 5" w:uiPriority="52"/>
+    <w:lsdException w:name="List Table 1 Light Accent 6" w:uiPriority="46"/>
+    <w:lsdException w:name="List Table 2 Accent 6" w:uiPriority="47"/>
+    <w:lsdException w:name="List Table 3 Accent 6" w:uiPriority="48"/>
+    <w:lsdException w:name="List Table 4 Accent 6" w:uiPriority="49"/>
+    <w:lsdException w:name="List Table 5 Dark Accent 6" w:uiPriority="50"/>
+    <w:lsdException w:name="List Table 6 Colorful Accent 6" w:uiPriority="51"/>
+    <w:lsdException w:name="List Table 7 Colorful Accent 6" w:uiPriority="52"/>
+  </w:latentStyles>
   <w:style w:type="paragraph" w:default="1" w:styleId="Normal">
     <w:name w:val="Normal"/>
-    <w:next w:val="Normal"/>
-    <w:pPr/>
     <w:rPr>
-      <w:sz w:val="24"/>
-      <w:szCs w:val="24"/>
-      <w:lang w:val="en-US" w:eastAsia="en-US" w:bidi="ar-SA"/>
+      <w:rFonts w:ascii="Calibri" w:eastAsia="Calibri" w:hAnsi="Calibri" w:cs="Calibri"/>
+      <w:color w:val="000000"/>
+      <w:u w:color="000000"/>
     </w:rPr>
   </w:style>
-  <w:style w:type="character" w:default="1" w:styleId="Default Paragraph Font">
+  <w:style w:type="character" w:default="1" w:styleId="Fuentedeprrafopredeter">
     <w:name w:val="Default Paragraph Font"/>
-    <w:next w:val="Default Paragraph Font"/>
+    <w:uiPriority w:val="1"/>
+    <w:semiHidden/>
+    <w:unhideWhenUsed/>
   </w:style>
-  <w:style w:type="character" w:styleId="Hyperlink">
+  <w:style w:type="table" w:default="1" w:styleId="Tablanormal">
+    <w:name w:val="Normal Table"/>
+    <w:uiPriority w:val="99"/>
+    <w:semiHidden/>
+    <w:unhideWhenUsed/>
+    <w:tblPr>
+      <w:tblInd w:w="0" w:type="dxa"/>
+      <w:tblCellMar>
+        <w:top w:w="0" w:type="dxa"/>
+        <w:left w:w="108" w:type="dxa"/>
+        <w:bottom w:w="0" w:type="dxa"/>
+        <w:right w:w="108" w:type="dxa"/>
+      </w:tblCellMar>
+    </w:tblPr>
+  </w:style>
+  <w:style w:type="numbering" w:default="1" w:styleId="Sinlista">
+    <w:name w:val="No List"/>
+    <w:uiPriority w:val="99"/>
+    <w:semiHidden/>
+    <w:unhideWhenUsed/>
+  </w:style>
+  <w:style w:type="character" w:styleId="Hipervnculo">
     <w:name w:val="Hyperlink"/>
     <w:rPr>
       <w:u w:val="single"/>
     </w:rPr>
   </w:style>
-  <w:style w:type="table" w:default="1" w:styleId="Table Normal">
+  <w:style w:type="table" w:customStyle="1" w:styleId="TableNormal">
     <w:name w:val="Table Normal"/>
-    <w:next w:val="Table Normal"/>
-    <w:pPr/>
     <w:tblPr>
       <w:tblInd w:w="0" w:type="dxa"/>
+      <w:tblCellMar>
+        <w:top w:w="0" w:type="dxa"/>
+        <w:left w:w="0" w:type="dxa"/>
+        <w:bottom w:w="0" w:type="dxa"/>
+        <w:right w:w="0" w:type="dxa"/>
+      </w:tblCellMar>
     </w:tblPr>
-    <w:trPr/>
-    <w:tcPr/>
-    <w:tblStylePr w:type="firstRow"/>
-    <w:tblStylePr w:type="lastRow"/>
-    <w:tblStylePr w:type="firstCol"/>
-    <w:tblStylePr w:type="lastCol"/>
-    <w:tblStylePr w:type="band1Vert"/>
-    <w:tblStylePr w:type="band2Vert"/>
-    <w:tblStylePr w:type="band1Horz"/>
-    <w:tblStylePr w:type="band2Horz"/>
-    <w:tblStylePr w:type="neCell"/>
-    <w:tblStylePr w:type="nwCell"/>
-    <w:tblStylePr w:type="seCell"/>
-    <w:tblStylePr w:type="swCell"/>
   </w:style>
-  <w:style w:type="numbering" w:default="1" w:styleId="No List">
-    <w:name w:val="No List"/>
-    <w:next w:val="No List"/>
-    <w:pPr/>
-  </w:style>
-  <w:style w:type="paragraph" w:styleId="Header &amp; Footer">
+  <w:style w:type="paragraph" w:customStyle="1" w:styleId="HeaderFooter">
     <w:name w:val="Header &amp; Footer"/>
-    <w:next w:val="Header &amp; Footer"/>
     <w:pPr>
-      <w:keepNext w:val="0"/>
-      <w:keepLines w:val="0"/>
-      <w:pageBreakBefore w:val="0"/>
-      <w:widowControl w:val="1"/>
-      <w:shd w:val="clear" w:color="auto" w:fill="auto"/>
       <w:tabs>
         <w:tab w:val="right" w:pos="9020"/>
       </w:tabs>
-      <w:suppressAutoHyphens w:val="0"/>
-      <w:bidi w:val="0"/>
-      <w:spacing w:before="0" w:after="0" w:line="240" w:lineRule="auto"/>
-      <w:ind w:left="0" w:right="0" w:firstLine="0"/>
-      <w:jc w:val="left"/>
-      <w:outlineLvl w:val="9"/>
     </w:pPr>
     <w:rPr>
-      <w:rFonts w:ascii="Helvetica Neue" w:cs="Arial Unicode MS" w:hAnsi="Helvetica Neue" w:eastAsia="Arial Unicode MS"/>
-      <w:b w:val="0"/>
-      <w:bCs w:val="0"/>
-      <w:i w:val="0"/>
-      <w:iCs w:val="0"/>
-      <w:caps w:val="0"/>
-      <w:smallCaps w:val="0"/>
-      <w:strike w:val="0"/>
-      <w:dstrike w:val="0"/>
-      <w:outline w:val="0"/>
+      <w:rFonts w:ascii="Helvetica Neue" w:hAnsi="Helvetica Neue" w:cs="Arial Unicode MS"/>
       <w:color w:val="000000"/>
-      <w:spacing w:val="0"/>
-      <w:kern w:val="0"/>
-      <w:position w:val="0"/>
       <w:sz w:val="24"/>
       <w:szCs w:val="24"/>
-      <w:u w:val="none"/>
-      <w:shd w:val="nil" w:color="auto" w:fill="auto"/>
-      <w:vertAlign w:val="baseline"/>
-      <w14:textOutline>
+      <w14:textOutline w14:w="0" w14:cap="flat" w14:cmpd="sng" w14:algn="ctr">
         <w14:noFill/>
+        <w14:prstDash w14:val="solid"/>
+        <w14:bevel/>
       </w14:textOutline>
-      <w14:textFill>
-        <w14:solidFill>
-          <w14:srgbClr w14:val="000000"/>
-        </w14:solidFill>
-      </w14:textFill>
     </w:rPr>
   </w:style>
-  <w:style w:type="paragraph" w:styleId="Body A">
+  <w:style w:type="paragraph" w:customStyle="1" w:styleId="BodyA">
     <w:name w:val="Body A"/>
-    <w:next w:val="Body A"/>
     <w:pPr>
-      <w:keepNext w:val="0"/>
-      <w:keepLines w:val="0"/>
-      <w:pageBreakBefore w:val="0"/>
-      <w:widowControl w:val="1"/>
-      <w:shd w:val="clear" w:color="auto" w:fill="auto"/>
-      <w:suppressAutoHyphens w:val="0"/>
-      <w:bidi w:val="0"/>
-      <w:spacing w:before="0" w:after="160" w:line="259" w:lineRule="auto"/>
-      <w:ind w:left="0" w:right="0" w:firstLine="0"/>
-      <w:jc w:val="left"/>
-      <w:outlineLvl w:val="9"/>
+      <w:spacing w:after="160" w:line="259" w:lineRule="auto"/>
     </w:pPr>
     <w:rPr>
-      <w:rFonts w:ascii="Calibri" w:cs="Arial Unicode MS" w:hAnsi="Calibri" w:eastAsia="Arial Unicode MS"/>
-      <w:b w:val="0"/>
-      <w:bCs w:val="0"/>
-      <w:i w:val="0"/>
-      <w:iCs w:val="0"/>
-      <w:caps w:val="0"/>
-      <w:smallCaps w:val="0"/>
-      <w:strike w:val="0"/>
-      <w:dstrike w:val="0"/>
-      <w:outline w:val="0"/>
+      <w:rFonts w:ascii="Calibri" w:hAnsi="Calibri" w:cs="Arial Unicode MS"/>
       <w:color w:val="000000"/>
-      <w:spacing w:val="0"/>
-      <w:kern w:val="0"/>
-      <w:position w:val="0"/>
       <w:sz w:val="22"/>
       <w:szCs w:val="22"/>
-      <w:u w:val="none" w:color="000000"/>
-      <w:shd w:val="nil" w:color="auto" w:fill="auto"/>
-      <w:vertAlign w:val="baseline"/>
-      <w14:textFill>
-        <w14:solidFill>
-          <w14:srgbClr w14:val="000000"/>
-        </w14:solidFill>
-      </w14:textFill>
-    </w:rPr>
-  </w:style>
-  <w:style w:type="paragraph" w:styleId="Normal.0">
-    <w:name w:val="Normal"/>
-    <w:next w:val="Normal.0"/>
-    <w:pPr>
-      <w:keepNext w:val="0"/>
-      <w:keepLines w:val="0"/>
-      <w:pageBreakBefore w:val="0"/>
-      <w:widowControl w:val="1"/>
-      <w:shd w:val="clear" w:color="auto" w:fill="auto"/>
-      <w:suppressAutoHyphens w:val="0"/>
-      <w:bidi w:val="0"/>
-      <w:spacing w:before="0" w:after="0" w:line="240" w:lineRule="auto"/>
-      <w:ind w:left="0" w:right="0" w:firstLine="0"/>
-      <w:jc w:val="left"/>
-      <w:outlineLvl w:val="9"/>
-    </w:pPr>
-    <w:rPr>
-      <w:rFonts w:ascii="Calibri" w:cs="Calibri" w:hAnsi="Calibri" w:eastAsia="Calibri"/>
-      <w:b w:val="0"/>
-      <w:bCs w:val="0"/>
-      <w:i w:val="0"/>
-      <w:iCs w:val="0"/>
-      <w:caps w:val="0"/>
-      <w:smallCaps w:val="0"/>
-      <w:strike w:val="0"/>
-      <w:dstrike w:val="0"/>
-      <w:outline w:val="0"/>
-      <w:color w:val="000000"/>
-      <w:spacing w:val="0"/>
-      <w:kern w:val="0"/>
-      <w:position w:val="0"/>
-      <w:sz w:val="20"/>
-      <w:szCs w:val="20"/>
-      <w:u w:val="none" w:color="000000"/>
-      <w:shd w:val="nil" w:color="auto" w:fill="auto"/>
-      <w:vertAlign w:val="baseline"/>
-      <w:lang w:val="en-US"/>
-      <w14:textFill>
-        <w14:solidFill>
-          <w14:srgbClr w14:val="000000"/>
-        </w14:solidFill>
-      </w14:textFill>
+      <w:u w:color="000000"/>
     </w:rPr>
   </w:style>
 </w:styles>
 </file>
 
 <file path=word/theme/theme1.xml><?xml version="1.0" encoding="utf-8"?>
-<a:theme xmlns:a="http://schemas.openxmlformats.org/drawingml/2006/main" xmlns:r="http://schemas.openxmlformats.org/officeDocument/2006/relationships" name="Office 主题">
+<a:theme xmlns:a="http://schemas.openxmlformats.org/drawingml/2006/main" name="Office 主题">
   <a:themeElements>
     <a:clrScheme name="Office 主题">
       <a:dk1>
@@ -2842,7 +3362,7 @@
         <a:effectLst/>
         <a:sp3d/>
       </a:spPr>
-      <a:bodyPr rot="0" spcFirstLastPara="1" vertOverflow="overflow" horzOverflow="overflow" vert="horz" wrap="square" lIns="45719" tIns="45719" rIns="45719" bIns="45719" numCol="1" spcCol="38100" rtlCol="0" anchor="ctr" upright="0">
+      <a:bodyPr rot="0" spcFirstLastPara="1" vertOverflow="overflow" horzOverflow="overflow" vert="horz" wrap="square" lIns="45719" tIns="45719" rIns="45719" bIns="45719" numCol="1" spcCol="38100" rtlCol="0" anchor="ctr">
         <a:spAutoFit/>
       </a:bodyPr>
       <a:lstStyle>
@@ -2861,7 +3381,7 @@
           <a:buFontTx/>
           <a:buNone/>
           <a:tabLst/>
-          <a:defRPr b="0" baseline="0" cap="none" i="0" spc="0" strike="noStrike" sz="1800" u="none" kumimoji="0" normalizeH="0">
+          <a:defRPr kumimoji="0" sz="1800" b="0" i="0" u="none" strike="noStrike" cap="none" spc="0" normalizeH="0" baseline="0">
             <a:ln>
               <a:noFill/>
             </a:ln>
@@ -2891,7 +3411,7 @@
           <a:buFontTx/>
           <a:buNone/>
           <a:tabLst/>
-          <a:defRPr b="0" baseline="0" cap="none" i="0" spc="0" strike="noStrike" sz="1800" u="none" kumimoji="0" normalizeH="0">
+          <a:defRPr kumimoji="0" sz="1800" b="0" i="0" u="none" strike="noStrike" cap="none" spc="0" normalizeH="0" baseline="0">
             <a:ln>
               <a:noFill/>
             </a:ln>
@@ -2917,7 +3437,7 @@
           <a:buFontTx/>
           <a:buNone/>
           <a:tabLst/>
-          <a:defRPr b="0" baseline="0" cap="none" i="0" spc="0" strike="noStrike" sz="1800" u="none" kumimoji="0" normalizeH="0">
+          <a:defRPr kumimoji="0" sz="1800" b="0" i="0" u="none" strike="noStrike" cap="none" spc="0" normalizeH="0" baseline="0">
             <a:ln>
               <a:noFill/>
             </a:ln>
@@ -2943,7 +3463,7 @@
           <a:buFontTx/>
           <a:buNone/>
           <a:tabLst/>
-          <a:defRPr b="0" baseline="0" cap="none" i="0" spc="0" strike="noStrike" sz="1800" u="none" kumimoji="0" normalizeH="0">
+          <a:defRPr kumimoji="0" sz="1800" b="0" i="0" u="none" strike="noStrike" cap="none" spc="0" normalizeH="0" baseline="0">
             <a:ln>
               <a:noFill/>
             </a:ln>
@@ -2969,7 +3489,7 @@
           <a:buFontTx/>
           <a:buNone/>
           <a:tabLst/>
-          <a:defRPr b="0" baseline="0" cap="none" i="0" spc="0" strike="noStrike" sz="1800" u="none" kumimoji="0" normalizeH="0">
+          <a:defRPr kumimoji="0" sz="1800" b="0" i="0" u="none" strike="noStrike" cap="none" spc="0" normalizeH="0" baseline="0">
             <a:ln>
               <a:noFill/>
             </a:ln>
@@ -2995,7 +3515,7 @@
           <a:buFontTx/>
           <a:buNone/>
           <a:tabLst/>
-          <a:defRPr b="0" baseline="0" cap="none" i="0" spc="0" strike="noStrike" sz="1800" u="none" kumimoji="0" normalizeH="0">
+          <a:defRPr kumimoji="0" sz="1800" b="0" i="0" u="none" strike="noStrike" cap="none" spc="0" normalizeH="0" baseline="0">
             <a:ln>
               <a:noFill/>
             </a:ln>
@@ -3021,7 +3541,7 @@
           <a:buFontTx/>
           <a:buNone/>
           <a:tabLst/>
-          <a:defRPr b="0" baseline="0" cap="none" i="0" spc="0" strike="noStrike" sz="1800" u="none" kumimoji="0" normalizeH="0">
+          <a:defRPr kumimoji="0" sz="1800" b="0" i="0" u="none" strike="noStrike" cap="none" spc="0" normalizeH="0" baseline="0">
             <a:ln>
               <a:noFill/>
             </a:ln>
@@ -3047,7 +3567,7 @@
           <a:buFontTx/>
           <a:buNone/>
           <a:tabLst/>
-          <a:defRPr b="0" baseline="0" cap="none" i="0" spc="0" strike="noStrike" sz="1800" u="none" kumimoji="0" normalizeH="0">
+          <a:defRPr kumimoji="0" sz="1800" b="0" i="0" u="none" strike="noStrike" cap="none" spc="0" normalizeH="0" baseline="0">
             <a:ln>
               <a:noFill/>
             </a:ln>
@@ -3073,7 +3593,7 @@
           <a:buFontTx/>
           <a:buNone/>
           <a:tabLst/>
-          <a:defRPr b="0" baseline="0" cap="none" i="0" spc="0" strike="noStrike" sz="1800" u="none" kumimoji="0" normalizeH="0">
+          <a:defRPr kumimoji="0" sz="1800" b="0" i="0" u="none" strike="noStrike" cap="none" spc="0" normalizeH="0" baseline="0">
             <a:ln>
               <a:noFill/>
             </a:ln>
@@ -3099,7 +3619,7 @@
           <a:buFontTx/>
           <a:buNone/>
           <a:tabLst/>
-          <a:defRPr b="0" baseline="0" cap="none" i="0" spc="0" strike="noStrike" sz="1800" u="none" kumimoji="0" normalizeH="0">
+          <a:defRPr kumimoji="0" sz="1800" b="0" i="0" u="none" strike="noStrike" cap="none" spc="0" normalizeH="0" baseline="0">
             <a:ln>
               <a:noFill/>
             </a:ln>
@@ -3112,9 +3632,15 @@
         </a:lvl9pPr>
       </a:lstStyle>
       <a:style>
-        <a:lnRef idx="0"/>
-        <a:fillRef idx="0"/>
-        <a:effectRef idx="0"/>
+        <a:lnRef idx="0">
+          <a:scrgbClr r="0" g="0" b="0"/>
+        </a:lnRef>
+        <a:fillRef idx="0">
+          <a:scrgbClr r="0" g="0" b="0"/>
+        </a:fillRef>
+        <a:effectRef idx="0">
+          <a:scrgbClr r="0" g="0" b="0"/>
+        </a:effectRef>
         <a:fontRef idx="none"/>
       </a:style>
     </a:spDef>
@@ -3131,7 +3657,7 @@
         <a:effectLst/>
         <a:sp3d/>
       </a:spPr>
-      <a:bodyPr rot="0" spcFirstLastPara="1" vertOverflow="overflow" horzOverflow="overflow" vert="horz" wrap="square" lIns="91439" tIns="45719" rIns="91439" bIns="45719" numCol="1" spcCol="38100" rtlCol="0" anchor="t" upright="0">
+      <a:bodyPr rot="0" spcFirstLastPara="1" vertOverflow="overflow" horzOverflow="overflow" vert="horz" wrap="square" lIns="91439" tIns="45719" rIns="91439" bIns="45719" numCol="1" spcCol="38100" rtlCol="0" anchor="t">
         <a:noAutofit/>
       </a:bodyPr>
       <a:lstStyle>
@@ -3150,7 +3676,7 @@
           <a:buFontTx/>
           <a:buNone/>
           <a:tabLst/>
-          <a:defRPr b="0" baseline="0" cap="none" i="0" spc="0" strike="noStrike" sz="1800" u="none" kumimoji="0" normalizeH="0">
+          <a:defRPr kumimoji="0" sz="1800" b="0" i="0" u="none" strike="noStrike" cap="none" spc="0" normalizeH="0" baseline="0">
             <a:ln>
               <a:noFill/>
             </a:ln>
@@ -3176,7 +3702,7 @@
           <a:buFontTx/>
           <a:buNone/>
           <a:tabLst/>
-          <a:defRPr b="0" baseline="0" cap="none" i="0" spc="0" strike="noStrike" sz="1800" u="none" kumimoji="0" normalizeH="0">
+          <a:defRPr kumimoji="0" sz="1800" b="0" i="0" u="none" strike="noStrike" cap="none" spc="0" normalizeH="0" baseline="0">
             <a:ln>
               <a:noFill/>
             </a:ln>
@@ -3202,7 +3728,7 @@
           <a:buFontTx/>
           <a:buNone/>
           <a:tabLst/>
-          <a:defRPr b="0" baseline="0" cap="none" i="0" spc="0" strike="noStrike" sz="1800" u="none" kumimoji="0" normalizeH="0">
+          <a:defRPr kumimoji="0" sz="1800" b="0" i="0" u="none" strike="noStrike" cap="none" spc="0" normalizeH="0" baseline="0">
             <a:ln>
               <a:noFill/>
             </a:ln>
@@ -3228,7 +3754,7 @@
           <a:buFontTx/>
           <a:buNone/>
           <a:tabLst/>
-          <a:defRPr b="0" baseline="0" cap="none" i="0" spc="0" strike="noStrike" sz="1800" u="none" kumimoji="0" normalizeH="0">
+          <a:defRPr kumimoji="0" sz="1800" b="0" i="0" u="none" strike="noStrike" cap="none" spc="0" normalizeH="0" baseline="0">
             <a:ln>
               <a:noFill/>
             </a:ln>
@@ -3254,7 +3780,7 @@
           <a:buFontTx/>
           <a:buNone/>
           <a:tabLst/>
-          <a:defRPr b="0" baseline="0" cap="none" i="0" spc="0" strike="noStrike" sz="1800" u="none" kumimoji="0" normalizeH="0">
+          <a:defRPr kumimoji="0" sz="1800" b="0" i="0" u="none" strike="noStrike" cap="none" spc="0" normalizeH="0" baseline="0">
             <a:ln>
               <a:noFill/>
             </a:ln>
@@ -3280,7 +3806,7 @@
           <a:buFontTx/>
           <a:buNone/>
           <a:tabLst/>
-          <a:defRPr b="0" baseline="0" cap="none" i="0" spc="0" strike="noStrike" sz="1800" u="none" kumimoji="0" normalizeH="0">
+          <a:defRPr kumimoji="0" sz="1800" b="0" i="0" u="none" strike="noStrike" cap="none" spc="0" normalizeH="0" baseline="0">
             <a:ln>
               <a:noFill/>
             </a:ln>
@@ -3306,7 +3832,7 @@
           <a:buFontTx/>
           <a:buNone/>
           <a:tabLst/>
-          <a:defRPr b="0" baseline="0" cap="none" i="0" spc="0" strike="noStrike" sz="1800" u="none" kumimoji="0" normalizeH="0">
+          <a:defRPr kumimoji="0" sz="1800" b="0" i="0" u="none" strike="noStrike" cap="none" spc="0" normalizeH="0" baseline="0">
             <a:ln>
               <a:noFill/>
             </a:ln>
@@ -3332,7 +3858,7 @@
           <a:buFontTx/>
           <a:buNone/>
           <a:tabLst/>
-          <a:defRPr b="0" baseline="0" cap="none" i="0" spc="0" strike="noStrike" sz="1800" u="none" kumimoji="0" normalizeH="0">
+          <a:defRPr kumimoji="0" sz="1800" b="0" i="0" u="none" strike="noStrike" cap="none" spc="0" normalizeH="0" baseline="0">
             <a:ln>
               <a:noFill/>
             </a:ln>
@@ -3358,7 +3884,7 @@
           <a:buFontTx/>
           <a:buNone/>
           <a:tabLst/>
-          <a:defRPr b="0" baseline="0" cap="none" i="0" spc="0" strike="noStrike" sz="1800" u="none" kumimoji="0" normalizeH="0">
+          <a:defRPr kumimoji="0" sz="1800" b="0" i="0" u="none" strike="noStrike" cap="none" spc="0" normalizeH="0" baseline="0">
             <a:ln>
               <a:noFill/>
             </a:ln>
@@ -3384,7 +3910,7 @@
           <a:buFontTx/>
           <a:buNone/>
           <a:tabLst/>
-          <a:defRPr b="0" baseline="0" cap="none" i="0" spc="0" strike="noStrike" sz="1800" u="none" kumimoji="0" normalizeH="0">
+          <a:defRPr kumimoji="0" sz="1800" b="0" i="0" u="none" strike="noStrike" cap="none" spc="0" normalizeH="0" baseline="0">
             <a:ln>
               <a:noFill/>
             </a:ln>
@@ -3397,9 +3923,15 @@
         </a:lvl9pPr>
       </a:lstStyle>
       <a:style>
-        <a:lnRef idx="0"/>
-        <a:fillRef idx="0"/>
-        <a:effectRef idx="0"/>
+        <a:lnRef idx="0">
+          <a:scrgbClr r="0" g="0" b="0"/>
+        </a:lnRef>
+        <a:fillRef idx="0">
+          <a:scrgbClr r="0" g="0" b="0"/>
+        </a:fillRef>
+        <a:effectRef idx="0">
+          <a:scrgbClr r="0" g="0" b="0"/>
+        </a:effectRef>
         <a:fontRef idx="none"/>
       </a:style>
     </a:lnDef>
@@ -3413,7 +3945,7 @@
         <a:effectLst/>
         <a:sp3d/>
       </a:spPr>
-      <a:bodyPr rot="0" spcFirstLastPara="1" vertOverflow="overflow" horzOverflow="overflow" vert="horz" wrap="square" lIns="45719" tIns="45719" rIns="45719" bIns="45719" numCol="1" spcCol="38100" rtlCol="0" anchor="t" upright="0">
+      <a:bodyPr rot="0" spcFirstLastPara="1" vertOverflow="overflow" horzOverflow="overflow" vert="horz" wrap="square" lIns="45719" tIns="45719" rIns="45719" bIns="45719" numCol="1" spcCol="38100" rtlCol="0" anchor="t">
         <a:spAutoFit/>
       </a:bodyPr>
       <a:lstStyle>
@@ -3432,7 +3964,7 @@
           <a:buFontTx/>
           <a:buNone/>
           <a:tabLst/>
-          <a:defRPr b="0" baseline="0" cap="none" i="0" spc="0" strike="noStrike" sz="1800" u="none" kumimoji="0" normalizeH="0">
+          <a:defRPr kumimoji="0" sz="1800" b="0" i="0" u="none" strike="noStrike" cap="none" spc="0" normalizeH="0" baseline="0">
             <a:ln>
               <a:noFill/>
             </a:ln>
@@ -3462,7 +3994,7 @@
           <a:buFontTx/>
           <a:buNone/>
           <a:tabLst/>
-          <a:defRPr b="0" baseline="0" cap="none" i="0" spc="0" strike="noStrike" sz="1800" u="none" kumimoji="0" normalizeH="0">
+          <a:defRPr kumimoji="0" sz="1800" b="0" i="0" u="none" strike="noStrike" cap="none" spc="0" normalizeH="0" baseline="0">
             <a:ln>
               <a:noFill/>
             </a:ln>
@@ -3488,7 +4020,7 @@
           <a:buFontTx/>
           <a:buNone/>
           <a:tabLst/>
-          <a:defRPr b="0" baseline="0" cap="none" i="0" spc="0" strike="noStrike" sz="1800" u="none" kumimoji="0" normalizeH="0">
+          <a:defRPr kumimoji="0" sz="1800" b="0" i="0" u="none" strike="noStrike" cap="none" spc="0" normalizeH="0" baseline="0">
             <a:ln>
               <a:noFill/>
             </a:ln>
@@ -3514,7 +4046,7 @@
           <a:buFontTx/>
           <a:buNone/>
           <a:tabLst/>
-          <a:defRPr b="0" baseline="0" cap="none" i="0" spc="0" strike="noStrike" sz="1800" u="none" kumimoji="0" normalizeH="0">
+          <a:defRPr kumimoji="0" sz="1800" b="0" i="0" u="none" strike="noStrike" cap="none" spc="0" normalizeH="0" baseline="0">
             <a:ln>
               <a:noFill/>
             </a:ln>
@@ -3540,7 +4072,7 @@
           <a:buFontTx/>
           <a:buNone/>
           <a:tabLst/>
-          <a:defRPr b="0" baseline="0" cap="none" i="0" spc="0" strike="noStrike" sz="1800" u="none" kumimoji="0" normalizeH="0">
+          <a:defRPr kumimoji="0" sz="1800" b="0" i="0" u="none" strike="noStrike" cap="none" spc="0" normalizeH="0" baseline="0">
             <a:ln>
               <a:noFill/>
             </a:ln>
@@ -3566,7 +4098,7 @@
           <a:buFontTx/>
           <a:buNone/>
           <a:tabLst/>
-          <a:defRPr b="0" baseline="0" cap="none" i="0" spc="0" strike="noStrike" sz="1800" u="none" kumimoji="0" normalizeH="0">
+          <a:defRPr kumimoji="0" sz="1800" b="0" i="0" u="none" strike="noStrike" cap="none" spc="0" normalizeH="0" baseline="0">
             <a:ln>
               <a:noFill/>
             </a:ln>
@@ -3592,7 +4124,7 @@
           <a:buFontTx/>
           <a:buNone/>
           <a:tabLst/>
-          <a:defRPr b="0" baseline="0" cap="none" i="0" spc="0" strike="noStrike" sz="1800" u="none" kumimoji="0" normalizeH="0">
+          <a:defRPr kumimoji="0" sz="1800" b="0" i="0" u="none" strike="noStrike" cap="none" spc="0" normalizeH="0" baseline="0">
             <a:ln>
               <a:noFill/>
             </a:ln>
@@ -3618,7 +4150,7 @@
           <a:buFontTx/>
           <a:buNone/>
           <a:tabLst/>
-          <a:defRPr b="0" baseline="0" cap="none" i="0" spc="0" strike="noStrike" sz="1800" u="none" kumimoji="0" normalizeH="0">
+          <a:defRPr kumimoji="0" sz="1800" b="0" i="0" u="none" strike="noStrike" cap="none" spc="0" normalizeH="0" baseline="0">
             <a:ln>
               <a:noFill/>
             </a:ln>
@@ -3644,7 +4176,7 @@
           <a:buFontTx/>
           <a:buNone/>
           <a:tabLst/>
-          <a:defRPr b="0" baseline="0" cap="none" i="0" spc="0" strike="noStrike" sz="1800" u="none" kumimoji="0" normalizeH="0">
+          <a:defRPr kumimoji="0" sz="1800" b="0" i="0" u="none" strike="noStrike" cap="none" spc="0" normalizeH="0" baseline="0">
             <a:ln>
               <a:noFill/>
             </a:ln>
@@ -3670,7 +4202,7 @@
           <a:buFontTx/>
           <a:buNone/>
           <a:tabLst/>
-          <a:defRPr b="0" baseline="0" cap="none" i="0" spc="0" strike="noStrike" sz="1800" u="none" kumimoji="0" normalizeH="0">
+          <a:defRPr kumimoji="0" sz="1800" b="0" i="0" u="none" strike="noStrike" cap="none" spc="0" normalizeH="0" baseline="0">
             <a:ln>
               <a:noFill/>
             </a:ln>
@@ -3683,12 +4215,19 @@
         </a:lvl9pPr>
       </a:lstStyle>
       <a:style>
-        <a:lnRef idx="0"/>
-        <a:fillRef idx="0"/>
-        <a:effectRef idx="0"/>
+        <a:lnRef idx="0">
+          <a:scrgbClr r="0" g="0" b="0"/>
+        </a:lnRef>
+        <a:fillRef idx="0">
+          <a:scrgbClr r="0" g="0" b="0"/>
+        </a:fillRef>
+        <a:effectRef idx="0">
+          <a:scrgbClr r="0" g="0" b="0"/>
+        </a:effectRef>
         <a:fontRef idx="none"/>
       </a:style>
     </a:txDef>
   </a:objectDefaults>
+  <a:extraClrSchemeLst/>
 </a:theme>
 </file>
</xml_diff>